<commit_message>
added analysis of pcs and logostic
</commit_message>
<xml_diff>
--- a/modelingkobe.docx
+++ b/modelingkobe.docx
@@ -207,7 +207,7 @@
         <w:pStyle w:val="FirstParagraph"/>
       </w:pPr>
       <w:r>
-        <w:t xml:space="preserve">The field names are self explanatory and contain the following attributes:</w:t>
+        <w:t xml:space="preserve">The field names are self explanatory. The predictors our analysis focused on are as follows:</w:t>
       </w:r>
     </w:p>
     <w:tbl>
@@ -264,30 +264,6 @@
               <w:jc w:val="left"/>
             </w:pPr>
             <w:r>
-              <w:t xml:space="preserve">action_type</w:t>
-            </w:r>
-          </w:p>
-        </w:tc>
-        <w:tc>
-          <w:p>
-            <w:pPr>
-              <w:pStyle w:val="Compact"/>
-              <w:jc w:val="left"/>
-            </w:pPr>
-            <w:r>
-              <w:t xml:space="preserve">Type of shot action</w:t>
-            </w:r>
-          </w:p>
-        </w:tc>
-      </w:tr>
-      <w:tr>
-        <w:tc>
-          <w:p>
-            <w:pPr>
-              <w:pStyle w:val="Compact"/>
-              <w:jc w:val="left"/>
-            </w:pPr>
-            <w:r>
               <w:t xml:space="preserve">combined_shot_type</w:t>
             </w:r>
           </w:p>
@@ -312,127 +288,7 @@
               <w:jc w:val="left"/>
             </w:pPr>
             <w:r>
-              <w:t xml:space="preserve">game_event_id</w:t>
-            </w:r>
-          </w:p>
-        </w:tc>
-        <w:tc>
-          <w:p>
-            <w:pPr>
-              <w:pStyle w:val="Compact"/>
-              <w:jc w:val="left"/>
-            </w:pPr>
-            <w:r>
-              <w:t xml:space="preserve">Game id used to identify shots within the same game</w:t>
-            </w:r>
-          </w:p>
-        </w:tc>
-      </w:tr>
-      <w:tr>
-        <w:tc>
-          <w:p>
-            <w:pPr>
-              <w:pStyle w:val="Compact"/>
-              <w:jc w:val="left"/>
-            </w:pPr>
-            <w:r>
-              <w:t xml:space="preserve">game_id</w:t>
-            </w:r>
-          </w:p>
-        </w:tc>
-        <w:tc>
-          <w:p>
-            <w:pPr>
-              <w:pStyle w:val="Compact"/>
-              <w:jc w:val="left"/>
-            </w:pPr>
-            <w:r>
-              <w:t xml:space="preserve">Game id used to identify shots within the same game</w:t>
-            </w:r>
-          </w:p>
-        </w:tc>
-      </w:tr>
-      <w:tr>
-        <w:tc>
-          <w:p>
-            <w:pPr>
-              <w:pStyle w:val="Compact"/>
-              <w:jc w:val="left"/>
-            </w:pPr>
-            <w:r>
-              <w:t xml:space="preserve">lat</w:t>
-            </w:r>
-          </w:p>
-        </w:tc>
-        <w:tc>
-          <w:p>
-            <w:pPr>
-              <w:pStyle w:val="Compact"/>
-              <w:jc w:val="left"/>
-            </w:pPr>
-            <w:r>
-              <w:t xml:space="preserve">Horizontal position on floor</w:t>
-            </w:r>
-          </w:p>
-        </w:tc>
-      </w:tr>
-      <w:tr>
-        <w:tc>
-          <w:p>
-            <w:pPr>
-              <w:pStyle w:val="Compact"/>
-              <w:jc w:val="left"/>
-            </w:pPr>
-            <w:r>
-              <w:t xml:space="preserve">loc_x</w:t>
-            </w:r>
-          </w:p>
-        </w:tc>
-        <w:tc>
-          <w:p>
-            <w:pPr>
-              <w:pStyle w:val="Compact"/>
-              <w:jc w:val="left"/>
-            </w:pPr>
-            <w:r>
-              <w:t xml:space="preserve">Horizontal position on floor</w:t>
-            </w:r>
-          </w:p>
-        </w:tc>
-      </w:tr>
-      <w:tr>
-        <w:tc>
-          <w:p>
-            <w:pPr>
-              <w:pStyle w:val="Compact"/>
-              <w:jc w:val="left"/>
-            </w:pPr>
-            <w:r>
               <w:t xml:space="preserve">loc_y</w:t>
-            </w:r>
-          </w:p>
-        </w:tc>
-        <w:tc>
-          <w:p>
-            <w:pPr>
-              <w:pStyle w:val="Compact"/>
-              <w:jc w:val="left"/>
-            </w:pPr>
-            <w:r>
-              <w:t xml:space="preserve">Vertical position on floor</w:t>
-            </w:r>
-          </w:p>
-        </w:tc>
-      </w:tr>
-      <w:tr>
-        <w:tc>
-          <w:p>
-            <w:pPr>
-              <w:pStyle w:val="Compact"/>
-              <w:jc w:val="left"/>
-            </w:pPr>
-            <w:r>
-              <w:t xml:space="preserve">lon</w:t>
             </w:r>
           </w:p>
         </w:tc>
@@ -480,30 +336,6 @@
               <w:jc w:val="left"/>
             </w:pPr>
             <w:r>
-              <w:t xml:space="preserve">period</w:t>
-            </w:r>
-          </w:p>
-        </w:tc>
-        <w:tc>
-          <w:p>
-            <w:pPr>
-              <w:pStyle w:val="Compact"/>
-              <w:jc w:val="left"/>
-            </w:pPr>
-            <w:r>
-              <w:t xml:space="preserve">Quarter of play</w:t>
-            </w:r>
-          </w:p>
-        </w:tc>
-      </w:tr>
-      <w:tr>
-        <w:tc>
-          <w:p>
-            <w:pPr>
-              <w:pStyle w:val="Compact"/>
-              <w:jc w:val="left"/>
-            </w:pPr>
-            <w:r>
               <w:t xml:space="preserve">playoffs</w:t>
             </w:r>
           </w:p>
@@ -516,30 +348,6 @@
             </w:pPr>
             <w:r>
               <w:t xml:space="preserve">Playoff game or not</w:t>
-            </w:r>
-          </w:p>
-        </w:tc>
-      </w:tr>
-      <w:tr>
-        <w:tc>
-          <w:p>
-            <w:pPr>
-              <w:pStyle w:val="Compact"/>
-              <w:jc w:val="left"/>
-            </w:pPr>
-            <w:r>
-              <w:t xml:space="preserve">season</w:t>
-            </w:r>
-          </w:p>
-        </w:tc>
-        <w:tc>
-          <w:p>
-            <w:pPr>
-              <w:pStyle w:val="Compact"/>
-              <w:jc w:val="left"/>
-            </w:pPr>
-            <w:r>
-              <w:t xml:space="preserve">Season label</w:t>
             </w:r>
           </w:p>
         </w:tc>
@@ -648,222 +456,6 @@
               <w:jc w:val="left"/>
             </w:pPr>
             <w:r>
-              <w:t xml:space="preserve">shot_zone_area</w:t>
-            </w:r>
-          </w:p>
-        </w:tc>
-        <w:tc>
-          <w:p>
-            <w:pPr>
-              <w:pStyle w:val="Compact"/>
-              <w:jc w:val="left"/>
-            </w:pPr>
-            <w:r>
-              <w:t xml:space="preserve">General location of shot</w:t>
-            </w:r>
-          </w:p>
-        </w:tc>
-      </w:tr>
-      <w:tr>
-        <w:tc>
-          <w:p>
-            <w:pPr>
-              <w:pStyle w:val="Compact"/>
-              <w:jc w:val="left"/>
-            </w:pPr>
-            <w:r>
-              <w:t xml:space="preserve">shot_zone_basic</w:t>
-            </w:r>
-          </w:p>
-        </w:tc>
-        <w:tc>
-          <w:p>
-            <w:pPr>
-              <w:pStyle w:val="Compact"/>
-              <w:jc w:val="left"/>
-            </w:pPr>
-            <w:r>
-              <w:t xml:space="preserve">General location of shot</w:t>
-            </w:r>
-          </w:p>
-        </w:tc>
-      </w:tr>
-      <w:tr>
-        <w:tc>
-          <w:p>
-            <w:pPr>
-              <w:pStyle w:val="Compact"/>
-              <w:jc w:val="left"/>
-            </w:pPr>
-            <w:r>
-              <w:t xml:space="preserve">shot_zone_range</w:t>
-            </w:r>
-          </w:p>
-        </w:tc>
-        <w:tc>
-          <w:p>
-            <w:pPr>
-              <w:pStyle w:val="Compact"/>
-              <w:jc w:val="left"/>
-            </w:pPr>
-            <w:r>
-              <w:t xml:space="preserve">General range from basket</w:t>
-            </w:r>
-          </w:p>
-        </w:tc>
-      </w:tr>
-      <w:tr>
-        <w:tc>
-          <w:p>
-            <w:pPr>
-              <w:pStyle w:val="Compact"/>
-              <w:jc w:val="left"/>
-            </w:pPr>
-            <w:r>
-              <w:t xml:space="preserve">team_id</w:t>
-            </w:r>
-          </w:p>
-        </w:tc>
-        <w:tc>
-          <w:p>
-            <w:pPr>
-              <w:pStyle w:val="Compact"/>
-              <w:jc w:val="left"/>
-            </w:pPr>
-            <w:r>
-              <w:t xml:space="preserve">ID for LA Lakers</w:t>
-            </w:r>
-          </w:p>
-        </w:tc>
-      </w:tr>
-      <w:tr>
-        <w:tc>
-          <w:p>
-            <w:pPr>
-              <w:pStyle w:val="Compact"/>
-              <w:jc w:val="left"/>
-            </w:pPr>
-            <w:r>
-              <w:t xml:space="preserve">team_name</w:t>
-            </w:r>
-          </w:p>
-        </w:tc>
-        <w:tc>
-          <w:p>
-            <w:pPr>
-              <w:pStyle w:val="Compact"/>
-              <w:jc w:val="left"/>
-            </w:pPr>
-            <w:r>
-              <w:t xml:space="preserve">Always LA Lakers</w:t>
-            </w:r>
-          </w:p>
-        </w:tc>
-      </w:tr>
-      <w:tr>
-        <w:tc>
-          <w:p>
-            <w:pPr>
-              <w:pStyle w:val="Compact"/>
-              <w:jc w:val="left"/>
-            </w:pPr>
-            <w:r>
-              <w:t xml:space="preserve">game_date</w:t>
-            </w:r>
-          </w:p>
-        </w:tc>
-        <w:tc>
-          <w:p>
-            <w:pPr>
-              <w:pStyle w:val="Compact"/>
-              <w:jc w:val="left"/>
-            </w:pPr>
-            <w:r>
-              <w:t xml:space="preserve">The date the game was played on</w:t>
-            </w:r>
-          </w:p>
-        </w:tc>
-      </w:tr>
-      <w:tr>
-        <w:tc>
-          <w:p>
-            <w:pPr>
-              <w:pStyle w:val="Compact"/>
-              <w:jc w:val="left"/>
-            </w:pPr>
-            <w:r>
-              <w:t xml:space="preserve">matchup</w:t>
-            </w:r>
-          </w:p>
-        </w:tc>
-        <w:tc>
-          <w:p>
-            <w:pPr>
-              <w:pStyle w:val="Compact"/>
-              <w:jc w:val="left"/>
-            </w:pPr>
-            <w:r>
-              <w:t xml:space="preserve">The team and who was home vs away</w:t>
-            </w:r>
-          </w:p>
-        </w:tc>
-      </w:tr>
-      <w:tr>
-        <w:tc>
-          <w:p>
-            <w:pPr>
-              <w:pStyle w:val="Compact"/>
-              <w:jc w:val="left"/>
-            </w:pPr>
-            <w:r>
-              <w:t xml:space="preserve">opponent</w:t>
-            </w:r>
-          </w:p>
-        </w:tc>
-        <w:tc>
-          <w:p>
-            <w:pPr>
-              <w:pStyle w:val="Compact"/>
-              <w:jc w:val="left"/>
-            </w:pPr>
-            <w:r>
-              <w:t xml:space="preserve">The opposing team</w:t>
-            </w:r>
-          </w:p>
-        </w:tc>
-      </w:tr>
-      <w:tr>
-        <w:tc>
-          <w:p>
-            <w:pPr>
-              <w:pStyle w:val="Compact"/>
-              <w:jc w:val="left"/>
-            </w:pPr>
-            <w:r>
-              <w:t xml:space="preserve">shot_id</w:t>
-            </w:r>
-          </w:p>
-        </w:tc>
-        <w:tc>
-          <w:p>
-            <w:pPr>
-              <w:pStyle w:val="Compact"/>
-              <w:jc w:val="left"/>
-            </w:pPr>
-            <w:r>
-              <w:t xml:space="preserve">Unique shot ID</w:t>
-            </w:r>
-          </w:p>
-        </w:tc>
-      </w:tr>
-      <w:tr>
-        <w:tc>
-          <w:p>
-            <w:pPr>
-              <w:pStyle w:val="Compact"/>
-              <w:jc w:val="left"/>
-            </w:pPr>
-            <w:r>
               <w:t xml:space="preserve">attendance</w:t>
             </w:r>
           </w:p>
@@ -1449,6 +1041,592 @@
       </w:r>
       <w:bookmarkEnd w:id="29"/>
     </w:p>
+    <w:p>
+      <w:pPr>
+        <w:pStyle w:val="Heading2"/>
+      </w:pPr>
+      <w:bookmarkStart w:id="30" w:name="analysis-questions"/>
+      <w:r>
+        <w:t xml:space="preserve">Analysis Questions</w:t>
+      </w:r>
+      <w:bookmarkEnd w:id="30"/>
+    </w:p>
+    <w:p>
+      <w:pPr>
+        <w:pStyle w:val="FirstParagraph"/>
+      </w:pPr>
+      <w:r>
+        <w:t xml:space="preserve">We set out to test the following hyphothesis:</w:t>
+      </w:r>
+    </w:p>
+    <w:p>
+      <w:pPr>
+        <w:pStyle w:val="Compact"/>
+        <w:numPr>
+          <w:numId w:val="1003"/>
+          <w:ilvl w:val="0"/>
+        </w:numPr>
+      </w:pPr>
+      <w:r>
+        <w:t xml:space="preserve">The odds of Kobe making a shot decrease with respect to the distance he is from the hoop.</w:t>
+      </w:r>
+    </w:p>
+    <w:p>
+      <w:pPr>
+        <w:pStyle w:val="Compact"/>
+        <w:numPr>
+          <w:numId w:val="1003"/>
+          <w:ilvl w:val="0"/>
+        </w:numPr>
+      </w:pPr>
+      <w:r>
+        <w:t xml:space="preserve">The probability of Kobe making a shot decreases linearly with respect to the distance he is from the hoop.</w:t>
+      </w:r>
+      <w:r>
+        <w:br w:type="textWrapping"/>
+      </w:r>
+    </w:p>
+    <w:p>
+      <w:pPr>
+        <w:pStyle w:val="Compact"/>
+        <w:numPr>
+          <w:numId w:val="1003"/>
+          <w:ilvl w:val="0"/>
+        </w:numPr>
+      </w:pPr>
+      <w:r>
+        <w:t xml:space="preserve">The relationship between the distance Kobe is from the basket and the odds of him making the shot is different if they are in the playoffs.</w:t>
+      </w:r>
+    </w:p>
+    <w:p>
+      <w:pPr>
+        <w:pStyle w:val="FirstParagraph"/>
+      </w:pPr>
+      <w:r>
+        <w:t xml:space="preserve">To test these hyphothesis we evaluated several models. For the first we evelated a logisic regression model consisting of shot_distance, shot_type, combined_shot_type and a linear combination of the continuous variables time_remaining, attendance, arena_temp, avgnoisedb using principal componenet analysis. Principal component analysis is a statistical techinique that transforms a set of possibly correlated variables into a set of values of linearly uncorrelated variables.</w:t>
+      </w:r>
+    </w:p>
+    <w:p>
+      <w:pPr>
+        <w:pStyle w:val="BodyText"/>
+      </w:pPr>
+      <w:r>
+        <w:t xml:space="preserve">Our PCA analysis revealed that the first orthoganol combination contributed nealy 95% of the variance of these variables where as the remaining transformations did not contribute signifigantly.</w:t>
+      </w:r>
+    </w:p>
+    <w:p>
+      <w:pPr>
+        <w:pStyle w:val="SourceCode"/>
+      </w:pPr>
+      <w:r>
+        <w:rPr>
+          <w:rStyle w:val="VerbatimChar"/>
+        </w:rPr>
+        <w:t xml:space="preserve">proc princomp cov prefix=k data=kobe out=kobe;</w:t>
+      </w:r>
+      <w:r>
+        <w:br w:type="textWrapping"/>
+      </w:r>
+      <w:r>
+        <w:rPr>
+          <w:rStyle w:val="VerbatimChar"/>
+        </w:rPr>
+        <w:t xml:space="preserve">var time_remaining attendance arena_temp avgnoisedb;</w:t>
+      </w:r>
+      <w:r>
+        <w:br w:type="textWrapping"/>
+      </w:r>
+      <w:r>
+        <w:rPr>
+          <w:rStyle w:val="VerbatimChar"/>
+        </w:rPr>
+        <w:t xml:space="preserve">run;</w:t>
+      </w:r>
+    </w:p>
+    <w:p>
+      <w:pPr>
+        <w:pStyle w:val="FirstParagraph"/>
+      </w:pPr>
+      <w:r>
+        <w:drawing>
+          <wp:inline>
+            <wp:extent cx="4620126" cy="3696101"/>
+            <wp:effectExtent b="0" l="0" r="0" t="0"/>
+            <wp:docPr descr="" title="" id="1" name="Picture"/>
+            <a:graphic>
+              <a:graphicData uri="http://schemas.openxmlformats.org/drawingml/2006/picture">
+                <pic:pic>
+                  <pic:nvPicPr>
+                    <pic:cNvPr descr="modelingkobe_files/figure-docx/unnamed-chunk-5-1.png" id="0" name="Picture"/>
+                    <pic:cNvPicPr>
+                      <a:picLocks noChangeArrowheads="1" noChangeAspect="1"/>
+                    </pic:cNvPicPr>
+                  </pic:nvPicPr>
+                  <pic:blipFill>
+                    <a:blip r:embed="rId31"/>
+                    <a:stretch>
+                      <a:fillRect/>
+                    </a:stretch>
+                  </pic:blipFill>
+                  <pic:spPr bwMode="auto">
+                    <a:xfrm>
+                      <a:off x="0" y="0"/>
+                      <a:ext cx="4620126" cy="3696101"/>
+                    </a:xfrm>
+                    <a:prstGeom prst="rect">
+                      <a:avLst/>
+                    </a:prstGeom>
+                    <a:noFill/>
+                    <a:ln w="9525">
+                      <a:noFill/>
+                      <a:headEnd/>
+                      <a:tailEnd/>
+                    </a:ln>
+                  </pic:spPr>
+                </pic:pic>
+              </a:graphicData>
+            </a:graphic>
+          </wp:inline>
+        </w:drawing>
+      </w:r>
+    </w:p>
+    <w:p>
+      <w:pPr>
+        <w:pStyle w:val="SourceCode"/>
+      </w:pPr>
+      <w:r>
+        <w:rPr>
+          <w:rStyle w:val="VerbatimChar"/>
+        </w:rPr>
+        <w:t xml:space="preserve">## Standard deviations (1, .., p=4):</w:t>
+      </w:r>
+      <w:r>
+        <w:br w:type="textWrapping"/>
+      </w:r>
+      <w:r>
+        <w:rPr>
+          <w:rStyle w:val="VerbatimChar"/>
+        </w:rPr>
+        <w:t xml:space="preserve">## [1] 1076.227723  208.308920    2.023717    1.961407</w:t>
+      </w:r>
+      <w:r>
+        <w:br w:type="textWrapping"/>
+      </w:r>
+      <w:r>
+        <w:rPr>
+          <w:rStyle w:val="VerbatimChar"/>
+        </w:rPr>
+        <w:t xml:space="preserve">## </w:t>
+      </w:r>
+      <w:r>
+        <w:br w:type="textWrapping"/>
+      </w:r>
+      <w:r>
+        <w:rPr>
+          <w:rStyle w:val="VerbatimChar"/>
+        </w:rPr>
+        <w:t xml:space="preserve">## Rotation (n x k) = (4 x 4):</w:t>
+      </w:r>
+      <w:r>
+        <w:br w:type="textWrapping"/>
+      </w:r>
+      <w:r>
+        <w:rPr>
+          <w:rStyle w:val="VerbatimChar"/>
+        </w:rPr>
+        <w:t xml:space="preserve">##                          PC1           PC2           PC3           PC4</w:t>
+      </w:r>
+      <w:r>
+        <w:br w:type="textWrapping"/>
+      </w:r>
+      <w:r>
+        <w:rPr>
+          <w:rStyle w:val="VerbatimChar"/>
+        </w:rPr>
+        <w:t xml:space="preserve">## time_remaining  0.0008978239  9.999996e-01 -6.443052e-05 -9.139863e-06</w:t>
+      </w:r>
+      <w:r>
+        <w:br w:type="textWrapping"/>
+      </w:r>
+      <w:r>
+        <w:rPr>
+          <w:rStyle w:val="VerbatimChar"/>
+        </w:rPr>
+        <w:t xml:space="preserve">## attendance     -0.9999989991  8.978220e-04  1.330830e-04 -1.085390e-03</w:t>
+      </w:r>
+      <w:r>
+        <w:br w:type="textWrapping"/>
+      </w:r>
+      <w:r>
+        <w:rPr>
+          <w:rStyle w:val="VerbatimChar"/>
+        </w:rPr>
+        <w:t xml:space="preserve">## arena_temp     -0.0001498820 -6.414719e-05 -9.998808e-01  1.543873e-02</w:t>
+      </w:r>
+      <w:r>
+        <w:br w:type="textWrapping"/>
+      </w:r>
+      <w:r>
+        <w:rPr>
+          <w:rStyle w:val="VerbatimChar"/>
+        </w:rPr>
+        <w:t xml:space="preserve">## avgnoisedb     -0.0010831965  1.110603e-05  1.543888e-02  9.998802e-01</w:t>
+      </w:r>
+    </w:p>
+    <w:p>
+      <w:pPr>
+        <w:pStyle w:val="FirstParagraph"/>
+      </w:pPr>
+      <w:r>
+        <w:t xml:space="preserve">In final SAS model was then we only included k1, the first orthagonal combination of PCA analysis.</w:t>
+      </w:r>
+    </w:p>
+    <w:p>
+      <w:pPr>
+        <w:pStyle w:val="SourceCode"/>
+      </w:pPr>
+      <w:r>
+        <w:rPr>
+          <w:rStyle w:val="VerbatimChar"/>
+        </w:rPr>
+        <w:t xml:space="preserve">  class shot_type home combined_shot_type(ref='Jump Shot') /param=ref;</w:t>
+      </w:r>
+      <w:r>
+        <w:br w:type="textWrapping"/>
+      </w:r>
+      <w:r>
+        <w:rPr>
+          <w:rStyle w:val="VerbatimChar"/>
+        </w:rPr>
+        <w:t xml:space="preserve">  model shot_made_flag(event='1') = shot_distance shot_type k1 combined_shot_type</w:t>
+      </w:r>
+    </w:p>
+    <w:p>
+      <w:pPr>
+        <w:pStyle w:val="SourceCode"/>
+      </w:pPr>
+      <w:r>
+        <w:rPr>
+          <w:rStyle w:val="VerbatimChar"/>
+        </w:rPr>
+        <w:t xml:space="preserve">## </w:t>
+      </w:r>
+      <w:r>
+        <w:br w:type="textWrapping"/>
+      </w:r>
+      <w:r>
+        <w:rPr>
+          <w:rStyle w:val="VerbatimChar"/>
+        </w:rPr>
+        <w:t xml:space="preserve">## Call:</w:t>
+      </w:r>
+      <w:r>
+        <w:br w:type="textWrapping"/>
+      </w:r>
+      <w:r>
+        <w:rPr>
+          <w:rStyle w:val="VerbatimChar"/>
+        </w:rPr>
+        <w:t xml:space="preserve">## glm(formula = shot_made_flag ~ shot_distance + combined_shot_type + </w:t>
+      </w:r>
+      <w:r>
+        <w:br w:type="textWrapping"/>
+      </w:r>
+      <w:r>
+        <w:rPr>
+          <w:rStyle w:val="VerbatimChar"/>
+        </w:rPr>
+        <w:t xml:space="preserve">##     shot_type, family = "binomial", data = kobe)</w:t>
+      </w:r>
+      <w:r>
+        <w:br w:type="textWrapping"/>
+      </w:r>
+      <w:r>
+        <w:rPr>
+          <w:rStyle w:val="VerbatimChar"/>
+        </w:rPr>
+        <w:t xml:space="preserve">## </w:t>
+      </w:r>
+      <w:r>
+        <w:br w:type="textWrapping"/>
+      </w:r>
+      <w:r>
+        <w:rPr>
+          <w:rStyle w:val="VerbatimChar"/>
+        </w:rPr>
+        <w:t xml:space="preserve">## Deviance Residuals: </w:t>
+      </w:r>
+      <w:r>
+        <w:br w:type="textWrapping"/>
+      </w:r>
+      <w:r>
+        <w:rPr>
+          <w:rStyle w:val="VerbatimChar"/>
+        </w:rPr>
+        <w:t xml:space="preserve">##     Min       1Q   Median       3Q      Max  </w:t>
+      </w:r>
+      <w:r>
+        <w:br w:type="textWrapping"/>
+      </w:r>
+      <w:r>
+        <w:rPr>
+          <w:rStyle w:val="VerbatimChar"/>
+        </w:rPr>
+        <w:t xml:space="preserve">## -2.2953  -1.0223  -0.8908   1.2956   1.6256  </w:t>
+      </w:r>
+      <w:r>
+        <w:br w:type="textWrapping"/>
+      </w:r>
+      <w:r>
+        <w:rPr>
+          <w:rStyle w:val="VerbatimChar"/>
+        </w:rPr>
+        <w:t xml:space="preserve">## </w:t>
+      </w:r>
+      <w:r>
+        <w:br w:type="textWrapping"/>
+      </w:r>
+      <w:r>
+        <w:rPr>
+          <w:rStyle w:val="VerbatimChar"/>
+        </w:rPr>
+        <w:t xml:space="preserve">## Coefficients:</w:t>
+      </w:r>
+      <w:r>
+        <w:br w:type="textWrapping"/>
+      </w:r>
+      <w:r>
+        <w:rPr>
+          <w:rStyle w:val="VerbatimChar"/>
+        </w:rPr>
+        <w:t xml:space="preserve">##                              Estimate Std. Error z value Pr(&gt;|z|)    </w:t>
+      </w:r>
+      <w:r>
+        <w:br w:type="textWrapping"/>
+      </w:r>
+      <w:r>
+        <w:rPr>
+          <w:rStyle w:val="VerbatimChar"/>
+        </w:rPr>
+        <w:t xml:space="preserve">## (Intercept)                  1.488234   0.226523   6.570 5.04e-11 ***</w:t>
+      </w:r>
+      <w:r>
+        <w:br w:type="textWrapping"/>
+      </w:r>
+      <w:r>
+        <w:rPr>
+          <w:rStyle w:val="VerbatimChar"/>
+        </w:rPr>
+        <w:t xml:space="preserve">## shot_distance               -0.017137   0.003066  -5.589 2.29e-08 ***</w:t>
+      </w:r>
+      <w:r>
+        <w:br w:type="textWrapping"/>
+      </w:r>
+      <w:r>
+        <w:rPr>
+          <w:rStyle w:val="VerbatimChar"/>
+        </w:rPr>
+        <w:t xml:space="preserve">## combined_shot_typeDunk       1.071499   0.255857   4.188 2.82e-05 ***</w:t>
+      </w:r>
+      <w:r>
+        <w:br w:type="textWrapping"/>
+      </w:r>
+      <w:r>
+        <w:rPr>
+          <w:rStyle w:val="VerbatimChar"/>
+        </w:rPr>
+        <w:t xml:space="preserve">## combined_shot_typeHook Shot -1.250658   0.286975  -4.358 1.31e-05 ***</w:t>
+      </w:r>
+      <w:r>
+        <w:br w:type="textWrapping"/>
+      </w:r>
+      <w:r>
+        <w:rPr>
+          <w:rStyle w:val="VerbatimChar"/>
+        </w:rPr>
+        <w:t xml:space="preserve">## combined_shot_typeJump Shot -1.590542   0.226130  -7.034 2.01e-12 ***</w:t>
+      </w:r>
+      <w:r>
+        <w:br w:type="textWrapping"/>
+      </w:r>
+      <w:r>
+        <w:rPr>
+          <w:rStyle w:val="VerbatimChar"/>
+        </w:rPr>
+        <w:t xml:space="preserve">## combined_shot_typeLayup     -1.219195   0.228348  -5.339 9.34e-08 ***</w:t>
+      </w:r>
+      <w:r>
+        <w:br w:type="textWrapping"/>
+      </w:r>
+      <w:r>
+        <w:rPr>
+          <w:rStyle w:val="VerbatimChar"/>
+        </w:rPr>
+        <w:t xml:space="preserve">## combined_shot_typeTip Shot  -2.109243   0.283277  -7.446 9.63e-14 ***</w:t>
+      </w:r>
+      <w:r>
+        <w:br w:type="textWrapping"/>
+      </w:r>
+      <w:r>
+        <w:rPr>
+          <w:rStyle w:val="VerbatimChar"/>
+        </w:rPr>
+        <w:t xml:space="preserve">## shot_type3PT Field Goal     -0.171709   0.048310  -3.554 0.000379 ***</w:t>
+      </w:r>
+      <w:r>
+        <w:br w:type="textWrapping"/>
+      </w:r>
+      <w:r>
+        <w:rPr>
+          <w:rStyle w:val="VerbatimChar"/>
+        </w:rPr>
+        <w:t xml:space="preserve">## ---</w:t>
+      </w:r>
+      <w:r>
+        <w:br w:type="textWrapping"/>
+      </w:r>
+      <w:r>
+        <w:rPr>
+          <w:rStyle w:val="VerbatimChar"/>
+        </w:rPr>
+        <w:t xml:space="preserve">## Signif. codes:  0 '***' 0.001 '**' 0.01 '*' 0.05 '.' 0.1 ' ' 1</w:t>
+      </w:r>
+      <w:r>
+        <w:br w:type="textWrapping"/>
+      </w:r>
+      <w:r>
+        <w:rPr>
+          <w:rStyle w:val="VerbatimChar"/>
+        </w:rPr>
+        <w:t xml:space="preserve">## </w:t>
+      </w:r>
+      <w:r>
+        <w:br w:type="textWrapping"/>
+      </w:r>
+      <w:r>
+        <w:rPr>
+          <w:rStyle w:val="VerbatimChar"/>
+        </w:rPr>
+        <w:t xml:space="preserve">## (Dispersion parameter for binomial family taken to be 1)</w:t>
+      </w:r>
+      <w:r>
+        <w:br w:type="textWrapping"/>
+      </w:r>
+      <w:r>
+        <w:rPr>
+          <w:rStyle w:val="VerbatimChar"/>
+        </w:rPr>
+        <w:t xml:space="preserve">## </w:t>
+      </w:r>
+      <w:r>
+        <w:br w:type="textWrapping"/>
+      </w:r>
+      <w:r>
+        <w:rPr>
+          <w:rStyle w:val="VerbatimChar"/>
+        </w:rPr>
+        <w:t xml:space="preserve">##     Null deviance: 35325  on 25696  degrees of freedom</w:t>
+      </w:r>
+      <w:r>
+        <w:br w:type="textWrapping"/>
+      </w:r>
+      <w:r>
+        <w:rPr>
+          <w:rStyle w:val="VerbatimChar"/>
+        </w:rPr>
+        <w:t xml:space="preserve">## Residual deviance: 33474  on 25689  degrees of freedom</w:t>
+      </w:r>
+      <w:r>
+        <w:br w:type="textWrapping"/>
+      </w:r>
+      <w:r>
+        <w:rPr>
+          <w:rStyle w:val="VerbatimChar"/>
+        </w:rPr>
+        <w:t xml:space="preserve">## AIC: 33490</w:t>
+      </w:r>
+      <w:r>
+        <w:br w:type="textWrapping"/>
+      </w:r>
+      <w:r>
+        <w:rPr>
+          <w:rStyle w:val="VerbatimChar"/>
+        </w:rPr>
+        <w:t xml:space="preserve">## </w:t>
+      </w:r>
+      <w:r>
+        <w:br w:type="textWrapping"/>
+      </w:r>
+      <w:r>
+        <w:rPr>
+          <w:rStyle w:val="VerbatimChar"/>
+        </w:rPr>
+        <w:t xml:space="preserve">## Number of Fisher Scoring iterations: 5</w:t>
+      </w:r>
+    </w:p>
+    <w:p>
+      <w:pPr>
+        <w:pStyle w:val="FirstParagraph"/>
+      </w:pPr>
+      <w:r>
+        <w:t xml:space="preserve">From the results in the table above, shot_distance, combined_shot_type, and shot_type all appear to be statistically signifigant.</w:t>
+      </w:r>
+    </w:p>
+    <w:p>
+      <w:pPr>
+        <w:pStyle w:val="SourceCode"/>
+      </w:pPr>
+      <w:r>
+        <w:rPr>
+          <w:rStyle w:val="VerbatimChar"/>
+        </w:rPr>
+        <w:t xml:space="preserve">## Wald test:</w:t>
+      </w:r>
+      <w:r>
+        <w:br w:type="textWrapping"/>
+      </w:r>
+      <w:r>
+        <w:rPr>
+          <w:rStyle w:val="VerbatimChar"/>
+        </w:rPr>
+        <w:t xml:space="preserve">## ----------</w:t>
+      </w:r>
+      <w:r>
+        <w:br w:type="textWrapping"/>
+      </w:r>
+      <w:r>
+        <w:rPr>
+          <w:rStyle w:val="VerbatimChar"/>
+        </w:rPr>
+        <w:t xml:space="preserve">## </w:t>
+      </w:r>
+      <w:r>
+        <w:br w:type="textWrapping"/>
+      </w:r>
+      <w:r>
+        <w:rPr>
+          <w:rStyle w:val="VerbatimChar"/>
+        </w:rPr>
+        <w:t xml:space="preserve">## Chi-squared test:</w:t>
+      </w:r>
+      <w:r>
+        <w:br w:type="textWrapping"/>
+      </w:r>
+      <w:r>
+        <w:rPr>
+          <w:rStyle w:val="VerbatimChar"/>
+        </w:rPr>
+        <w:t xml:space="preserve">## X2 = 914.9, df = 5, P(&gt; X2) = 0.0</w:t>
+      </w:r>
+    </w:p>
+    <w:p>
+      <w:pPr>
+        <w:pStyle w:val="FirstParagraph"/>
+      </w:pPr>
+      <w:r>
+        <w:t xml:space="preserve">Furthermore the chi-squared test statistic of 914.9, with 5 degree of freedom and a p-value &lt;&lt; 0 indicates that the overall effect of combined_shot_type is statistically significant as well.</w:t>
+      </w:r>
+    </w:p>
     <w:sectPr/>
   </w:body>
 </w:document>
@@ -1788,6 +1966,118 @@
       </w:pPr>
     </w:lvl>
   </w:abstractNum>
+  <w:abstractNum w:abstractNumId="99411">
+    <w:nsid w:val="71315dca"/>
+    <w:multiLevelType w:val="multilevel"/>
+    <w:lvl w:ilvl="0">
+      <w:start w:val="1"/>
+      <w:numFmt w:val="decimal"/>
+      <w:lvlText w:val="%1."/>
+      <w:lvlJc w:val="left"/>
+      <w:pPr>
+        <w:tabs>
+          <w:tab w:val="num" w:pos="0"/>
+        </w:tabs>
+        <w:ind w:left="480" w:hanging="480"/>
+      </w:pPr>
+    </w:lvl>
+    <w:lvl w:ilvl="1">
+      <w:start w:val="1"/>
+      <w:numFmt w:val="decimal"/>
+      <w:lvlText w:val="%2."/>
+      <w:lvlJc w:val="left"/>
+      <w:pPr>
+        <w:tabs>
+          <w:tab w:val="num" w:pos="720"/>
+        </w:tabs>
+        <w:ind w:left="1200" w:hanging="480"/>
+      </w:pPr>
+    </w:lvl>
+    <w:lvl w:ilvl="2">
+      <w:start w:val="1"/>
+      <w:numFmt w:val="decimal"/>
+      <w:lvlText w:val="%3."/>
+      <w:lvlJc w:val="left"/>
+      <w:pPr>
+        <w:tabs>
+          <w:tab w:val="num" w:pos="1440"/>
+        </w:tabs>
+        <w:ind w:left="1920" w:hanging="480"/>
+      </w:pPr>
+    </w:lvl>
+    <w:lvl w:ilvl="3">
+      <w:start w:val="1"/>
+      <w:numFmt w:val="decimal"/>
+      <w:lvlText w:val="%4."/>
+      <w:lvlJc w:val="left"/>
+      <w:pPr>
+        <w:tabs>
+          <w:tab w:val="num" w:pos="2160"/>
+        </w:tabs>
+        <w:ind w:left="2640" w:hanging="480"/>
+      </w:pPr>
+    </w:lvl>
+    <w:lvl w:ilvl="4">
+      <w:start w:val="1"/>
+      <w:numFmt w:val="decimal"/>
+      <w:lvlText w:val="%5."/>
+      <w:lvlJc w:val="left"/>
+      <w:pPr>
+        <w:tabs>
+          <w:tab w:val="num" w:pos="2880"/>
+        </w:tabs>
+        <w:ind w:left="3360" w:hanging="480"/>
+      </w:pPr>
+    </w:lvl>
+    <w:lvl w:ilvl="5">
+      <w:start w:val="1"/>
+      <w:numFmt w:val="decimal"/>
+      <w:lvlText w:val="%6."/>
+      <w:lvlJc w:val="left"/>
+      <w:pPr>
+        <w:tabs>
+          <w:tab w:val="num" w:pos="3600"/>
+        </w:tabs>
+        <w:ind w:left="4080" w:hanging="480"/>
+      </w:pPr>
+    </w:lvl>
+    <w:lvl w:ilvl="6">
+      <w:start w:val="1"/>
+      <w:numFmt w:val="decimal"/>
+      <w:lvlText w:val="%7."/>
+      <w:lvlJc w:val="left"/>
+      <w:pPr>
+        <w:tabs>
+          <w:tab w:val="num" w:pos="4320"/>
+        </w:tabs>
+        <w:ind w:left="4800" w:hanging="480"/>
+      </w:pPr>
+    </w:lvl>
+    <w:lvl w:ilvl="7">
+      <w:start w:val="1"/>
+      <w:numFmt w:val="decimal"/>
+      <w:lvlText w:val="%8."/>
+      <w:lvlJc w:val="left"/>
+      <w:pPr>
+        <w:tabs>
+          <w:tab w:val="num" w:pos="5040"/>
+        </w:tabs>
+        <w:ind w:left="5520" w:hanging="480"/>
+      </w:pPr>
+    </w:lvl>
+    <w:lvl w:ilvl="8">
+      <w:start w:val="1"/>
+      <w:numFmt w:val="decimal"/>
+      <w:lvlText w:val="%9."/>
+      <w:lvlJc w:val="left"/>
+      <w:pPr>
+        <w:tabs>
+          <w:tab w:val="num" w:pos="5760"/>
+        </w:tabs>
+        <w:ind w:left="6240" w:hanging="480"/>
+      </w:pPr>
+    </w:lvl>
+  </w:abstractNum>
   <w:num w:numId="1000">
     <w:abstractNumId w:val="990"/>
   </w:num>
@@ -1799,6 +2089,36 @@
   </w:num>
   <w:num w:numId="1002">
     <w:abstractNumId w:val="991"/>
+  </w:num>
+  <w:num w:numId="1003">
+    <w:abstractNumId w:val="99411"/>
+    <w:lvlOverride w:ilvl="0">
+      <w:startOverride w:val="1"/>
+    </w:lvlOverride>
+    <w:lvlOverride w:ilvl="1">
+      <w:startOverride w:val="1"/>
+    </w:lvlOverride>
+    <w:lvlOverride w:ilvl="2">
+      <w:startOverride w:val="1"/>
+    </w:lvlOverride>
+    <w:lvlOverride w:ilvl="3">
+      <w:startOverride w:val="1"/>
+    </w:lvlOverride>
+    <w:lvlOverride w:ilvl="4">
+      <w:startOverride w:val="1"/>
+    </w:lvlOverride>
+    <w:lvlOverride w:ilvl="5">
+      <w:startOverride w:val="1"/>
+    </w:lvlOverride>
+    <w:lvlOverride w:ilvl="6">
+      <w:startOverride w:val="1"/>
+    </w:lvlOverride>
+    <w:lvlOverride w:ilvl="7">
+      <w:startOverride w:val="1"/>
+    </w:lvlOverride>
+    <w:lvlOverride w:ilvl="8">
+      <w:startOverride w:val="1"/>
+    </w:lvlOverride>
   </w:num>
 </w:numbering>
 </file>

</xml_diff>

<commit_message>
shortened analysis, intro and abstract, added ROC
</commit_message>
<xml_diff>
--- a/modelingkobe.docx
+++ b/modelingkobe.docx
@@ -71,25 +71,27 @@
         <w:t xml:space="preserve"> </w:t>
       </w:r>
       <w:r>
-        <w:t xml:space="preserve">The major leagues leagues NBA, NFL, NHL have all partnered with various software development</w:t>
-      </w:r>
-      <w:r>
-        <w:t xml:space="preserve"> </w:t>
-      </w:r>
-      <w:r>
-        <w:t xml:space="preserve">companies to produce ever more realistic video games depicting the leagues’s top stars</w:t>
-      </w:r>
-      <w:r>
-        <w:t xml:space="preserve"> </w:t>
-      </w:r>
-      <w:r>
-        <w:t xml:space="preserve">acting and more importantly scoring as they do in real life. With the $20 billion</w:t>
-      </w:r>
-      <w:r>
-        <w:t xml:space="preserve"> </w:t>
-      </w:r>
-      <w:r>
-        <w:t xml:space="preserve">video game industry fueled by the now growing e-sports segment, ever more realistic models</w:t>
+        <w:t xml:space="preserve">The major leagues leagues NBA, NFL, NHL have all partnered with software development</w:t>
+      </w:r>
+      <w:r>
+        <w:t xml:space="preserve"> </w:t>
+      </w:r>
+      <w:r>
+        <w:t xml:space="preserve">companies to produce realistic video games depicting the leagues’s top stars</w:t>
+      </w:r>
+      <w:r>
+        <w:t xml:space="preserve"> </w:t>
+      </w:r>
+      <w:r>
+        <w:t xml:space="preserve">acting and scoring as they do in real life.</w:t>
+      </w:r>
+    </w:p>
+    <w:p>
+      <w:pPr>
+        <w:pStyle w:val="BodyText"/>
+      </w:pPr>
+      <w:r>
+        <w:t xml:space="preserve">With the $20 billion video game industry fueled by the now growing e-sports segment, ever more realistic models</w:t>
       </w:r>
       <w:r>
         <w:t xml:space="preserve"> </w:t>
@@ -101,25 +103,27 @@
         <w:t xml:space="preserve"> </w:t>
       </w:r>
       <w:r>
-        <w:t xml:space="preserve">a common dataset of Kobe Bryant’s depicting the shots he made and missed over his</w:t>
-      </w:r>
-      <w:r>
-        <w:t xml:space="preserve"> </w:t>
-      </w:r>
-      <w:r>
-        <w:t xml:space="preserve">20 year career and try to build a model that would predict with a high degree of probability</w:t>
-      </w:r>
-      <w:r>
-        <w:t xml:space="preserve"> </w:t>
-      </w:r>
-      <w:r>
-        <w:t xml:space="preserve">the likelihood of his making or missing a shot. We show that our final model is moderately successful</w:t>
-      </w:r>
-      <w:r>
-        <w:t xml:space="preserve"> </w:t>
-      </w:r>
-      <w:r>
-        <w:t xml:space="preserve">in predicting a shot. We speculate that additional data points commonly captured in sport statistics</w:t>
+        <w:t xml:space="preserve">a common dataset of Kobe Bryant’s career shots, and try to build a model that would predict</w:t>
+      </w:r>
+      <w:r>
+        <w:t xml:space="preserve"> </w:t>
+      </w:r>
+      <w:r>
+        <w:t xml:space="preserve">the likelihood of his making or missing a shot.</w:t>
+      </w:r>
+    </w:p>
+    <w:p>
+      <w:pPr>
+        <w:pStyle w:val="BodyText"/>
+      </w:pPr>
+      <w:r>
+        <w:t xml:space="preserve">We show that our final model is moderately successful, 65%, as</w:t>
+      </w:r>
+      <w:r>
+        <w:t xml:space="preserve"> </w:t>
+      </w:r>
+      <w:r>
+        <w:t xml:space="preserve">in predicting a shot. We further speculate that additional data points commonly captured in sport statistics</w:t>
       </w:r>
       <w:r>
         <w:t xml:space="preserve"> </w:t>
@@ -143,7 +147,7 @@
         <w:pStyle w:val="FirstParagraph"/>
       </w:pPr>
       <w:r>
-        <w:t xml:space="preserve">Kobe Bryan is a retired professional basketball player who spent 20 years with the Los Angles Lakers. Kobe entered the NBA directly out of Lower Menton High School in Pennsylvania. He won 5 NBA Championships, was selected to the All-Star team 18 times, and won 2 Olympic gold medals. He is also widely considered one of the greatest basketball players of all time.</w:t>
+        <w:t xml:space="preserve">Kobe Bryan is a retired professional basketball player who spent 20 years with the Los Angles Lakers. Kobe entered the NBA directly out of High School. He won 5 NBA Championships, was selected to the All-Star team 18 times, and won 2 Olympic gold medals.</w:t>
       </w:r>
     </w:p>
     <w:p>
@@ -166,7 +170,7 @@
         <w:t xml:space="preserve"> </w:t>
       </w:r>
       <w:r>
-        <w:t xml:space="preserve">contains the location on the floor some surrounding circumstances of every shot he attempted in the NBA. Free Throw data is not included in the dataset. We attempt to build a model from this data that can predict with a reasonable degree of certainty whether the shot went in (shot_made_flag = 1) or missed (shot_made_flag = 0). We tested our final model against the held out</w:t>
+        <w:t xml:space="preserve">contains the location on the floor and supporting observations of every shot he attempted in the NBA. We attempt to build a model from this data that can predict whether the shot went in or missed. We tested our final model against the held out</w:t>
       </w:r>
       <w:r>
         <w:t xml:space="preserve"> </w:t>
@@ -189,7 +193,7 @@
         <w:pStyle w:val="BodyText"/>
       </w:pPr>
       <w:r>
-        <w:t xml:space="preserve">This type of model could be used in building a simulation or video game mimicking Kobe’s game. Sports data modeling has been a staple of video game development for many years. The major leagues leagues NBA, NFL, NHL have all partnered with various software development companies to produce ever more realistic video games depicting the leagues’s top stars acting and more importantly scoring as they do in real life. With the $20 billion video game industry fueled by the now growing e-sports segment, ever more realistic models are needed for developers to build the characters in their games.</w:t>
+        <w:t xml:space="preserve">This type of model could be used in building a simulation or video game mimicking Kobe’s game. Sports data modeling has been a staple of video game development for many years. The major leagues leagues NBA, NFL, NHL have all partnered with software companies to produce realistic video games depicting their league’s top stars acting and scoring as they do in real life. With the $20 billion video game industry fueled by the now growing e-sports segment, realistic models are needed for developers to build these characters in their games and to stay competitive.</w:t>
       </w:r>
     </w:p>
     <w:p>
@@ -560,7 +564,7 @@
         </w:numPr>
       </w:pPr>
       <w:r>
-        <w:t xml:space="preserve">Shot_type : we saw a statistically signifigant contribution from shot_type in a number of our test models we led us to include this variable into our final model.</w:t>
+        <w:t xml:space="preserve">Shot_type : We saw a statistically signifigant contribution from shot_type which led us to include this variable into our final model.</w:t>
       </w:r>
     </w:p>
     <w:p>
@@ -572,7 +576,7 @@
         </w:numPr>
       </w:pPr>
       <w:r>
-        <w:t xml:space="preserve">Combined_shot_type : Likewise combined_shot_type showed a stitistically signifigant contribution in a number of models</w:t>
+        <w:t xml:space="preserve">Combined_shot_type : Likewise combined_shot_type showed a statistically signifigant contribution.</w:t>
       </w:r>
     </w:p>
     <w:p>
@@ -584,7 +588,7 @@
         </w:numPr>
       </w:pPr>
       <w:r>
-        <w:t xml:space="preserve">Playoffs : We included this predictor in a model used to evaluate Kobe’s performance in the regular season vs. the playoffs</w:t>
+        <w:t xml:space="preserve">Playoffs : Used to evaluate Kobe’s performance in the regular season vs. the playoffs</w:t>
       </w:r>
     </w:p>
     <w:p>
@@ -978,10 +982,120 @@
     </w:p>
     <w:p>
       <w:pPr>
+        <w:pStyle w:val="Heading2"/>
+      </w:pPr>
+      <w:bookmarkStart w:id="28" w:name="outlier-analysis"/>
+      <w:r>
+        <w:t xml:space="preserve">Outlier Analysis</w:t>
+      </w:r>
+      <w:bookmarkEnd w:id="28"/>
+    </w:p>
+    <w:p>
+      <w:pPr>
+        <w:pStyle w:val="FirstParagraph"/>
+      </w:pPr>
+      <w:r>
+        <w:t xml:space="preserve">Based on Cooks’s D data and plain data analysis, we are seeing no outlier present in the selected variables. Here is the first 5 observations with highest cook’s D value. Since these values are less than 3, we assume that there are no outliers.</w:t>
+      </w:r>
+    </w:p>
+    <w:p>
+      <w:pPr>
         <w:pStyle w:val="BodyText"/>
       </w:pPr>
-      <w:r>
-        <w:t xml:space="preserve">However it is helpful to visualize some of the similaities. The graph below shows high colinearity between layups and dunks, and a high degree of similarity with bankshots and tipshots. All of which are understandable. However all of these shot types are also in the same categorical variable, and as such not directly colinear with any otehr variables.</w:t>
+    </w:p>
+    <w:p>
+      <w:pPr>
+        <w:pStyle w:val="Heading2"/>
+      </w:pPr>
+      <w:bookmarkStart w:id="29" w:name="analysis-questions"/>
+      <w:r>
+        <w:t xml:space="preserve">Analysis Questions</w:t>
+      </w:r>
+      <w:bookmarkEnd w:id="29"/>
+    </w:p>
+    <w:p>
+      <w:pPr>
+        <w:pStyle w:val="FirstParagraph"/>
+      </w:pPr>
+      <w:r>
+        <w:t xml:space="preserve">We set out to test the following hyphothesis:</w:t>
+      </w:r>
+    </w:p>
+    <w:p>
+      <w:pPr>
+        <w:pStyle w:val="Compact"/>
+        <w:numPr>
+          <w:numId w:val="1003"/>
+          <w:ilvl w:val="0"/>
+        </w:numPr>
+      </w:pPr>
+      <w:r>
+        <w:t xml:space="preserve">The odds of Kobe making a shot decrease with respect to the distance he is from the hoop.</w:t>
+      </w:r>
+    </w:p>
+    <w:p>
+      <w:pPr>
+        <w:pStyle w:val="Compact"/>
+        <w:numPr>
+          <w:numId w:val="1003"/>
+          <w:ilvl w:val="0"/>
+        </w:numPr>
+      </w:pPr>
+      <w:r>
+        <w:t xml:space="preserve">The probability of Kobe making a shot decreases linearly with respect to the distance he is from the hoop.</w:t>
+      </w:r>
+      <w:r>
+        <w:br w:type="textWrapping"/>
+      </w:r>
+    </w:p>
+    <w:p>
+      <w:pPr>
+        <w:pStyle w:val="Compact"/>
+        <w:numPr>
+          <w:numId w:val="1003"/>
+          <w:ilvl w:val="0"/>
+        </w:numPr>
+      </w:pPr>
+      <w:r>
+        <w:t xml:space="preserve">The relationship between the distance Kobe is from the basket and the odds of him making the shot is different if they are in the playoffs.</w:t>
+      </w:r>
+    </w:p>
+    <w:p>
+      <w:pPr>
+        <w:pStyle w:val="FirstParagraph"/>
+      </w:pPr>
+      <w:r>
+        <w:t xml:space="preserve">To test these hyphothesis we evaluated several models. For the first we evelated a logisic regression model consisting of</w:t>
+      </w:r>
+      <w:r>
+        <w:t xml:space="preserve"> </w:t>
+      </w:r>
+      <w:r>
+        <w:rPr>
+          <w:rStyle w:val="VerbatimChar"/>
+        </w:rPr>
+        <w:t xml:space="preserve">shot_distance, shot_type, combined_shot_type</w:t>
+      </w:r>
+      <w:r>
+        <w:t xml:space="preserve"> </w:t>
+      </w:r>
+      <w:r>
+        <w:t xml:space="preserve">and a linear combination of the continuous variables</w:t>
+      </w:r>
+      <w:r>
+        <w:t xml:space="preserve"> </w:t>
+      </w:r>
+      <w:r>
+        <w:rPr>
+          <w:rStyle w:val="VerbatimChar"/>
+        </w:rPr>
+        <w:t xml:space="preserve">time_remaining, attendance, arena_temp, avgnoisedb</w:t>
+      </w:r>
+      <w:r>
+        <w:t xml:space="preserve"> </w:t>
+      </w:r>
+      <w:r>
+        <w:t xml:space="preserve">using principal componenet analysis. Our PCA analysis revealed that the first orthoganol combination contributed nealy 95% of the variance of these variables where as the remaining transformations did not contribute signifigantly.</w:t>
       </w:r>
     </w:p>
     <w:p>
@@ -1004,7 +1118,7 @@
                     </pic:cNvPicPr>
                   </pic:nvPicPr>
                   <pic:blipFill>
-                    <a:blip r:embed="rId28"/>
+                    <a:blip r:embed="rId30"/>
                     <a:stretch>
                       <a:fillRect/>
                     </a:stretch>
@@ -1033,96 +1147,13 @@
     </w:p>
     <w:p>
       <w:pPr>
-        <w:pStyle w:val="Heading2"/>
-      </w:pPr>
-      <w:bookmarkStart w:id="29" w:name="outlier-analysis"/>
-      <w:r>
-        <w:t xml:space="preserve">Outlier Analysis</w:t>
-      </w:r>
-      <w:bookmarkEnd w:id="29"/>
-    </w:p>
-    <w:p>
-      <w:pPr>
-        <w:pStyle w:val="Heading2"/>
-      </w:pPr>
-      <w:bookmarkStart w:id="30" w:name="analysis-questions"/>
-      <w:r>
-        <w:t xml:space="preserve">Analysis Questions</w:t>
-      </w:r>
-      <w:bookmarkEnd w:id="30"/>
-    </w:p>
-    <w:p>
-      <w:pPr>
-        <w:pStyle w:val="FirstParagraph"/>
-      </w:pPr>
-      <w:r>
-        <w:t xml:space="preserve">We set out to test the following hyphothesis:</w:t>
-      </w:r>
-    </w:p>
-    <w:p>
-      <w:pPr>
-        <w:pStyle w:val="Compact"/>
-        <w:numPr>
-          <w:numId w:val="1003"/>
-          <w:ilvl w:val="0"/>
-        </w:numPr>
-      </w:pPr>
-      <w:r>
-        <w:t xml:space="preserve">The odds of Kobe making a shot decrease with respect to the distance he is from the hoop.</w:t>
-      </w:r>
-    </w:p>
-    <w:p>
-      <w:pPr>
-        <w:pStyle w:val="Compact"/>
-        <w:numPr>
-          <w:numId w:val="1003"/>
-          <w:ilvl w:val="0"/>
-        </w:numPr>
-      </w:pPr>
-      <w:r>
-        <w:t xml:space="preserve">The probability of Kobe making a shot decreases linearly with respect to the distance he is from the hoop.</w:t>
-      </w:r>
-      <w:r>
-        <w:br w:type="textWrapping"/>
-      </w:r>
-    </w:p>
-    <w:p>
-      <w:pPr>
-        <w:pStyle w:val="Compact"/>
-        <w:numPr>
-          <w:numId w:val="1003"/>
-          <w:ilvl w:val="0"/>
-        </w:numPr>
-      </w:pPr>
-      <w:r>
-        <w:t xml:space="preserve">The relationship between the distance Kobe is from the basket and the odds of him making the shot is different if they are in the playoffs.</w:t>
-      </w:r>
-    </w:p>
-    <w:p>
-      <w:pPr>
-        <w:pStyle w:val="FirstParagraph"/>
-      </w:pPr>
-      <w:r>
-        <w:t xml:space="preserve">To test these hyphothesis we evaluated several models. For the first we evelated a logisic regression model consisting of shot_distance, shot_type, combined_shot_type and a linear combination of the continuous variables time_remaining, attendance, arena_temp, avgnoisedb using principal componenet analysis. Principal component analysis is a statistical techinique that transforms a set of possibly correlated variables into a set of values of linearly uncorrelated variables.</w:t>
-      </w:r>
-    </w:p>
-    <w:p>
-      <w:pPr>
-        <w:pStyle w:val="BodyText"/>
-      </w:pPr>
-      <w:r>
-        <w:t xml:space="preserve">Our PCA analysis revealed that the first orthoganol combination contributed nealy 95% of the variance of these variables where as the remaining transformations did not contribute signifigantly.</w:t>
-      </w:r>
-    </w:p>
-    <w:p>
-      <w:pPr>
         <w:pStyle w:val="SourceCode"/>
       </w:pPr>
       <w:r>
         <w:rPr>
           <w:rStyle w:val="VerbatimChar"/>
         </w:rPr>
-        <w:t xml:space="preserve">proc princomp cov prefix=k data=kobe out=kobe;</w:t>
+        <w:t xml:space="preserve">## Standard deviations (1, .., p=4):</w:t>
       </w:r>
       <w:r>
         <w:br w:type="textWrapping"/>
@@ -1131,7 +1162,7 @@
         <w:rPr>
           <w:rStyle w:val="VerbatimChar"/>
         </w:rPr>
-        <w:t xml:space="preserve">var time_remaining attendance arena_temp avgnoisedb;</w:t>
+        <w:t xml:space="preserve">## [1] 1076.227723  208.308920    2.023717    1.961407</w:t>
       </w:r>
       <w:r>
         <w:br w:type="textWrapping"/>
@@ -1140,24 +1171,127 @@
         <w:rPr>
           <w:rStyle w:val="VerbatimChar"/>
         </w:rPr>
-        <w:t xml:space="preserve">run;</w:t>
+        <w:t xml:space="preserve">## </w:t>
+      </w:r>
+      <w:r>
+        <w:br w:type="textWrapping"/>
+      </w:r>
+      <w:r>
+        <w:rPr>
+          <w:rStyle w:val="VerbatimChar"/>
+        </w:rPr>
+        <w:t xml:space="preserve">## Rotation (n x k) = (4 x 4):</w:t>
+      </w:r>
+      <w:r>
+        <w:br w:type="textWrapping"/>
+      </w:r>
+      <w:r>
+        <w:rPr>
+          <w:rStyle w:val="VerbatimChar"/>
+        </w:rPr>
+        <w:t xml:space="preserve">##                          PC1           PC2           PC3           PC4</w:t>
+      </w:r>
+      <w:r>
+        <w:br w:type="textWrapping"/>
+      </w:r>
+      <w:r>
+        <w:rPr>
+          <w:rStyle w:val="VerbatimChar"/>
+        </w:rPr>
+        <w:t xml:space="preserve">## time_remaining  0.0008978239  9.999996e-01 -6.443052e-05 -9.139863e-06</w:t>
+      </w:r>
+      <w:r>
+        <w:br w:type="textWrapping"/>
+      </w:r>
+      <w:r>
+        <w:rPr>
+          <w:rStyle w:val="VerbatimChar"/>
+        </w:rPr>
+        <w:t xml:space="preserve">## attendance     -0.9999989991  8.978220e-04  1.330830e-04 -1.085390e-03</w:t>
+      </w:r>
+      <w:r>
+        <w:br w:type="textWrapping"/>
+      </w:r>
+      <w:r>
+        <w:rPr>
+          <w:rStyle w:val="VerbatimChar"/>
+        </w:rPr>
+        <w:t xml:space="preserve">## arena_temp     -0.0001498820 -6.414719e-05 -9.998808e-01  1.543873e-02</w:t>
+      </w:r>
+      <w:r>
+        <w:br w:type="textWrapping"/>
+      </w:r>
+      <w:r>
+        <w:rPr>
+          <w:rStyle w:val="VerbatimChar"/>
+        </w:rPr>
+        <w:t xml:space="preserve">## avgnoisedb     -0.0010831965  1.110603e-05  1.543888e-02  9.998802e-01</w:t>
       </w:r>
     </w:p>
     <w:p>
       <w:pPr>
         <w:pStyle w:val="FirstParagraph"/>
+      </w:pPr>
+      <w:r>
+        <w:t xml:space="preserve">In final SAS model then we only included k1, the first orthagonal combination of PCA analysis.</w:t>
+      </w:r>
+    </w:p>
+    <w:p>
+      <w:pPr>
+        <w:pStyle w:val="SourceCode"/>
+      </w:pPr>
+      <w:r>
+        <w:rPr>
+          <w:rStyle w:val="VerbatimChar"/>
+        </w:rPr>
+        <w:t xml:space="preserve">  class shot_type home combined_shot_type(ref='Jump Shot') /param=ref;</w:t>
+      </w:r>
+      <w:r>
+        <w:br w:type="textWrapping"/>
+      </w:r>
+      <w:r>
+        <w:rPr>
+          <w:rStyle w:val="VerbatimChar"/>
+        </w:rPr>
+        <w:t xml:space="preserve">  model shot_made_flag(event='1') = shot_distance shot_type k1 combined_shot_type</w:t>
+      </w:r>
+    </w:p>
+    <w:p>
+      <w:pPr>
+        <w:pStyle w:val="FirstParagraph"/>
+      </w:pPr>
+      <w:r>
+        <w:t xml:space="preserve">Regression analysis revealed that shot_distance, combined_shot_type, shot_type, and k1 all appear to be statistically signifigant with p-values &lt;&lt; 0.</w:t>
+      </w:r>
+    </w:p>
+    <w:p>
+      <w:pPr>
+        <w:pStyle w:val="BodyText"/>
+      </w:pPr>
+    </w:p>
+    <w:p>
+      <w:pPr>
+        <w:pStyle w:val="BodyText"/>
+      </w:pPr>
+      <w:r>
+        <w:t xml:space="preserve">Furthermore the wald ChiSquare test statistics (5 df, p-value &lt;&lt; 0) for combined_shot_type and (chi^2 =8.23 , p-value &lt;&lt; .0041) for shot_type indicates that the overall effect of the categorical variables are independant and also statistically significant.</w:t>
+      </w:r>
+    </w:p>
+    <w:p>
+      <w:pPr>
+        <w:pStyle w:val="BodyText"/>
       </w:pPr>
       <w:r>
         <w:drawing>
           <wp:inline>
-            <wp:extent cx="4620126" cy="3696101"/>
+            <wp:extent cx="5334000" cy="6016376"/>
             <wp:effectExtent b="0" l="0" r="0" t="0"/>
             <wp:docPr descr="" title="" id="1" name="Picture"/>
             <a:graphic>
               <a:graphicData uri="http://schemas.openxmlformats.org/drawingml/2006/picture">
                 <pic:pic>
                   <pic:nvPicPr>
-                    <pic:cNvPr descr="modelingkobe_files/figure-docx/unnamed-chunk-5-1.png" id="0" name="Picture"/>
+                    <pic:cNvPr descr="./images/ROC.png" id="0" name="Picture"/>
                     <pic:cNvPicPr>
                       <a:picLocks noChangeArrowheads="1" noChangeAspect="1"/>
                     </pic:cNvPicPr>
@@ -1171,7 +1305,7 @@
                   <pic:spPr bwMode="auto">
                     <a:xfrm>
                       <a:off x="0" y="0"/>
-                      <a:ext cx="4620126" cy="3696101"/>
+                      <a:ext cx="5334000" cy="6016376"/>
                     </a:xfrm>
                     <a:prstGeom prst="rect">
                       <a:avLst/>
@@ -1192,439 +1326,18 @@
     </w:p>
     <w:p>
       <w:pPr>
-        <w:pStyle w:val="SourceCode"/>
-      </w:pPr>
-      <w:r>
-        <w:rPr>
-          <w:rStyle w:val="VerbatimChar"/>
-        </w:rPr>
-        <w:t xml:space="preserve">## Standard deviations (1, .., p=4):</w:t>
-      </w:r>
-      <w:r>
-        <w:br w:type="textWrapping"/>
-      </w:r>
-      <w:r>
-        <w:rPr>
-          <w:rStyle w:val="VerbatimChar"/>
-        </w:rPr>
-        <w:t xml:space="preserve">## [1] 1076.227723  208.308920    2.023717    1.961407</w:t>
-      </w:r>
-      <w:r>
-        <w:br w:type="textWrapping"/>
-      </w:r>
-      <w:r>
-        <w:rPr>
-          <w:rStyle w:val="VerbatimChar"/>
-        </w:rPr>
-        <w:t xml:space="preserve">## </w:t>
-      </w:r>
-      <w:r>
-        <w:br w:type="textWrapping"/>
-      </w:r>
-      <w:r>
-        <w:rPr>
-          <w:rStyle w:val="VerbatimChar"/>
-        </w:rPr>
-        <w:t xml:space="preserve">## Rotation (n x k) = (4 x 4):</w:t>
-      </w:r>
-      <w:r>
-        <w:br w:type="textWrapping"/>
-      </w:r>
-      <w:r>
-        <w:rPr>
-          <w:rStyle w:val="VerbatimChar"/>
-        </w:rPr>
-        <w:t xml:space="preserve">##                          PC1           PC2           PC3           PC4</w:t>
-      </w:r>
-      <w:r>
-        <w:br w:type="textWrapping"/>
-      </w:r>
-      <w:r>
-        <w:rPr>
-          <w:rStyle w:val="VerbatimChar"/>
-        </w:rPr>
-        <w:t xml:space="preserve">## time_remaining  0.0008978239  9.999996e-01 -6.443052e-05 -9.139863e-06</w:t>
-      </w:r>
-      <w:r>
-        <w:br w:type="textWrapping"/>
-      </w:r>
-      <w:r>
-        <w:rPr>
-          <w:rStyle w:val="VerbatimChar"/>
-        </w:rPr>
-        <w:t xml:space="preserve">## attendance     -0.9999989991  8.978220e-04  1.330830e-04 -1.085390e-03</w:t>
-      </w:r>
-      <w:r>
-        <w:br w:type="textWrapping"/>
-      </w:r>
-      <w:r>
-        <w:rPr>
-          <w:rStyle w:val="VerbatimChar"/>
-        </w:rPr>
-        <w:t xml:space="preserve">## arena_temp     -0.0001498820 -6.414719e-05 -9.998808e-01  1.543873e-02</w:t>
-      </w:r>
-      <w:r>
-        <w:br w:type="textWrapping"/>
-      </w:r>
-      <w:r>
-        <w:rPr>
-          <w:rStyle w:val="VerbatimChar"/>
-        </w:rPr>
-        <w:t xml:space="preserve">## avgnoisedb     -0.0010831965  1.110603e-05  1.543888e-02  9.998802e-01</w:t>
-      </w:r>
-    </w:p>
-    <w:p>
-      <w:pPr>
-        <w:pStyle w:val="FirstParagraph"/>
-      </w:pPr>
-      <w:r>
-        <w:t xml:space="preserve">In final SAS model was then we only included k1, the first orthagonal combination of PCA analysis.</w:t>
-      </w:r>
-    </w:p>
-    <w:p>
-      <w:pPr>
-        <w:pStyle w:val="SourceCode"/>
-      </w:pPr>
-      <w:r>
-        <w:rPr>
-          <w:rStyle w:val="VerbatimChar"/>
-        </w:rPr>
-        <w:t xml:space="preserve">  class shot_type home combined_shot_type(ref='Jump Shot') /param=ref;</w:t>
-      </w:r>
-      <w:r>
-        <w:br w:type="textWrapping"/>
-      </w:r>
-      <w:r>
-        <w:rPr>
-          <w:rStyle w:val="VerbatimChar"/>
-        </w:rPr>
-        <w:t xml:space="preserve">  model shot_made_flag(event='1') = shot_distance shot_type k1 combined_shot_type</w:t>
-      </w:r>
-    </w:p>
-    <w:p>
-      <w:pPr>
-        <w:pStyle w:val="SourceCode"/>
-      </w:pPr>
-      <w:r>
-        <w:rPr>
-          <w:rStyle w:val="VerbatimChar"/>
-        </w:rPr>
-        <w:t xml:space="preserve">## </w:t>
-      </w:r>
-      <w:r>
-        <w:br w:type="textWrapping"/>
-      </w:r>
-      <w:r>
-        <w:rPr>
-          <w:rStyle w:val="VerbatimChar"/>
-        </w:rPr>
-        <w:t xml:space="preserve">## Call:</w:t>
-      </w:r>
-      <w:r>
-        <w:br w:type="textWrapping"/>
-      </w:r>
-      <w:r>
-        <w:rPr>
-          <w:rStyle w:val="VerbatimChar"/>
-        </w:rPr>
-        <w:t xml:space="preserve">## glm(formula = shot_made_flag ~ shot_distance + combined_shot_type + </w:t>
-      </w:r>
-      <w:r>
-        <w:br w:type="textWrapping"/>
-      </w:r>
-      <w:r>
-        <w:rPr>
-          <w:rStyle w:val="VerbatimChar"/>
-        </w:rPr>
-        <w:t xml:space="preserve">##     shot_type, family = "binomial", data = kobe)</w:t>
-      </w:r>
-      <w:r>
-        <w:br w:type="textWrapping"/>
-      </w:r>
-      <w:r>
-        <w:rPr>
-          <w:rStyle w:val="VerbatimChar"/>
-        </w:rPr>
-        <w:t xml:space="preserve">## </w:t>
-      </w:r>
-      <w:r>
-        <w:br w:type="textWrapping"/>
-      </w:r>
-      <w:r>
-        <w:rPr>
-          <w:rStyle w:val="VerbatimChar"/>
-        </w:rPr>
-        <w:t xml:space="preserve">## Deviance Residuals: </w:t>
-      </w:r>
-      <w:r>
-        <w:br w:type="textWrapping"/>
-      </w:r>
-      <w:r>
-        <w:rPr>
-          <w:rStyle w:val="VerbatimChar"/>
-        </w:rPr>
-        <w:t xml:space="preserve">##     Min       1Q   Median       3Q      Max  </w:t>
-      </w:r>
-      <w:r>
-        <w:br w:type="textWrapping"/>
-      </w:r>
-      <w:r>
-        <w:rPr>
-          <w:rStyle w:val="VerbatimChar"/>
-        </w:rPr>
-        <w:t xml:space="preserve">## -2.2953  -1.0223  -0.8908   1.2956   1.6256  </w:t>
-      </w:r>
-      <w:r>
-        <w:br w:type="textWrapping"/>
-      </w:r>
-      <w:r>
-        <w:rPr>
-          <w:rStyle w:val="VerbatimChar"/>
-        </w:rPr>
-        <w:t xml:space="preserve">## </w:t>
-      </w:r>
-      <w:r>
-        <w:br w:type="textWrapping"/>
-      </w:r>
-      <w:r>
-        <w:rPr>
-          <w:rStyle w:val="VerbatimChar"/>
-        </w:rPr>
-        <w:t xml:space="preserve">## Coefficients:</w:t>
-      </w:r>
-      <w:r>
-        <w:br w:type="textWrapping"/>
-      </w:r>
-      <w:r>
-        <w:rPr>
-          <w:rStyle w:val="VerbatimChar"/>
-        </w:rPr>
-        <w:t xml:space="preserve">##                              Estimate Std. Error z value Pr(&gt;|z|)    </w:t>
-      </w:r>
-      <w:r>
-        <w:br w:type="textWrapping"/>
-      </w:r>
-      <w:r>
-        <w:rPr>
-          <w:rStyle w:val="VerbatimChar"/>
-        </w:rPr>
-        <w:t xml:space="preserve">## (Intercept)                  1.488234   0.226523   6.570 5.04e-11 ***</w:t>
-      </w:r>
-      <w:r>
-        <w:br w:type="textWrapping"/>
-      </w:r>
-      <w:r>
-        <w:rPr>
-          <w:rStyle w:val="VerbatimChar"/>
-        </w:rPr>
-        <w:t xml:space="preserve">## shot_distance               -0.017137   0.003066  -5.589 2.29e-08 ***</w:t>
-      </w:r>
-      <w:r>
-        <w:br w:type="textWrapping"/>
-      </w:r>
-      <w:r>
-        <w:rPr>
-          <w:rStyle w:val="VerbatimChar"/>
-        </w:rPr>
-        <w:t xml:space="preserve">## combined_shot_typeDunk       1.071499   0.255857   4.188 2.82e-05 ***</w:t>
-      </w:r>
-      <w:r>
-        <w:br w:type="textWrapping"/>
-      </w:r>
-      <w:r>
-        <w:rPr>
-          <w:rStyle w:val="VerbatimChar"/>
-        </w:rPr>
-        <w:t xml:space="preserve">## combined_shot_typeHook Shot -1.250658   0.286975  -4.358 1.31e-05 ***</w:t>
-      </w:r>
-      <w:r>
-        <w:br w:type="textWrapping"/>
-      </w:r>
-      <w:r>
-        <w:rPr>
-          <w:rStyle w:val="VerbatimChar"/>
-        </w:rPr>
-        <w:t xml:space="preserve">## combined_shot_typeJump Shot -1.590542   0.226130  -7.034 2.01e-12 ***</w:t>
-      </w:r>
-      <w:r>
-        <w:br w:type="textWrapping"/>
-      </w:r>
-      <w:r>
-        <w:rPr>
-          <w:rStyle w:val="VerbatimChar"/>
-        </w:rPr>
-        <w:t xml:space="preserve">## combined_shot_typeLayup     -1.219195   0.228348  -5.339 9.34e-08 ***</w:t>
-      </w:r>
-      <w:r>
-        <w:br w:type="textWrapping"/>
-      </w:r>
-      <w:r>
-        <w:rPr>
-          <w:rStyle w:val="VerbatimChar"/>
-        </w:rPr>
-        <w:t xml:space="preserve">## combined_shot_typeTip Shot  -2.109243   0.283277  -7.446 9.63e-14 ***</w:t>
-      </w:r>
-      <w:r>
-        <w:br w:type="textWrapping"/>
-      </w:r>
-      <w:r>
-        <w:rPr>
-          <w:rStyle w:val="VerbatimChar"/>
-        </w:rPr>
-        <w:t xml:space="preserve">## shot_type3PT Field Goal     -0.171709   0.048310  -3.554 0.000379 ***</w:t>
-      </w:r>
-      <w:r>
-        <w:br w:type="textWrapping"/>
-      </w:r>
-      <w:r>
-        <w:rPr>
-          <w:rStyle w:val="VerbatimChar"/>
-        </w:rPr>
-        <w:t xml:space="preserve">## ---</w:t>
-      </w:r>
-      <w:r>
-        <w:br w:type="textWrapping"/>
-      </w:r>
-      <w:r>
-        <w:rPr>
-          <w:rStyle w:val="VerbatimChar"/>
-        </w:rPr>
-        <w:t xml:space="preserve">## Signif. codes:  0 '***' 0.001 '**' 0.01 '*' 0.05 '.' 0.1 ' ' 1</w:t>
-      </w:r>
-      <w:r>
-        <w:br w:type="textWrapping"/>
-      </w:r>
-      <w:r>
-        <w:rPr>
-          <w:rStyle w:val="VerbatimChar"/>
-        </w:rPr>
-        <w:t xml:space="preserve">## </w:t>
-      </w:r>
-      <w:r>
-        <w:br w:type="textWrapping"/>
-      </w:r>
-      <w:r>
-        <w:rPr>
-          <w:rStyle w:val="VerbatimChar"/>
-        </w:rPr>
-        <w:t xml:space="preserve">## (Dispersion parameter for binomial family taken to be 1)</w:t>
-      </w:r>
-      <w:r>
-        <w:br w:type="textWrapping"/>
-      </w:r>
-      <w:r>
-        <w:rPr>
-          <w:rStyle w:val="VerbatimChar"/>
-        </w:rPr>
-        <w:t xml:space="preserve">## </w:t>
-      </w:r>
-      <w:r>
-        <w:br w:type="textWrapping"/>
-      </w:r>
-      <w:r>
-        <w:rPr>
-          <w:rStyle w:val="VerbatimChar"/>
-        </w:rPr>
-        <w:t xml:space="preserve">##     Null deviance: 35325  on 25696  degrees of freedom</w:t>
-      </w:r>
-      <w:r>
-        <w:br w:type="textWrapping"/>
-      </w:r>
-      <w:r>
-        <w:rPr>
-          <w:rStyle w:val="VerbatimChar"/>
-        </w:rPr>
-        <w:t xml:space="preserve">## Residual deviance: 33474  on 25689  degrees of freedom</w:t>
-      </w:r>
-      <w:r>
-        <w:br w:type="textWrapping"/>
-      </w:r>
-      <w:r>
-        <w:rPr>
-          <w:rStyle w:val="VerbatimChar"/>
-        </w:rPr>
-        <w:t xml:space="preserve">## AIC: 33490</w:t>
-      </w:r>
-      <w:r>
-        <w:br w:type="textWrapping"/>
-      </w:r>
-      <w:r>
-        <w:rPr>
-          <w:rStyle w:val="VerbatimChar"/>
-        </w:rPr>
-        <w:t xml:space="preserve">## </w:t>
-      </w:r>
-      <w:r>
-        <w:br w:type="textWrapping"/>
-      </w:r>
-      <w:r>
-        <w:rPr>
-          <w:rStyle w:val="VerbatimChar"/>
-        </w:rPr>
-        <w:t xml:space="preserve">## Number of Fisher Scoring iterations: 5</w:t>
-      </w:r>
-    </w:p>
-    <w:p>
-      <w:pPr>
-        <w:pStyle w:val="FirstParagraph"/>
-      </w:pPr>
-      <w:r>
-        <w:t xml:space="preserve">From the results in the table above, shot_distance, combined_shot_type, and shot_type all appear to be statistically signifigant.</w:t>
-      </w:r>
-    </w:p>
-    <w:p>
-      <w:pPr>
-        <w:pStyle w:val="SourceCode"/>
-      </w:pPr>
-      <w:r>
-        <w:rPr>
-          <w:rStyle w:val="VerbatimChar"/>
-        </w:rPr>
-        <w:t xml:space="preserve">## Wald test:</w:t>
-      </w:r>
-      <w:r>
-        <w:br w:type="textWrapping"/>
-      </w:r>
-      <w:r>
-        <w:rPr>
-          <w:rStyle w:val="VerbatimChar"/>
-        </w:rPr>
-        <w:t xml:space="preserve">## ----------</w:t>
-      </w:r>
-      <w:r>
-        <w:br w:type="textWrapping"/>
-      </w:r>
-      <w:r>
-        <w:rPr>
-          <w:rStyle w:val="VerbatimChar"/>
-        </w:rPr>
-        <w:t xml:space="preserve">## </w:t>
-      </w:r>
-      <w:r>
-        <w:br w:type="textWrapping"/>
-      </w:r>
-      <w:r>
-        <w:rPr>
-          <w:rStyle w:val="VerbatimChar"/>
-        </w:rPr>
-        <w:t xml:space="preserve">## Chi-squared test:</w:t>
-      </w:r>
-      <w:r>
-        <w:br w:type="textWrapping"/>
-      </w:r>
-      <w:r>
-        <w:rPr>
-          <w:rStyle w:val="VerbatimChar"/>
-        </w:rPr>
-        <w:t xml:space="preserve">## X2 = 914.9, df = 5, P(&gt; X2) = 0.0</w:t>
-      </w:r>
-    </w:p>
-    <w:p>
-      <w:pPr>
-        <w:pStyle w:val="FirstParagraph"/>
-      </w:pPr>
-      <w:r>
-        <w:t xml:space="preserve">Furthermore the chi-squared test statistic of 914.9, with 5 degree of freedom and a p-value &lt;&lt; 0 indicates that the overall effect of combined_shot_type is statistically significant as well.</w:t>
+        <w:pStyle w:val="BodyText"/>
+      </w:pPr>
+      <w:r>
+        <w:t xml:space="preserve">The ROC curve revealed an AUC of .63, which is less than ideal. .7 Is the usual target for this statistic.</w:t>
+      </w:r>
+    </w:p>
+    <w:p>
+      <w:pPr>
+        <w:pStyle w:val="BodyText"/>
+      </w:pPr>
+      <w:r>
+        <w:t xml:space="preserve">The logistic model shows that or a 1 unit increase in shot_distance, the odds of Kobe making his shot decreases by ~2%.</w:t>
       </w:r>
     </w:p>
     <w:sectPr/>

</xml_diff>

<commit_message>
updated doc, made shorter, added  miages from sas
</commit_message>
<xml_diff>
--- a/modelingkobe.docx
+++ b/modelingkobe.docx
@@ -1,19 +1,13 @@
 
 <file path=word/document.xml><?xml version="1.0" encoding="utf-8"?>
-<w:document xmlns:w="http://schemas.openxmlformats.org/wordprocessingml/2006/main" xmlns:m="http://schemas.openxmlformats.org/officeDocument/2006/math" xmlns:r="http://schemas.openxmlformats.org/officeDocument/2006/relationships" xmlns:o="urn:schemas-microsoft-com:office:office" xmlns:v="urn:schemas-microsoft-com:vml" xmlns:w10="urn:schemas-microsoft-com:office:word" xmlns:a="http://schemas.openxmlformats.org/drawingml/2006/main" xmlns:pic="http://schemas.openxmlformats.org/drawingml/2006/picture" xmlns:wp="http://schemas.openxmlformats.org/drawingml/2006/wordprocessingDrawing">
+<w:document xmlns:wpc="http://schemas.microsoft.com/office/word/2010/wordprocessingCanvas" xmlns:cx="http://schemas.microsoft.com/office/drawing/2014/chartex" xmlns:cx1="http://schemas.microsoft.com/office/drawing/2015/9/8/chartex" xmlns:cx2="http://schemas.microsoft.com/office/drawing/2015/10/21/chartex" xmlns:cx3="http://schemas.microsoft.com/office/drawing/2016/5/9/chartex" xmlns:cx4="http://schemas.microsoft.com/office/drawing/2016/5/10/chartex" xmlns:cx5="http://schemas.microsoft.com/office/drawing/2016/5/11/chartex" xmlns:cx6="http://schemas.microsoft.com/office/drawing/2016/5/12/chartex" xmlns:cx7="http://schemas.microsoft.com/office/drawing/2016/5/13/chartex" xmlns:cx8="http://schemas.microsoft.com/office/drawing/2016/5/14/chartex" xmlns:mc="http://schemas.openxmlformats.org/markup-compatibility/2006" xmlns:aink="http://schemas.microsoft.com/office/drawing/2016/ink" xmlns:am3d="http://schemas.microsoft.com/office/drawing/2017/model3d" xmlns:o="urn:schemas-microsoft-com:office:office" xmlns:r="http://schemas.openxmlformats.org/officeDocument/2006/relationships" xmlns:m="http://schemas.openxmlformats.org/officeDocument/2006/math" xmlns:v="urn:schemas-microsoft-com:vml" xmlns:wp14="http://schemas.microsoft.com/office/word/2010/wordprocessingDrawing" xmlns:wp="http://schemas.openxmlformats.org/drawingml/2006/wordprocessingDrawing" xmlns:w10="urn:schemas-microsoft-com:office:word" xmlns:w="http://schemas.openxmlformats.org/wordprocessingml/2006/main" xmlns:w14="http://schemas.microsoft.com/office/word/2010/wordml" xmlns:w15="http://schemas.microsoft.com/office/word/2012/wordml" xmlns:w16cid="http://schemas.microsoft.com/office/word/2016/wordml/cid" xmlns:w16se="http://schemas.microsoft.com/office/word/2015/wordml/symex" xmlns:wpg="http://schemas.microsoft.com/office/word/2010/wordprocessingGroup" xmlns:wpi="http://schemas.microsoft.com/office/word/2010/wordprocessingInk" xmlns:wne="http://schemas.microsoft.com/office/word/2006/wordml" xmlns:wps="http://schemas.microsoft.com/office/word/2010/wordprocessingShape" mc:Ignorable="w14 w15 w16se w16cid wp14">
   <w:body>
     <w:p>
       <w:pPr>
         <w:pStyle w:val="Title"/>
       </w:pPr>
       <w:r>
-        <w:t xml:space="preserve">Modeling</w:t>
-      </w:r>
-      <w:r>
-        <w:t xml:space="preserve"> </w:t>
-      </w:r>
-      <w:r>
-        <w:t xml:space="preserve">Kobe</w:t>
+        <w:t>Modeling Kobe</w:t>
       </w:r>
     </w:p>
     <w:p>
@@ -21,13 +15,7 @@
         <w:pStyle w:val="Author"/>
       </w:pPr>
       <w:r>
-        <w:t xml:space="preserve">Daniel</w:t>
-      </w:r>
-      <w:r>
-        <w:t xml:space="preserve"> </w:t>
-      </w:r>
-      <w:r>
-        <w:t xml:space="preserve">Byrne</w:t>
+        <w:t>Daniel Byrne, Ganesh Kodi</w:t>
       </w:r>
     </w:p>
     <w:p>
@@ -35,55 +23,28 @@
         <w:pStyle w:val="Date"/>
       </w:pPr>
       <w:r>
-        <w:t xml:space="preserve">April</w:t>
-      </w:r>
-      <w:r>
-        <w:t xml:space="preserve"> </w:t>
-      </w:r>
-      <w:r>
-        <w:t xml:space="preserve">12,</w:t>
-      </w:r>
-      <w:r>
-        <w:t xml:space="preserve"> </w:t>
-      </w:r>
-      <w:r>
-        <w:t xml:space="preserve">2019</w:t>
+        <w:t>April 12, 2019</w:t>
       </w:r>
     </w:p>
     <w:p>
       <w:pPr>
         <w:pStyle w:val="Heading2"/>
       </w:pPr>
-      <w:bookmarkStart w:id="20" w:name="abstract"/>
-      <w:r>
-        <w:t xml:space="preserve">Abstract</w:t>
-      </w:r>
-      <w:bookmarkEnd w:id="20"/>
+      <w:bookmarkStart w:id="0" w:name="abstract"/>
+      <w:r>
+        <w:t>Abstract</w:t>
+      </w:r>
+      <w:bookmarkEnd w:id="0"/>
     </w:p>
     <w:p>
       <w:pPr>
         <w:pStyle w:val="FirstParagraph"/>
       </w:pPr>
       <w:r>
-        <w:t xml:space="preserve">Sports data modeling has been a staple of video game development for many years.</w:t>
-      </w:r>
-      <w:r>
-        <w:t xml:space="preserve"> </w:t>
-      </w:r>
-      <w:r>
-        <w:t xml:space="preserve">The major leagues leagues NBA, NFL, NHL have all partnered with software development</w:t>
-      </w:r>
-      <w:r>
-        <w:t xml:space="preserve"> </w:t>
-      </w:r>
-      <w:r>
-        <w:t xml:space="preserve">companies to produce realistic video games depicting the leagues’s top stars</w:t>
-      </w:r>
-      <w:r>
-        <w:t xml:space="preserve"> </w:t>
-      </w:r>
-      <w:r>
-        <w:t xml:space="preserve">acting and scoring as they do in real life.</w:t>
+        <w:t>Sports data modeling has been a staple of video game development for many years. The major leagues leagues NBA, NFL, NHL have all partnered with software development companies to produce realistic video games depicting the leagues’s top stars acting and sc</w:t>
+      </w:r>
+      <w:r>
+        <w:t>oring as they do in real life.</w:t>
       </w:r>
     </w:p>
     <w:p>
@@ -91,25 +52,10 @@
         <w:pStyle w:val="BodyText"/>
       </w:pPr>
       <w:r>
-        <w:t xml:space="preserve">With the $20 billion video game industry fueled by the now growing e-sports segment, ever more realistic models</w:t>
-      </w:r>
-      <w:r>
-        <w:t xml:space="preserve"> </w:t>
-      </w:r>
-      <w:r>
-        <w:t xml:space="preserve">are needed for developers to build the characters in their games. We explore</w:t>
-      </w:r>
-      <w:r>
-        <w:t xml:space="preserve"> </w:t>
-      </w:r>
-      <w:r>
-        <w:t xml:space="preserve">a common dataset of Kobe Bryant’s career shots, and try to build a model that would predict</w:t>
-      </w:r>
-      <w:r>
-        <w:t xml:space="preserve"> </w:t>
-      </w:r>
-      <w:r>
-        <w:t xml:space="preserve">the likelihood of his making or missing a shot.</w:t>
+        <w:t>With the $20 billion video game industry fueled by the now growing e-sports segment, ever more realistic models are needed for developers to build the characters in their games and to stay competitive in the market. We explor</w:t>
+      </w:r>
+      <w:r>
+        <w:t>e a common dataset of Kobe Bryant’s career shots, and try to build a model that would predict the likelihood of his making or missing a shot.</w:t>
       </w:r>
     </w:p>
     <w:p>
@@ -117,409 +63,383 @@
         <w:pStyle w:val="BodyText"/>
       </w:pPr>
       <w:r>
-        <w:t xml:space="preserve">We show that our final model is moderately successful, 65%, as</w:t>
-      </w:r>
-      <w:r>
-        <w:t xml:space="preserve"> </w:t>
-      </w:r>
-      <w:r>
-        <w:t xml:space="preserve">in predicting a shot. We further speculate that additional data points commonly captured in sport statistics</w:t>
-      </w:r>
-      <w:r>
-        <w:t xml:space="preserve"> </w:t>
-      </w:r>
-      <w:r>
-        <w:t xml:space="preserve">such as whether or not the shot was contested could add specificity to the model.</w:t>
+        <w:t>We show that our final model is moderately successful, 65%, as in predicting a shot. We further speculate that add</w:t>
+      </w:r>
+      <w:r>
+        <w:t>itional data points commonly captured in sport statistics such as whether or not the shot was contested could add specificity to the model.</w:t>
       </w:r>
     </w:p>
     <w:p>
       <w:pPr>
         <w:pStyle w:val="Heading2"/>
       </w:pPr>
-      <w:bookmarkStart w:id="21" w:name="introduction"/>
-      <w:r>
-        <w:t xml:space="preserve">Introduction</w:t>
-      </w:r>
-      <w:bookmarkEnd w:id="21"/>
+      <w:bookmarkStart w:id="1" w:name="data-description"/>
+      <w:r>
+        <w:t>Data Description</w:t>
+      </w:r>
+      <w:bookmarkEnd w:id="1"/>
     </w:p>
     <w:p>
       <w:pPr>
         <w:pStyle w:val="FirstParagraph"/>
       </w:pPr>
       <w:r>
-        <w:t xml:space="preserve">Kobe Bryan is a retired professional basketball player who spent 20 years with the Los Angles Lakers. Kobe entered the NBA directly out of High School. He won 5 NBA Championships, was selected to the All-Star team 18 times, and won 2 Olympic gold medals.</w:t>
-      </w:r>
-    </w:p>
-    <w:p>
-      <w:pPr>
-        <w:pStyle w:val="BodyText"/>
-      </w:pPr>
-      <w:r>
-        <w:t xml:space="preserve">Using 20 years of data on Kobe’s shots made and shots missed, we explore potential models that attempt to predict whether or not his shot went in. The data set</w:t>
-      </w:r>
-      <w:r>
-        <w:t xml:space="preserve"> </w:t>
-      </w:r>
-      <w:r>
-        <w:rPr>
-          <w:rStyle w:val="VerbatimChar"/>
-        </w:rPr>
-        <w:t xml:space="preserve">project2Data.xlsx</w:t>
-      </w:r>
-      <w:r>
-        <w:t xml:space="preserve"> </w:t>
-      </w:r>
-      <w:r>
-        <w:t xml:space="preserve">contains the location on the floor and supporting observations of every shot he attempted in the NBA. We attempt to build a model from this data that can predict whether the shot went in or missed. We tested our final model against the held out</w:t>
-      </w:r>
-      <w:r>
-        <w:t xml:space="preserve"> </w:t>
-      </w:r>
-      <w:r>
-        <w:rPr>
-          <w:rStyle w:val="VerbatimChar"/>
-        </w:rPr>
-        <w:t xml:space="preserve">project2Pred.xlsx</w:t>
-      </w:r>
-      <w:r>
-        <w:t xml:space="preserve"> </w:t>
-      </w:r>
-      <w:r>
-        <w:t xml:space="preserve">dataset which was not used in training or testing the iterative models.</w:t>
-      </w:r>
-    </w:p>
-    <w:p>
-      <w:pPr>
-        <w:pStyle w:val="BodyText"/>
-      </w:pPr>
-      <w:r>
-        <w:t xml:space="preserve">This type of model could be used in building a simulation or video game mimicking Kobe’s game. Sports data modeling has been a staple of video game development for many years. The major leagues leagues NBA, NFL, NHL have all partnered with software companies to produce realistic video games depicting their league’s top stars acting and scoring as they do in real life. With the $20 billion video game industry fueled by the now growing e-sports segment, realistic models are needed for developers to build these characters in their games and to stay competitive.</w:t>
-      </w:r>
-    </w:p>
-    <w:p>
-      <w:pPr>
-        <w:pStyle w:val="Heading2"/>
-      </w:pPr>
-      <w:bookmarkStart w:id="22" w:name="data-description"/>
-      <w:r>
-        <w:t xml:space="preserve">Data Description</w:t>
-      </w:r>
-      <w:bookmarkEnd w:id="22"/>
-    </w:p>
-    <w:p>
-      <w:pPr>
-        <w:pStyle w:val="FirstParagraph"/>
-      </w:pPr>
-      <w:r>
-        <w:t xml:space="preserve">The field names are self explanatory. The predictors our analysis focused on are as follows:</w:t>
+        <w:t>The field names are self explanatory. The predictors our analysis focused on are as follows:</w:t>
       </w:r>
     </w:p>
     <w:tbl>
       <w:tblPr>
         <w:tblStyle w:val="Table"/>
-        <w:tblW w:type="pct" w:w="0.0"/>
-        <w:tblLook w:firstRow="1"/>
+        <w:tblW w:w="0" w:type="pct"/>
+        <w:tblLook w:val="07E0" w:firstRow="1" w:lastRow="1" w:firstColumn="1" w:lastColumn="1" w:noHBand="1" w:noVBand="1"/>
       </w:tblPr>
-      <w:tblGrid/>
+      <w:tblGrid>
+        <w:gridCol w:w="2306"/>
+        <w:gridCol w:w="4920"/>
+      </w:tblGrid>
       <w:tr>
-        <w:trPr>
-          <w:cnfStyle w:firstRow="1"/>
-        </w:trPr>
         <w:tc>
           <w:tcPr>
+            <w:tcW w:w="0" w:type="auto"/>
             <w:tcBorders>
-              <w:bottom w:val="single"/>
+              <w:bottom w:val="single" w:sz="0" w:space="0" w:color="auto"/>
             </w:tcBorders>
             <w:vAlign w:val="bottom"/>
           </w:tcPr>
           <w:p>
             <w:pPr>
               <w:pStyle w:val="Compact"/>
-              <w:jc w:val="left"/>
             </w:pPr>
             <w:r>
-              <w:t xml:space="preserve">Data Label</w:t>
+              <w:t>Data L</w:t>
+            </w:r>
+            <w:r>
+              <w:t>abel</w:t>
             </w:r>
           </w:p>
         </w:tc>
         <w:tc>
           <w:tcPr>
+            <w:tcW w:w="0" w:type="auto"/>
             <w:tcBorders>
-              <w:bottom w:val="single"/>
+              <w:bottom w:val="single" w:sz="0" w:space="0" w:color="auto"/>
             </w:tcBorders>
             <w:vAlign w:val="bottom"/>
           </w:tcPr>
           <w:p>
             <w:pPr>
               <w:pStyle w:val="Compact"/>
-              <w:jc w:val="left"/>
             </w:pPr>
             <w:r>
-              <w:t xml:space="preserve">Description</w:t>
+              <w:t>Description</w:t>
             </w:r>
           </w:p>
         </w:tc>
       </w:tr>
       <w:tr>
         <w:tc>
+          <w:tcPr>
+            <w:tcW w:w="0" w:type="auto"/>
+          </w:tcPr>
           <w:p>
             <w:pPr>
               <w:pStyle w:val="Compact"/>
-              <w:jc w:val="left"/>
             </w:pPr>
             <w:r>
-              <w:t xml:space="preserve">combined_shot_type</w:t>
+              <w:t>combined_shot_type</w:t>
             </w:r>
           </w:p>
         </w:tc>
         <w:tc>
+          <w:tcPr>
+            <w:tcW w:w="0" w:type="auto"/>
+          </w:tcPr>
           <w:p>
             <w:pPr>
               <w:pStyle w:val="Compact"/>
-              <w:jc w:val="left"/>
             </w:pPr>
             <w:r>
-              <w:t xml:space="preserve">Type of shot combined with action</w:t>
+              <w:t>Type of shot combined with action</w:t>
             </w:r>
           </w:p>
         </w:tc>
       </w:tr>
       <w:tr>
         <w:tc>
+          <w:tcPr>
+            <w:tcW w:w="0" w:type="auto"/>
+          </w:tcPr>
           <w:p>
             <w:pPr>
               <w:pStyle w:val="Compact"/>
-              <w:jc w:val="left"/>
             </w:pPr>
             <w:r>
-              <w:t xml:space="preserve">loc_y</w:t>
+              <w:t>loc_y</w:t>
             </w:r>
           </w:p>
         </w:tc>
         <w:tc>
+          <w:tcPr>
+            <w:tcW w:w="0" w:type="auto"/>
+          </w:tcPr>
           <w:p>
             <w:pPr>
               <w:pStyle w:val="Compact"/>
-              <w:jc w:val="left"/>
             </w:pPr>
             <w:r>
-              <w:t xml:space="preserve">Vertical position on floor</w:t>
+              <w:t>Vertical position on floor</w:t>
             </w:r>
           </w:p>
         </w:tc>
       </w:tr>
       <w:tr>
         <w:tc>
+          <w:tcPr>
+            <w:tcW w:w="0" w:type="auto"/>
+          </w:tcPr>
           <w:p>
             <w:pPr>
               <w:pStyle w:val="Compact"/>
-              <w:jc w:val="left"/>
             </w:pPr>
             <w:r>
-              <w:t xml:space="preserve">minutes_remaining</w:t>
+              <w:t>minutes_remaining</w:t>
             </w:r>
           </w:p>
         </w:tc>
         <w:tc>
+          <w:tcPr>
+            <w:tcW w:w="0" w:type="auto"/>
+          </w:tcPr>
           <w:p>
             <w:pPr>
               <w:pStyle w:val="Compact"/>
-              <w:jc w:val="left"/>
             </w:pPr>
             <w:r>
-              <w:t xml:space="preserve">Minutes remaining in quarter</w:t>
+              <w:t>Minutes remaining in quarter</w:t>
             </w:r>
           </w:p>
         </w:tc>
       </w:tr>
       <w:tr>
         <w:tc>
+          <w:tcPr>
+            <w:tcW w:w="0" w:type="auto"/>
+          </w:tcPr>
           <w:p>
             <w:pPr>
               <w:pStyle w:val="Compact"/>
-              <w:jc w:val="left"/>
             </w:pPr>
             <w:r>
-              <w:t xml:space="preserve">playoffs</w:t>
+              <w:t>playoffs</w:t>
             </w:r>
           </w:p>
         </w:tc>
         <w:tc>
+          <w:tcPr>
+            <w:tcW w:w="0" w:type="auto"/>
+          </w:tcPr>
           <w:p>
             <w:pPr>
               <w:pStyle w:val="Compact"/>
-              <w:jc w:val="left"/>
             </w:pPr>
             <w:r>
-              <w:t xml:space="preserve">Playoff game or not</w:t>
+              <w:t>Playoff game or not</w:t>
             </w:r>
           </w:p>
         </w:tc>
       </w:tr>
       <w:tr>
         <w:tc>
+          <w:tcPr>
+            <w:tcW w:w="0" w:type="auto"/>
+          </w:tcPr>
           <w:p>
             <w:pPr>
               <w:pStyle w:val="Compact"/>
-              <w:jc w:val="left"/>
             </w:pPr>
             <w:r>
-              <w:t xml:space="preserve">seconds_remaining</w:t>
+              <w:t>seconds_remaining</w:t>
             </w:r>
           </w:p>
         </w:tc>
         <w:tc>
+          <w:tcPr>
+            <w:tcW w:w="0" w:type="auto"/>
+          </w:tcPr>
           <w:p>
             <w:pPr>
               <w:pStyle w:val="Compact"/>
-              <w:jc w:val="left"/>
             </w:pPr>
             <w:r>
-              <w:t xml:space="preserve">Seconds remaining in quarter</w:t>
+              <w:t>Seconds remaining in quarter</w:t>
             </w:r>
           </w:p>
         </w:tc>
       </w:tr>
       <w:tr>
         <w:tc>
+          <w:tcPr>
+            <w:tcW w:w="0" w:type="auto"/>
+          </w:tcPr>
           <w:p>
             <w:pPr>
               <w:pStyle w:val="Compact"/>
-              <w:jc w:val="left"/>
             </w:pPr>
             <w:r>
-              <w:t xml:space="preserve">shot_distance</w:t>
+              <w:t>shot_distance</w:t>
             </w:r>
           </w:p>
         </w:tc>
         <w:tc>
+          <w:tcPr>
+            <w:tcW w:w="0" w:type="auto"/>
+          </w:tcPr>
           <w:p>
             <w:pPr>
               <w:pStyle w:val="Compact"/>
-              <w:jc w:val="left"/>
             </w:pPr>
             <w:r>
-              <w:t xml:space="preserve">Distance from goal</w:t>
+              <w:t>Distance from goal</w:t>
             </w:r>
           </w:p>
         </w:tc>
       </w:tr>
       <w:tr>
         <w:tc>
+          <w:tcPr>
+            <w:tcW w:w="0" w:type="auto"/>
+          </w:tcPr>
           <w:p>
             <w:pPr>
               <w:pStyle w:val="Compact"/>
-              <w:jc w:val="left"/>
             </w:pPr>
             <w:r>
-              <w:t xml:space="preserve">shot_made_flag</w:t>
+              <w:t>shot_made_flag</w:t>
             </w:r>
           </w:p>
         </w:tc>
         <w:tc>
+          <w:tcPr>
+            <w:tcW w:w="0" w:type="auto"/>
+          </w:tcPr>
           <w:p>
             <w:pPr>
               <w:pStyle w:val="Compact"/>
-              <w:jc w:val="left"/>
             </w:pPr>
             <w:r>
-              <w:t xml:space="preserve">1- shot went I, 0 - shot missed</w:t>
+              <w:t>1- shot went I, 0 - shot missed</w:t>
             </w:r>
           </w:p>
         </w:tc>
       </w:tr>
       <w:tr>
         <w:tc>
+          <w:tcPr>
+            <w:tcW w:w="0" w:type="auto"/>
+          </w:tcPr>
           <w:p>
             <w:pPr>
               <w:pStyle w:val="Compact"/>
-              <w:jc w:val="left"/>
             </w:pPr>
             <w:r>
-              <w:t xml:space="preserve">shot_type</w:t>
+              <w:t>shot_type</w:t>
             </w:r>
           </w:p>
         </w:tc>
         <w:tc>
+          <w:tcPr>
+            <w:tcW w:w="0" w:type="auto"/>
+          </w:tcPr>
           <w:p>
             <w:pPr>
               <w:pStyle w:val="Compact"/>
-              <w:jc w:val="left"/>
             </w:pPr>
             <w:r>
-              <w:t xml:space="preserve">2pt or 3pt shot</w:t>
+              <w:t>2pt or 3pt shot</w:t>
             </w:r>
           </w:p>
         </w:tc>
       </w:tr>
       <w:tr>
         <w:tc>
+          <w:tcPr>
+            <w:tcW w:w="0" w:type="auto"/>
+          </w:tcPr>
           <w:p>
             <w:pPr>
               <w:pStyle w:val="Compact"/>
-              <w:jc w:val="left"/>
             </w:pPr>
             <w:r>
-              <w:t xml:space="preserve">attendance</w:t>
+              <w:t>attendance</w:t>
             </w:r>
           </w:p>
         </w:tc>
         <w:tc>
+          <w:tcPr>
+            <w:tcW w:w="0" w:type="auto"/>
+          </w:tcPr>
           <w:p>
             <w:pPr>
               <w:pStyle w:val="Compact"/>
-              <w:jc w:val="left"/>
             </w:pPr>
             <w:r>
-              <w:t xml:space="preserve">The attendance in the stadium</w:t>
+              <w:t>The attendance in the stadium</w:t>
             </w:r>
           </w:p>
         </w:tc>
       </w:tr>
       <w:tr>
         <w:tc>
+          <w:tcPr>
+            <w:tcW w:w="0" w:type="auto"/>
+          </w:tcPr>
           <w:p>
             <w:pPr>
               <w:pStyle w:val="Compact"/>
-              <w:jc w:val="left"/>
             </w:pPr>
             <w:r>
-              <w:t xml:space="preserve">arena_temp</w:t>
+              <w:t>arena_temp</w:t>
             </w:r>
           </w:p>
         </w:tc>
         <w:tc>
+          <w:tcPr>
+            <w:tcW w:w="0" w:type="auto"/>
+          </w:tcPr>
           <w:p>
             <w:pPr>
               <w:pStyle w:val="Compact"/>
-              <w:jc w:val="left"/>
             </w:pPr>
             <w:r>
-              <w:t xml:space="preserve">The average temperature during the game</w:t>
+              <w:t>The average temperature during the game</w:t>
             </w:r>
           </w:p>
         </w:tc>
       </w:tr>
       <w:tr>
         <w:tc>
+          <w:tcPr>
+            <w:tcW w:w="0" w:type="auto"/>
+          </w:tcPr>
           <w:p>
             <w:pPr>
               <w:pStyle w:val="Compact"/>
-              <w:jc w:val="left"/>
             </w:pPr>
             <w:r>
-              <w:t xml:space="preserve">avgnoisedb</w:t>
+              <w:t>avgnoisedb</w:t>
             </w:r>
           </w:p>
         </w:tc>
         <w:tc>
+          <w:tcPr>
+            <w:tcW w:w="0" w:type="auto"/>
+          </w:tcPr>
           <w:p>
             <w:pPr>
               <w:pStyle w:val="Compact"/>
-              <w:jc w:val="left"/>
             </w:pPr>
             <w:r>
-              <w:t xml:space="preserve">The average noise level in dB during the game</w:t>
+              <w:t>The average noise level in dB during the game</w:t>
             </w:r>
           </w:p>
         </w:tc>
@@ -529,66 +449,73 @@
       <w:pPr>
         <w:pStyle w:val="Heading2"/>
       </w:pPr>
-      <w:bookmarkStart w:id="23" w:name="data-analysis"/>
-      <w:r>
-        <w:t xml:space="preserve">Data Analysis</w:t>
-      </w:r>
-      <w:bookmarkEnd w:id="23"/>
+      <w:bookmarkStart w:id="2" w:name="data-analysis"/>
+      <w:r>
+        <w:lastRenderedPageBreak/>
+        <w:t>Data Analysis</w:t>
+      </w:r>
+      <w:bookmarkEnd w:id="2"/>
     </w:p>
     <w:p>
       <w:pPr>
         <w:pStyle w:val="FirstParagraph"/>
       </w:pPr>
       <w:r>
-        <w:t xml:space="preserve">We evaluated a large but not exhaustive number of predictive variable combinations and potential models in our analysis. The following variables played a part in our final model</w:t>
+        <w:t>We evaluated a large but not exhaustive number of predictive variable combinations and potential models in our analysis. The following variables played a part in our final model</w:t>
       </w:r>
     </w:p>
     <w:p>
       <w:pPr>
         <w:pStyle w:val="Compact"/>
         <w:numPr>
-          <w:numId w:val="1001"/>
           <w:ilvl w:val="0"/>
+          <w:numId w:val="3"/>
         </w:numPr>
       </w:pPr>
       <w:r>
-        <w:t xml:space="preserve">Shot_distance : We analyzed the hyphothesis that Kobe’s odds of making his shots decreased as the shot distance increased and whether or not this was a linear phenomenon.</w:t>
+        <w:t>Shot_distance : W</w:t>
+      </w:r>
+      <w:r>
+        <w:t>e analyzed the hyphothesis that Kobe’s odds of making his shots decreased as the shot distance increased and whether or not this was a linear phenomenon.</w:t>
       </w:r>
     </w:p>
     <w:p>
       <w:pPr>
         <w:pStyle w:val="Compact"/>
         <w:numPr>
-          <w:numId w:val="1001"/>
           <w:ilvl w:val="0"/>
+          <w:numId w:val="3"/>
         </w:numPr>
       </w:pPr>
       <w:r>
-        <w:t xml:space="preserve">Shot_type : We saw a statistically signifigant contribution from shot_type which led us to include this variable into our final model.</w:t>
+        <w:t>Shot_type : We saw a statistically signifigant contribution from shot_type which led us to include thi</w:t>
+      </w:r>
+      <w:r>
+        <w:t>s variable into our final model.</w:t>
       </w:r>
     </w:p>
     <w:p>
       <w:pPr>
         <w:pStyle w:val="Compact"/>
         <w:numPr>
-          <w:numId w:val="1001"/>
           <w:ilvl w:val="0"/>
+          <w:numId w:val="3"/>
         </w:numPr>
       </w:pPr>
       <w:r>
-        <w:t xml:space="preserve">Combined_shot_type : Likewise combined_shot_type showed a statistically signifigant contribution.</w:t>
+        <w:t>Combined_shot_type : Likewise combined_shot_type showed a statistically signifigant contribution.</w:t>
       </w:r>
     </w:p>
     <w:p>
       <w:pPr>
         <w:pStyle w:val="Compact"/>
         <w:numPr>
-          <w:numId w:val="1001"/>
           <w:ilvl w:val="0"/>
+          <w:numId w:val="3"/>
         </w:numPr>
       </w:pPr>
       <w:r>
-        <w:t xml:space="preserve">Playoffs : Used to evaluate Kobe’s performance in the regular season vs. the playoffs</w:t>
+        <w:t>Playoffs : Used to evaluate Kobe’s performance in the regular season vs. the playoffs</w:t>
       </w:r>
     </w:p>
     <w:p>
@@ -596,22 +523,26 @@
         <w:pStyle w:val="FirstParagraph"/>
       </w:pPr>
       <w:r>
+        <w:rPr>
+          <w:noProof/>
+        </w:rPr>
         <w:drawing>
-          <wp:inline>
+          <wp:inline distT="0" distB="0" distL="0" distR="0" wp14:anchorId="34B1D241" wp14:editId="24DBC74E">
             <wp:extent cx="4620126" cy="3696101"/>
-            <wp:effectExtent b="0" l="0" r="0" t="0"/>
-            <wp:docPr descr="" title="" id="1" name="Picture"/>
-            <a:graphic>
+            <wp:effectExtent l="0" t="0" r="0" b="0"/>
+            <wp:docPr id="1" name="Picture"/>
+            <wp:cNvGraphicFramePr/>
+            <a:graphic xmlns:a="http://schemas.openxmlformats.org/drawingml/2006/main">
               <a:graphicData uri="http://schemas.openxmlformats.org/drawingml/2006/picture">
-                <pic:pic>
+                <pic:pic xmlns:pic="http://schemas.openxmlformats.org/drawingml/2006/picture">
                   <pic:nvPicPr>
-                    <pic:cNvPr descr="modelingkobe_files/figure-docx/unnamed-chunk-2-1.png" id="0" name="Picture"/>
+                    <pic:cNvPr id="0" name="Picture" descr="modelingkobe_files/figure-docx/unnamed-chunk-2-1.png"/>
                     <pic:cNvPicPr>
-                      <a:picLocks noChangeArrowheads="1" noChangeAspect="1"/>
+                      <a:picLocks noChangeAspect="1" noChangeArrowheads="1"/>
                     </pic:cNvPicPr>
                   </pic:nvPicPr>
                   <pic:blipFill>
-                    <a:blip r:embed="rId24"/>
+                    <a:blip r:embed="rId7"/>
                     <a:stretch>
                       <a:fillRect/>
                     </a:stretch>
@@ -643,55 +574,58 @@
         <w:pStyle w:val="BodyText"/>
       </w:pPr>
       <w:r>
-        <w:t xml:space="preserve">We combined the following continuous variables into their principle components to include in out final model.</w:t>
+        <w:t xml:space="preserve">We combined the following continuous </w:t>
+      </w:r>
+      <w:r>
+        <w:t>variables into their principle components to include in out final model.</w:t>
       </w:r>
     </w:p>
     <w:p>
       <w:pPr>
         <w:pStyle w:val="Compact"/>
         <w:numPr>
-          <w:numId w:val="1002"/>
           <w:ilvl w:val="0"/>
+          <w:numId w:val="4"/>
         </w:numPr>
       </w:pPr>
       <w:r>
-        <w:t xml:space="preserve">Time_remaining : We created this datapoint from minutes_remaining*60+seconds_remaining</w:t>
+        <w:t>Time_remaining : We created this datapoint from minutes_remaining*60+seconds_remaining</w:t>
       </w:r>
     </w:p>
     <w:p>
       <w:pPr>
         <w:pStyle w:val="Compact"/>
         <w:numPr>
-          <w:numId w:val="1002"/>
           <w:ilvl w:val="0"/>
+          <w:numId w:val="4"/>
         </w:numPr>
       </w:pPr>
       <w:r>
-        <w:t xml:space="preserve">Average Attendance</w:t>
+        <w:t>Average Attendance</w:t>
       </w:r>
     </w:p>
     <w:p>
       <w:pPr>
         <w:pStyle w:val="Compact"/>
         <w:numPr>
-          <w:numId w:val="1002"/>
           <w:ilvl w:val="0"/>
+          <w:numId w:val="4"/>
         </w:numPr>
       </w:pPr>
       <w:r>
-        <w:t xml:space="preserve">Average Temperature</w:t>
+        <w:t>Average Temperature</w:t>
       </w:r>
     </w:p>
     <w:p>
       <w:pPr>
         <w:pStyle w:val="Compact"/>
         <w:numPr>
-          <w:numId w:val="1002"/>
           <w:ilvl w:val="0"/>
+          <w:numId w:val="4"/>
         </w:numPr>
       </w:pPr>
       <w:r>
-        <w:t xml:space="preserve">Average Noise Level (dB)</w:t>
+        <w:t>Average Noise Level (dB)</w:t>
       </w:r>
     </w:p>
     <w:p>
@@ -699,22 +633,27 @@
         <w:pStyle w:val="FirstParagraph"/>
       </w:pPr>
       <w:r>
+        <w:rPr>
+          <w:noProof/>
+        </w:rPr>
+        <w:lastRenderedPageBreak/>
         <w:drawing>
-          <wp:inline>
+          <wp:inline distT="0" distB="0" distL="0" distR="0" wp14:anchorId="1E79BDF3" wp14:editId="3F78D91C">
             <wp:extent cx="5334000" cy="5390384"/>
-            <wp:effectExtent b="0" l="0" r="0" t="0"/>
-            <wp:docPr descr="" title="" id="1" name="Picture"/>
-            <a:graphic>
+            <wp:effectExtent l="0" t="0" r="0" b="0"/>
+            <wp:docPr id="2" name="Picture"/>
+            <wp:cNvGraphicFramePr/>
+            <a:graphic xmlns:a="http://schemas.openxmlformats.org/drawingml/2006/main">
               <a:graphicData uri="http://schemas.openxmlformats.org/drawingml/2006/picture">
-                <pic:pic>
+                <pic:pic xmlns:pic="http://schemas.openxmlformats.org/drawingml/2006/picture">
                   <pic:nvPicPr>
-                    <pic:cNvPr descr="./images/attendance_avgtemp_avgdb.png" id="0" name="Picture"/>
+                    <pic:cNvPr id="0" name="Picture" descr="./images/attendance_avgtemp_avgdb.png"/>
                     <pic:cNvPicPr>
-                      <a:picLocks noChangeArrowheads="1" noChangeAspect="1"/>
+                      <a:picLocks noChangeAspect="1" noChangeArrowheads="1"/>
                     </pic:cNvPicPr>
                   </pic:nvPicPr>
                   <pic:blipFill>
-                    <a:blip r:embed="rId25"/>
+                    <a:blip r:embed="rId8"/>
                     <a:stretch>
                       <a:fillRect/>
                     </a:stretch>
@@ -745,108 +684,78 @@
       <w:pPr>
         <w:pStyle w:val="Heading2"/>
       </w:pPr>
-      <w:bookmarkStart w:id="26" w:name="multicollinearity-analysis"/>
-      <w:r>
-        <w:t xml:space="preserve">Multicollinearity Analysis</w:t>
-      </w:r>
-      <w:bookmarkEnd w:id="26"/>
+      <w:bookmarkStart w:id="3" w:name="multicollinearity-analysis"/>
+      <w:r>
+        <w:t>Multicollinearity Analysis</w:t>
+      </w:r>
+      <w:bookmarkEnd w:id="3"/>
     </w:p>
     <w:p>
       <w:pPr>
         <w:pStyle w:val="FirstParagraph"/>
       </w:pPr>
       <w:r>
-        <w:t xml:space="preserve">High bivariate correlations were easy to spot bwhen we ran correlation calculations among our target predictors. We noticed signifigant correlations between loc_y and shot_distance, loc_x and lon and loc_y and lat. Coincidently we did not find models with both</w:t>
-      </w:r>
-      <w:r>
-        <w:t xml:space="preserve"> </w:t>
+        <w:t>Hig</w:t>
+      </w:r>
+      <w:r>
+        <w:t>h bivariate correlations were easy to spot bwhen we ran correlation calculations among our target predictors. We noticed signifigant correlations between loc_y and shot_distance, loc_x and lon and loc_y and lat. Coincidently we did not find models with bot</w:t>
+      </w:r>
+      <w:r>
+        <w:t xml:space="preserve">h </w:t>
       </w:r>
       <w:r>
         <w:rPr>
           <w:rStyle w:val="VerbatimChar"/>
         </w:rPr>
-        <w:t xml:space="preserve">loc_y</w:t>
-      </w:r>
-      <w:r>
-        <w:t xml:space="preserve"> </w:t>
-      </w:r>
-      <w:r>
-        <w:t xml:space="preserve">and</w:t>
-      </w:r>
-      <w:r>
-        <w:t xml:space="preserve"> </w:t>
+        <w:t>loc_y</w:t>
+      </w:r>
+      <w:r>
+        <w:t xml:space="preserve"> and </w:t>
       </w:r>
       <w:r>
         <w:rPr>
           <w:rStyle w:val="VerbatimChar"/>
         </w:rPr>
-        <w:t xml:space="preserve">shot_distance</w:t>
-      </w:r>
-      <w:r>
-        <w:t xml:space="preserve"> </w:t>
-      </w:r>
-      <w:r>
-        <w:t xml:space="preserve">or with</w:t>
-      </w:r>
-      <w:r>
-        <w:t xml:space="preserve"> </w:t>
+        <w:t>shot_distance</w:t>
+      </w:r>
+      <w:r>
+        <w:t xml:space="preserve"> or with </w:t>
       </w:r>
       <w:r>
         <w:rPr>
           <w:rStyle w:val="VerbatimChar"/>
         </w:rPr>
-        <w:t xml:space="preserve">loc_x</w:t>
-      </w:r>
-      <w:r>
-        <w:t xml:space="preserve"> </w:t>
-      </w:r>
-      <w:r>
-        <w:t xml:space="preserve">and</w:t>
-      </w:r>
-      <w:r>
-        <w:t xml:space="preserve"> </w:t>
+        <w:t>loc_x</w:t>
+      </w:r>
+      <w:r>
+        <w:t xml:space="preserve"> and </w:t>
       </w:r>
       <w:r>
         <w:rPr>
           <w:rStyle w:val="VerbatimChar"/>
         </w:rPr>
-        <w:t xml:space="preserve">lon</w:t>
-      </w:r>
-      <w:r>
-        <w:t xml:space="preserve"> </w:t>
-      </w:r>
-      <w:r>
-        <w:t xml:space="preserve">or</w:t>
-      </w:r>
-      <w:r>
-        <w:t xml:space="preserve"> </w:t>
+        <w:t>lon</w:t>
+      </w:r>
+      <w:r>
+        <w:t xml:space="preserve"> or </w:t>
       </w:r>
       <w:r>
         <w:rPr>
           <w:rStyle w:val="VerbatimChar"/>
         </w:rPr>
-        <w:t xml:space="preserve">loc_y</w:t>
-      </w:r>
-      <w:r>
-        <w:t xml:space="preserve"> </w:t>
-      </w:r>
-      <w:r>
-        <w:t xml:space="preserve">and</w:t>
-      </w:r>
-      <w:r>
-        <w:t xml:space="preserve"> </w:t>
+        <w:t>loc_y</w:t>
+      </w:r>
+      <w:r>
+        <w:t xml:space="preserve"> and </w:t>
       </w:r>
       <w:r>
         <w:rPr>
           <w:rStyle w:val="VerbatimChar"/>
         </w:rPr>
-        <w:t xml:space="preserve">lat</w:t>
-      </w:r>
-      <w:r>
-        <w:t xml:space="preserve"> </w:t>
-      </w:r>
-      <w:r>
-        <w:t xml:space="preserve">to be good models due to their colinearity.</w:t>
+        <w:t>lat</w:t>
+      </w:r>
+      <w:r>
+        <w:t xml:space="preserve"> to be good models due to their colinearity.</w:t>
       </w:r>
     </w:p>
     <w:p>
@@ -857,43 +766,43 @@
         <w:rPr>
           <w:rStyle w:val="VerbatimChar"/>
         </w:rPr>
-        <w:t xml:space="preserve">##             loc_x       loc_y         lat         lon</w:t>
-      </w:r>
-      <w:r>
-        <w:br w:type="textWrapping"/>
+        <w:t>##             loc_x       loc_y         lat         lon</w:t>
+      </w:r>
+      <w:r>
+        <w:br/>
       </w:r>
       <w:r>
         <w:rPr>
           <w:rStyle w:val="VerbatimChar"/>
         </w:rPr>
-        <w:t xml:space="preserve">## loc_x  1.00000000 -0.01757819  0.01757819  1.00000000</w:t>
-      </w:r>
-      <w:r>
-        <w:br w:type="textWrapping"/>
+        <w:t>## loc_x  1.00000000 -0.01757819  0.01757819  1.00000000</w:t>
+      </w:r>
+      <w:r>
+        <w:br/>
       </w:r>
       <w:r>
         <w:rPr>
           <w:rStyle w:val="VerbatimChar"/>
         </w:rPr>
-        <w:t xml:space="preserve">## loc_y -0.01757819  1.00000000 -1.00000000 -0.01757819</w:t>
-      </w:r>
-      <w:r>
-        <w:br w:type="textWrapping"/>
+        <w:t>## loc_y -0.01757819  1.00000000 -1.00000000 -0.01757819</w:t>
+      </w:r>
+      <w:r>
+        <w:br/>
       </w:r>
       <w:r>
         <w:rPr>
           <w:rStyle w:val="VerbatimChar"/>
         </w:rPr>
-        <w:t xml:space="preserve">## lat    0.01757819 -1.00000000  1.00000000  0.01757819</w:t>
-      </w:r>
-      <w:r>
-        <w:br w:type="textWrapping"/>
+        <w:t>## lat    0.01757819 -1.00000000  1.00000000  0.01757819</w:t>
+      </w:r>
+      <w:r>
+        <w:br/>
       </w:r>
       <w:r>
         <w:rPr>
           <w:rStyle w:val="VerbatimChar"/>
         </w:rPr>
-        <w:t xml:space="preserve">## lon    1.00000000 -0.01757819  0.01757819  1.00000000</w:t>
+        <w:t>## lon    1.00000000 -0.01757819  0.01757819  1.00000000</w:t>
       </w:r>
     </w:p>
     <w:p>
@@ -904,25 +813,32 @@
         <w:rPr>
           <w:rStyle w:val="VerbatimChar"/>
         </w:rPr>
-        <w:t xml:space="preserve">##                  loc_y shot_distance</w:t>
-      </w:r>
-      <w:r>
-        <w:br w:type="textWrapping"/>
+        <w:lastRenderedPageBreak/>
+        <w:t>##                  loc_y sh</w:t>
       </w:r>
       <w:r>
         <w:rPr>
           <w:rStyle w:val="VerbatimChar"/>
         </w:rPr>
-        <w:t xml:space="preserve">## loc_y         1.000000      0.818124</w:t>
-      </w:r>
-      <w:r>
-        <w:br w:type="textWrapping"/>
+        <w:t>ot_distance</w:t>
+      </w:r>
+      <w:r>
+        <w:br/>
       </w:r>
       <w:r>
         <w:rPr>
           <w:rStyle w:val="VerbatimChar"/>
         </w:rPr>
-        <w:t xml:space="preserve">## shot_distance 0.818124      1.000000</w:t>
+        <w:t>## loc_y         1.000000      0.818124</w:t>
+      </w:r>
+      <w:r>
+        <w:br/>
+      </w:r>
+      <w:r>
+        <w:rPr>
+          <w:rStyle w:val="VerbatimChar"/>
+        </w:rPr>
+        <w:t>## shot_distance 0.818124      1.000000</w:t>
       </w:r>
     </w:p>
     <w:p>
@@ -930,22 +846,147 @@
         <w:pStyle w:val="FirstParagraph"/>
       </w:pPr>
       <w:r>
+        <w:t>There are also some potential similarities between the categorical variables in the dataset although categorical variables cannot be colinear as they do not represe</w:t>
+      </w:r>
+      <w:r>
+        <w:t>nt linear measures in Euclidean space. As such we use chi-square tests on our coeficientsto determine independence and signifigance of the categorical variables.</w:t>
+      </w:r>
+    </w:p>
+    <w:p>
+      <w:pPr>
+        <w:pStyle w:val="Heading2"/>
+      </w:pPr>
+      <w:bookmarkStart w:id="4" w:name="outlier-analysis"/>
+      <w:r>
+        <w:t>Outlier Analysis</w:t>
+      </w:r>
+      <w:bookmarkEnd w:id="4"/>
+    </w:p>
+    <w:p>
+      <w:pPr>
+        <w:pStyle w:val="FirstParagraph"/>
+      </w:pPr>
+      <w:r>
+        <w:t>Based on Cooks’s D data and plain data analysis, we are seeing no outlier present in the selected variables. Here is the first 5 observations with highest cook’s D value. Since these values are less than 3, we assume that there are no outliers.</w:t>
+      </w:r>
+    </w:p>
+    <w:p>
+      <w:pPr>
+        <w:pStyle w:val="BodyText"/>
+      </w:pPr>
+    </w:p>
+    <w:p>
+      <w:pPr>
+        <w:pStyle w:val="Heading2"/>
+      </w:pPr>
+      <w:bookmarkStart w:id="5" w:name="analysis-questions"/>
+      <w:r>
+        <w:t>Analysis Q</w:t>
+      </w:r>
+      <w:r>
+        <w:t>uestions</w:t>
+      </w:r>
+      <w:bookmarkEnd w:id="5"/>
+    </w:p>
+    <w:p>
+      <w:pPr>
+        <w:pStyle w:val="FirstParagraph"/>
+      </w:pPr>
+      <w:r>
+        <w:t>We set out to test the following hyphothesis:</w:t>
+      </w:r>
+    </w:p>
+    <w:p>
+      <w:pPr>
+        <w:pStyle w:val="Compact"/>
+        <w:numPr>
+          <w:ilvl w:val="0"/>
+          <w:numId w:val="5"/>
+        </w:numPr>
+      </w:pPr>
+      <w:r>
+        <w:t>The odds of Kobe making a shot decreases with the distance from the hoop.</w:t>
+      </w:r>
+    </w:p>
+    <w:p>
+      <w:pPr>
+        <w:pStyle w:val="Compact"/>
+        <w:numPr>
+          <w:ilvl w:val="0"/>
+          <w:numId w:val="5"/>
+        </w:numPr>
+      </w:pPr>
+      <w:r>
+        <w:t>The probability of Kobe making a shot decreases linearly with distance.</w:t>
+      </w:r>
+      <w:r>
+        <w:br/>
+      </w:r>
+    </w:p>
+    <w:p>
+      <w:pPr>
+        <w:pStyle w:val="Compact"/>
+        <w:numPr>
+          <w:ilvl w:val="0"/>
+          <w:numId w:val="5"/>
+        </w:numPr>
+      </w:pPr>
+      <w:r>
+        <w:t>The relationship between the distance Kobe is from the</w:t>
+      </w:r>
+      <w:r>
+        <w:t xml:space="preserve"> basket and the odds of him making the shot is different if they are in the playoffs.</w:t>
+      </w:r>
+    </w:p>
+    <w:p>
+      <w:pPr>
+        <w:pStyle w:val="FirstParagraph"/>
+      </w:pPr>
+      <w:r>
+        <w:t xml:space="preserve">To test these hyphothesis we evaluated several models. For the first we evaluated a logisic regression model consisting of </w:t>
+      </w:r>
+      <w:r>
+        <w:rPr>
+          <w:rStyle w:val="VerbatimChar"/>
+        </w:rPr>
+        <w:t>shot_distance, shot_type, combined_shot_type</w:t>
+      </w:r>
+      <w:r>
+        <w:t xml:space="preserve"> an</w:t>
+      </w:r>
+      <w:r>
+        <w:t>d a linear combination of the continuous variables time_remaining, attendance, arena_temp, and avgnoisedb` using principal componenet analysis. Our PCA analysis revealed that the first orthoganol combination contributed nealy 95% of the variance of these v</w:t>
+      </w:r>
+      <w:r>
+        <w:t>ariables and the remaining transformations did not contribute signifigantly.</w:t>
+      </w:r>
+    </w:p>
+    <w:p>
+      <w:pPr>
+        <w:pStyle w:val="BodyText"/>
+      </w:pPr>
+      <w:bookmarkStart w:id="6" w:name="_GoBack"/>
+      <w:r>
+        <w:rPr>
+          <w:noProof/>
+        </w:rPr>
         <w:drawing>
-          <wp:inline>
-            <wp:extent cx="5334000" cy="5297652"/>
-            <wp:effectExtent b="0" l="0" r="0" t="0"/>
-            <wp:docPr descr="" title="" id="1" name="Picture"/>
-            <a:graphic>
+          <wp:inline distT="0" distB="0" distL="0" distR="0" wp14:anchorId="1A2DEC1A" wp14:editId="1C660BED">
+            <wp:extent cx="3067050" cy="2338388"/>
+            <wp:effectExtent l="0" t="0" r="0" b="0"/>
+            <wp:docPr id="3" name="Picture"/>
+            <wp:cNvGraphicFramePr/>
+            <a:graphic xmlns:a="http://schemas.openxmlformats.org/drawingml/2006/main">
               <a:graphicData uri="http://schemas.openxmlformats.org/drawingml/2006/picture">
-                <pic:pic>
+                <pic:pic xmlns:pic="http://schemas.openxmlformats.org/drawingml/2006/picture">
                   <pic:nvPicPr>
-                    <pic:cNvPr descr="./images/distance.png" id="0" name="Picture"/>
+                    <pic:cNvPr id="0" name="Picture" descr="modelingkobe_files/figure-docx/unnamed-chunk-4-1.png"/>
                     <pic:cNvPicPr>
-                      <a:picLocks noChangeArrowheads="1" noChangeAspect="1"/>
+                      <a:picLocks noChangeAspect="1" noChangeArrowheads="1"/>
                     </pic:cNvPicPr>
                   </pic:nvPicPr>
                   <pic:blipFill>
-                    <a:blip r:embed="rId27"/>
+                    <a:blip r:embed="rId9"/>
                     <a:stretch>
                       <a:fillRect/>
                     </a:stretch>
@@ -953,7 +994,7 @@
                   <pic:spPr bwMode="auto">
                     <a:xfrm>
                       <a:off x="0" y="0"/>
-                      <a:ext cx="5334000" cy="5297652"/>
+                      <a:ext cx="3085203" cy="2352228"/>
                     </a:xfrm>
                     <a:prstGeom prst="rect">
                       <a:avLst/>
@@ -971,154 +1012,64 @@
           </wp:inline>
         </w:drawing>
       </w:r>
+      <w:bookmarkEnd w:id="6"/>
     </w:p>
     <w:p>
       <w:pPr>
         <w:pStyle w:val="BodyText"/>
       </w:pPr>
       <w:r>
-        <w:t xml:space="preserve">There are also some similarities betweeb categorical variables although categorical variables cannot be colinear. They do not represent linear measures in Euclidean space. We use chi-square tests to determine independence of categorical variables.</w:t>
-      </w:r>
-    </w:p>
-    <w:p>
-      <w:pPr>
-        <w:pStyle w:val="Heading2"/>
-      </w:pPr>
-      <w:bookmarkStart w:id="28" w:name="outlier-analysis"/>
-      <w:r>
-        <w:t xml:space="preserve">Outlier Analysis</w:t>
-      </w:r>
-      <w:bookmarkEnd w:id="28"/>
-    </w:p>
-    <w:p>
-      <w:pPr>
-        <w:pStyle w:val="FirstParagraph"/>
-      </w:pPr>
-      <w:r>
-        <w:t xml:space="preserve">Based on Cooks’s D data and plain data analysis, we are seeing no outlier present in the selected variables. Here is the first 5 observations with highest cook’s D value. Since these values are less than 3, we assume that there are no outliers.</w:t>
-      </w:r>
-    </w:p>
-    <w:p>
-      <w:pPr>
-        <w:pStyle w:val="BodyText"/>
-      </w:pPr>
-    </w:p>
-    <w:p>
-      <w:pPr>
-        <w:pStyle w:val="Heading2"/>
-      </w:pPr>
-      <w:bookmarkStart w:id="29" w:name="analysis-questions"/>
-      <w:r>
-        <w:t xml:space="preserve">Analysis Questions</w:t>
-      </w:r>
-      <w:bookmarkEnd w:id="29"/>
-    </w:p>
-    <w:p>
-      <w:pPr>
-        <w:pStyle w:val="FirstParagraph"/>
-      </w:pPr>
-      <w:r>
-        <w:t xml:space="preserve">We set out to test the following hyphothesis:</w:t>
-      </w:r>
-    </w:p>
-    <w:p>
-      <w:pPr>
-        <w:pStyle w:val="Compact"/>
-        <w:numPr>
-          <w:numId w:val="1003"/>
-          <w:ilvl w:val="0"/>
-        </w:numPr>
-      </w:pPr>
-      <w:r>
-        <w:t xml:space="preserve">The odds of Kobe making a shot decrease with respect to the distance he is from the hoop.</w:t>
-      </w:r>
-    </w:p>
-    <w:p>
-      <w:pPr>
-        <w:pStyle w:val="Compact"/>
-        <w:numPr>
-          <w:numId w:val="1003"/>
-          <w:ilvl w:val="0"/>
-        </w:numPr>
-      </w:pPr>
-      <w:r>
-        <w:t xml:space="preserve">The probability of Kobe making a shot decreases linearly with respect to the distance he is from the hoop.</w:t>
-      </w:r>
-      <w:r>
-        <w:br w:type="textWrapping"/>
-      </w:r>
-    </w:p>
-    <w:p>
-      <w:pPr>
-        <w:pStyle w:val="Compact"/>
-        <w:numPr>
-          <w:numId w:val="1003"/>
-          <w:ilvl w:val="0"/>
-        </w:numPr>
-      </w:pPr>
-      <w:r>
-        <w:t xml:space="preserve">The relationship between the distance Kobe is from the basket and the odds of him making the shot is different if they are in the playoffs.</w:t>
-      </w:r>
-    </w:p>
-    <w:p>
-      <w:pPr>
-        <w:pStyle w:val="FirstParagraph"/>
-      </w:pPr>
-      <w:r>
-        <w:t xml:space="preserve">To test these hyphothesis we evaluated several models. For the first we evelated a logisic regression model consisting of</w:t>
-      </w:r>
-      <w:r>
-        <w:t xml:space="preserve"> </w:t>
-      </w:r>
+        <w:lastRenderedPageBreak/>
+        <w:t>In final SAS model then we only included k1, the first orthagonal combination of PCA analysis.</w:t>
+      </w:r>
+    </w:p>
+    <w:p>
+      <w:pPr>
+        <w:pStyle w:val="SourceCode"/>
+      </w:pPr>
       <w:r>
         <w:rPr>
           <w:rStyle w:val="VerbatimChar"/>
         </w:rPr>
-        <w:t xml:space="preserve">shot_distance, shot_type, combined_shot_type</w:t>
-      </w:r>
-      <w:r>
-        <w:t xml:space="preserve"> </w:t>
-      </w:r>
-      <w:r>
-        <w:t xml:space="preserve">and a linear combination of the continuous variables</w:t>
-      </w:r>
-      <w:r>
-        <w:t xml:space="preserve"> </w:t>
-      </w:r>
+        <w:t>model shot_made_flag(event='1') = shot_distance shot_type k1 combined_shot_type</w:t>
+      </w:r>
+    </w:p>
+    <w:p>
+      <w:pPr>
+        <w:pStyle w:val="FirstParagraph"/>
+      </w:pPr>
+      <w:r>
+        <w:t>Re</w:t>
+      </w:r>
+      <w:r>
+        <w:t>gression analysis revealed that shot_distance, combined_shot_type, shot_type, and k1 all appear to be statistically signifigant with p-values &lt;&lt; 0.</w:t>
+      </w:r>
+    </w:p>
+    <w:p>
+      <w:pPr>
+        <w:pStyle w:val="BodyText"/>
+      </w:pPr>
       <w:r>
         <w:rPr>
-          <w:rStyle w:val="VerbatimChar"/>
+          <w:noProof/>
         </w:rPr>
-        <w:t xml:space="preserve">time_remaining, attendance, arena_temp, avgnoisedb</w:t>
-      </w:r>
-      <w:r>
-        <w:t xml:space="preserve"> </w:t>
-      </w:r>
-      <w:r>
-        <w:t xml:space="preserve">using principal componenet analysis. Our PCA analysis revealed that the first orthoganol combination contributed nealy 95% of the variance of these variables where as the remaining transformations did not contribute signifigantly.</w:t>
-      </w:r>
-    </w:p>
-    <w:p>
-      <w:pPr>
-        <w:pStyle w:val="BodyText"/>
-      </w:pPr>
-      <w:r>
         <w:drawing>
-          <wp:inline>
-            <wp:extent cx="4620126" cy="3696101"/>
-            <wp:effectExtent b="0" l="0" r="0" t="0"/>
-            <wp:docPr descr="" title="" id="1" name="Picture"/>
-            <a:graphic>
+          <wp:inline distT="0" distB="0" distL="0" distR="0" wp14:anchorId="73EBA70B" wp14:editId="7D20ED56">
+            <wp:extent cx="4695825" cy="3005138"/>
+            <wp:effectExtent l="0" t="0" r="0" b="0"/>
+            <wp:docPr id="4" name="Picture"/>
+            <wp:cNvGraphicFramePr/>
+            <a:graphic xmlns:a="http://schemas.openxmlformats.org/drawingml/2006/main">
               <a:graphicData uri="http://schemas.openxmlformats.org/drawingml/2006/picture">
-                <pic:pic>
+                <pic:pic xmlns:pic="http://schemas.openxmlformats.org/drawingml/2006/picture">
                   <pic:nvPicPr>
-                    <pic:cNvPr descr="modelingkobe_files/figure-docx/unnamed-chunk-4-1.png" id="0" name="Picture"/>
+                    <pic:cNvPr id="0" name="Picture" descr="./images/logisticanalysis.png"/>
                     <pic:cNvPicPr>
-                      <a:picLocks noChangeArrowheads="1" noChangeAspect="1"/>
+                      <a:picLocks noChangeAspect="1" noChangeArrowheads="1"/>
                     </pic:cNvPicPr>
                   </pic:nvPicPr>
                   <pic:blipFill>
-                    <a:blip r:embed="rId30"/>
+                    <a:blip r:embed="rId10"/>
                     <a:stretch>
                       <a:fillRect/>
                     </a:stretch>
@@ -1126,7 +1077,7 @@
                   <pic:spPr bwMode="auto">
                     <a:xfrm>
                       <a:off x="0" y="0"/>
-                      <a:ext cx="4620126" cy="3696101"/>
+                      <a:ext cx="4699111" cy="3007241"/>
                     </a:xfrm>
                     <a:prstGeom prst="rect">
                       <a:avLst/>
@@ -1147,157 +1098,41 @@
     </w:p>
     <w:p>
       <w:pPr>
-        <w:pStyle w:val="SourceCode"/>
+        <w:pStyle w:val="BodyText"/>
+      </w:pPr>
+      <w:r>
+        <w:t>Furthermore the wald ChiSquare test statistics (5 df, p-value &lt;&lt; 0) for combined_shot_type and (chi^2 =8.2</w:t>
+      </w:r>
+      <w:r>
+        <w:t>3 , p-value &lt;&lt; .0041) for shot_type indicates that the overall effect of the categorical variables are independant and also statistically significant.</w:t>
+      </w:r>
+    </w:p>
+    <w:p>
+      <w:pPr>
+        <w:pStyle w:val="BodyText"/>
       </w:pPr>
       <w:r>
         <w:rPr>
-          <w:rStyle w:val="VerbatimChar"/>
+          <w:noProof/>
         </w:rPr>
-        <w:t xml:space="preserve">## Standard deviations (1, .., p=4):</w:t>
-      </w:r>
-      <w:r>
-        <w:br w:type="textWrapping"/>
-      </w:r>
-      <w:r>
-        <w:rPr>
-          <w:rStyle w:val="VerbatimChar"/>
-        </w:rPr>
-        <w:t xml:space="preserve">## [1] 1076.227723  208.308920    2.023717    1.961407</w:t>
-      </w:r>
-      <w:r>
-        <w:br w:type="textWrapping"/>
-      </w:r>
-      <w:r>
-        <w:rPr>
-          <w:rStyle w:val="VerbatimChar"/>
-        </w:rPr>
-        <w:t xml:space="preserve">## </w:t>
-      </w:r>
-      <w:r>
-        <w:br w:type="textWrapping"/>
-      </w:r>
-      <w:r>
-        <w:rPr>
-          <w:rStyle w:val="VerbatimChar"/>
-        </w:rPr>
-        <w:t xml:space="preserve">## Rotation (n x k) = (4 x 4):</w:t>
-      </w:r>
-      <w:r>
-        <w:br w:type="textWrapping"/>
-      </w:r>
-      <w:r>
-        <w:rPr>
-          <w:rStyle w:val="VerbatimChar"/>
-        </w:rPr>
-        <w:t xml:space="preserve">##                          PC1           PC2           PC3           PC4</w:t>
-      </w:r>
-      <w:r>
-        <w:br w:type="textWrapping"/>
-      </w:r>
-      <w:r>
-        <w:rPr>
-          <w:rStyle w:val="VerbatimChar"/>
-        </w:rPr>
-        <w:t xml:space="preserve">## time_remaining  0.0008978239  9.999996e-01 -6.443052e-05 -9.139863e-06</w:t>
-      </w:r>
-      <w:r>
-        <w:br w:type="textWrapping"/>
-      </w:r>
-      <w:r>
-        <w:rPr>
-          <w:rStyle w:val="VerbatimChar"/>
-        </w:rPr>
-        <w:t xml:space="preserve">## attendance     -0.9999989991  8.978220e-04  1.330830e-04 -1.085390e-03</w:t>
-      </w:r>
-      <w:r>
-        <w:br w:type="textWrapping"/>
-      </w:r>
-      <w:r>
-        <w:rPr>
-          <w:rStyle w:val="VerbatimChar"/>
-        </w:rPr>
-        <w:t xml:space="preserve">## arena_temp     -0.0001498820 -6.414719e-05 -9.998808e-01  1.543873e-02</w:t>
-      </w:r>
-      <w:r>
-        <w:br w:type="textWrapping"/>
-      </w:r>
-      <w:r>
-        <w:rPr>
-          <w:rStyle w:val="VerbatimChar"/>
-        </w:rPr>
-        <w:t xml:space="preserve">## avgnoisedb     -0.0010831965  1.110603e-05  1.543888e-02  9.998802e-01</w:t>
-      </w:r>
-    </w:p>
-    <w:p>
-      <w:pPr>
-        <w:pStyle w:val="FirstParagraph"/>
-      </w:pPr>
-      <w:r>
-        <w:t xml:space="preserve">In final SAS model then we only included k1, the first orthagonal combination of PCA analysis.</w:t>
-      </w:r>
-    </w:p>
-    <w:p>
-      <w:pPr>
-        <w:pStyle w:val="SourceCode"/>
-      </w:pPr>
-      <w:r>
-        <w:rPr>
-          <w:rStyle w:val="VerbatimChar"/>
-        </w:rPr>
-        <w:t xml:space="preserve">  class shot_type home combined_shot_type(ref='Jump Shot') /param=ref;</w:t>
-      </w:r>
-      <w:r>
-        <w:br w:type="textWrapping"/>
-      </w:r>
-      <w:r>
-        <w:rPr>
-          <w:rStyle w:val="VerbatimChar"/>
-        </w:rPr>
-        <w:t xml:space="preserve">  model shot_made_flag(event='1') = shot_distance shot_type k1 combined_shot_type</w:t>
-      </w:r>
-    </w:p>
-    <w:p>
-      <w:pPr>
-        <w:pStyle w:val="FirstParagraph"/>
-      </w:pPr>
-      <w:r>
-        <w:t xml:space="preserve">Regression analysis revealed that shot_distance, combined_shot_type, shot_type, and k1 all appear to be statistically signifigant with p-values &lt;&lt; 0.</w:t>
-      </w:r>
-    </w:p>
-    <w:p>
-      <w:pPr>
-        <w:pStyle w:val="BodyText"/>
-      </w:pPr>
-    </w:p>
-    <w:p>
-      <w:pPr>
-        <w:pStyle w:val="BodyText"/>
-      </w:pPr>
-      <w:r>
-        <w:t xml:space="preserve">Furthermore the wald ChiSquare test statistics (5 df, p-value &lt;&lt; 0) for combined_shot_type and (chi^2 =8.23 , p-value &lt;&lt; .0041) for shot_type indicates that the overall effect of the categorical variables are independant and also statistically significant.</w:t>
-      </w:r>
-    </w:p>
-    <w:p>
-      <w:pPr>
-        <w:pStyle w:val="BodyText"/>
-      </w:pPr>
-      <w:r>
+        <w:lastRenderedPageBreak/>
         <w:drawing>
-          <wp:inline>
+          <wp:inline distT="0" distB="0" distL="0" distR="0" wp14:anchorId="343099B4" wp14:editId="478570B2">
             <wp:extent cx="5334000" cy="6016376"/>
-            <wp:effectExtent b="0" l="0" r="0" t="0"/>
-            <wp:docPr descr="" title="" id="1" name="Picture"/>
-            <a:graphic>
+            <wp:effectExtent l="0" t="0" r="0" b="0"/>
+            <wp:docPr id="5" name="Picture"/>
+            <wp:cNvGraphicFramePr/>
+            <a:graphic xmlns:a="http://schemas.openxmlformats.org/drawingml/2006/main">
               <a:graphicData uri="http://schemas.openxmlformats.org/drawingml/2006/picture">
-                <pic:pic>
+                <pic:pic xmlns:pic="http://schemas.openxmlformats.org/drawingml/2006/picture">
                   <pic:nvPicPr>
-                    <pic:cNvPr descr="./images/ROC.png" id="0" name="Picture"/>
+                    <pic:cNvPr id="0" name="Picture" descr="./images/ROC.png"/>
                     <pic:cNvPicPr>
-                      <a:picLocks noChangeArrowheads="1" noChangeAspect="1"/>
+                      <a:picLocks noChangeAspect="1" noChangeArrowheads="1"/>
                     </pic:cNvPicPr>
                   </pic:nvPicPr>
                   <pic:blipFill>
-                    <a:blip r:embed="rId31"/>
+                    <a:blip r:embed="rId11"/>
                     <a:stretch>
                       <a:fillRect/>
                     </a:stretch>
@@ -1329,39 +1164,59 @@
         <w:pStyle w:val="BodyText"/>
       </w:pPr>
       <w:r>
-        <w:t xml:space="preserve">The ROC curve revealed an AUC of .63, which is less than ideal. .7 Is the usual target for this statistic.</w:t>
-      </w:r>
-    </w:p>
-    <w:p>
-      <w:pPr>
-        <w:pStyle w:val="BodyText"/>
-      </w:pPr>
-      <w:r>
-        <w:t xml:space="preserve">The logistic model shows that or a 1 unit increase in shot_distance, the odds of Kobe making his shot decreases by ~2%.</w:t>
-      </w:r>
-    </w:p>
-    <w:sectPr/>
+        <w:t xml:space="preserve">The ROC curve revealed an AUC of .63, which is less than ideal, but better than random guessing. .7 Is </w:t>
+      </w:r>
+      <w:r>
+        <w:t>the usual target for this statistic. The logistic model shows that or a 1 unit increase in shot_distance, the odds of Kobe making his shot decreases by about 2% (+/- .06% ).</w:t>
+      </w:r>
+    </w:p>
+    <w:sectPr>
+      <w:pgSz w:w="12240" w:h="15840"/>
+      <w:pgMar w:top="1440" w:right="1440" w:bottom="1440" w:left="1440" w:header="720" w:footer="720" w:gutter="0"/>
+      <w:cols w:space="720"/>
+    </w:sectPr>
   </w:body>
 </w:document>
 </file>
 
-<file path=word/comments.xml><?xml version="1.0" encoding="utf-8"?>
-<w:comments xmlns:w="http://schemas.openxmlformats.org/wordprocessingml/2006/main" xmlns:m="http://schemas.openxmlformats.org/officeDocument/2006/math" xmlns:r="http://schemas.openxmlformats.org/officeDocument/2006/relationships" xmlns:o="urn:schemas-microsoft-com:office:office" xmlns:v="urn:schemas-microsoft-com:vml" xmlns:w10="urn:schemas-microsoft-com:office:word" xmlns:a="http://schemas.openxmlformats.org/drawingml/2006/main" xmlns:pic="http://schemas.openxmlformats.org/drawingml/2006/picture" xmlns:wp="http://schemas.openxmlformats.org/drawingml/2006/wordprocessingDrawing"/>
+<file path=word/endnotes.xml><?xml version="1.0" encoding="utf-8"?>
+<w:endnotes xmlns:wpc="http://schemas.microsoft.com/office/word/2010/wordprocessingCanvas" xmlns:cx="http://schemas.microsoft.com/office/drawing/2014/chartex" xmlns:cx1="http://schemas.microsoft.com/office/drawing/2015/9/8/chartex" xmlns:cx2="http://schemas.microsoft.com/office/drawing/2015/10/21/chartex" xmlns:cx3="http://schemas.microsoft.com/office/drawing/2016/5/9/chartex" xmlns:cx4="http://schemas.microsoft.com/office/drawing/2016/5/10/chartex" xmlns:cx5="http://schemas.microsoft.com/office/drawing/2016/5/11/chartex" xmlns:cx6="http://schemas.microsoft.com/office/drawing/2016/5/12/chartex" xmlns:cx7="http://schemas.microsoft.com/office/drawing/2016/5/13/chartex" xmlns:cx8="http://schemas.microsoft.com/office/drawing/2016/5/14/chartex" xmlns:mc="http://schemas.openxmlformats.org/markup-compatibility/2006" xmlns:aink="http://schemas.microsoft.com/office/drawing/2016/ink" xmlns:am3d="http://schemas.microsoft.com/office/drawing/2017/model3d" xmlns:o="urn:schemas-microsoft-com:office:office" xmlns:r="http://schemas.openxmlformats.org/officeDocument/2006/relationships" xmlns:m="http://schemas.openxmlformats.org/officeDocument/2006/math" xmlns:v="urn:schemas-microsoft-com:vml" xmlns:wp14="http://schemas.microsoft.com/office/word/2010/wordprocessingDrawing" xmlns:wp="http://schemas.openxmlformats.org/drawingml/2006/wordprocessingDrawing" xmlns:w10="urn:schemas-microsoft-com:office:word" xmlns:w="http://schemas.openxmlformats.org/wordprocessingml/2006/main" xmlns:w14="http://schemas.microsoft.com/office/word/2010/wordml" xmlns:w15="http://schemas.microsoft.com/office/word/2012/wordml" xmlns:w16cid="http://schemas.microsoft.com/office/word/2016/wordml/cid" xmlns:w16se="http://schemas.microsoft.com/office/word/2015/wordml/symex" xmlns:wpg="http://schemas.microsoft.com/office/word/2010/wordprocessingGroup" xmlns:wpi="http://schemas.microsoft.com/office/word/2010/wordprocessingInk" xmlns:wne="http://schemas.microsoft.com/office/word/2006/wordml" xmlns:wps="http://schemas.microsoft.com/office/word/2010/wordprocessingShape" mc:Ignorable="w14 w15 w16se w16cid wp14">
+  <w:endnote w:type="separator" w:id="-1">
+    <w:p>
+      <w:pPr>
+        <w:spacing w:after="0"/>
+      </w:pPr>
+      <w:r>
+        <w:separator/>
+      </w:r>
+    </w:p>
+  </w:endnote>
+  <w:endnote w:type="continuationSeparator" w:id="0">
+    <w:p>
+      <w:pPr>
+        <w:spacing w:after="0"/>
+      </w:pPr>
+      <w:r>
+        <w:continuationSeparator/>
+      </w:r>
+    </w:p>
+  </w:endnote>
+</w:endnotes>
 </file>
 
 <file path=word/footnotes.xml><?xml version="1.0" encoding="utf-8"?>
-<w:footnotes xmlns:w="http://schemas.openxmlformats.org/wordprocessingml/2006/main" xmlns:m="http://schemas.openxmlformats.org/officeDocument/2006/math" xmlns:r="http://schemas.openxmlformats.org/officeDocument/2006/relationships" xmlns:o="urn:schemas-microsoft-com:office:office" xmlns:v="urn:schemas-microsoft-com:vml" xmlns:w10="urn:schemas-microsoft-com:office:word" xmlns:a="http://schemas.openxmlformats.org/drawingml/2006/main" xmlns:pic="http://schemas.openxmlformats.org/drawingml/2006/picture" xmlns:wp="http://schemas.openxmlformats.org/drawingml/2006/wordprocessingDrawing">
+<w:footnotes xmlns:wpc="http://schemas.microsoft.com/office/word/2010/wordprocessingCanvas" xmlns:cx="http://schemas.microsoft.com/office/drawing/2014/chartex" xmlns:cx1="http://schemas.microsoft.com/office/drawing/2015/9/8/chartex" xmlns:cx2="http://schemas.microsoft.com/office/drawing/2015/10/21/chartex" xmlns:cx3="http://schemas.microsoft.com/office/drawing/2016/5/9/chartex" xmlns:cx4="http://schemas.microsoft.com/office/drawing/2016/5/10/chartex" xmlns:cx5="http://schemas.microsoft.com/office/drawing/2016/5/11/chartex" xmlns:cx6="http://schemas.microsoft.com/office/drawing/2016/5/12/chartex" xmlns:cx7="http://schemas.microsoft.com/office/drawing/2016/5/13/chartex" xmlns:cx8="http://schemas.microsoft.com/office/drawing/2016/5/14/chartex" xmlns:mc="http://schemas.openxmlformats.org/markup-compatibility/2006" xmlns:aink="http://schemas.microsoft.com/office/drawing/2016/ink" xmlns:am3d="http://schemas.microsoft.com/office/drawing/2017/model3d" xmlns:o="urn:schemas-microsoft-com:office:office" xmlns:r="http://schemas.openxmlformats.org/officeDocument/2006/relationships" xmlns:m="http://schemas.openxmlformats.org/officeDocument/2006/math" xmlns:v="urn:schemas-microsoft-com:vml" xmlns:wp14="http://schemas.microsoft.com/office/word/2010/wordprocessingDrawing" xmlns:wp="http://schemas.openxmlformats.org/drawingml/2006/wordprocessingDrawing" xmlns:w10="urn:schemas-microsoft-com:office:word" xmlns:w="http://schemas.openxmlformats.org/wordprocessingml/2006/main" xmlns:w14="http://schemas.microsoft.com/office/word/2010/wordml" xmlns:w15="http://schemas.microsoft.com/office/word/2012/wordml" xmlns:w16cid="http://schemas.microsoft.com/office/word/2016/wordml/cid" xmlns:w16se="http://schemas.microsoft.com/office/word/2015/wordml/symex" xmlns:wpg="http://schemas.microsoft.com/office/word/2010/wordprocessingGroup" xmlns:wpi="http://schemas.microsoft.com/office/word/2010/wordprocessingInk" xmlns:wne="http://schemas.microsoft.com/office/word/2006/wordml" xmlns:wps="http://schemas.microsoft.com/office/word/2010/wordprocessingShape" mc:Ignorable="w14 w15 w16se w16cid wp14">
+  <w:footnote w:type="separator" w:id="-1">
+    <w:p>
+      <w:r>
+        <w:separator/>
+      </w:r>
+    </w:p>
+  </w:footnote>
   <w:footnote w:type="continuationSeparator" w:id="0">
     <w:p>
       <w:r>
         <w:continuationSeparator/>
-      </w:r>
-    </w:p>
-  </w:footnote>
-  <w:footnote w:type="separator" w:id="-1">
-    <w:p>
-      <w:r>
-        <w:separator/>
       </w:r>
     </w:p>
   </w:footnote>
@@ -1369,10 +1224,115 @@
 </file>
 
 <file path=word/numbering.xml><?xml version="1.0" encoding="utf-8"?>
-<w:numbering xmlns:w="http://schemas.openxmlformats.org/wordprocessingml/2006/main">
-  <w:abstractNum w:abstractNumId="990">
-    <w:nsid w:val="170cd2de"/>
+<w:numbering xmlns:wpc="http://schemas.microsoft.com/office/word/2010/wordprocessingCanvas" xmlns:cx="http://schemas.microsoft.com/office/drawing/2014/chartex" xmlns:cx1="http://schemas.microsoft.com/office/drawing/2015/9/8/chartex" xmlns:cx2="http://schemas.microsoft.com/office/drawing/2015/10/21/chartex" xmlns:cx3="http://schemas.microsoft.com/office/drawing/2016/5/9/chartex" xmlns:cx4="http://schemas.microsoft.com/office/drawing/2016/5/10/chartex" xmlns:cx5="http://schemas.microsoft.com/office/drawing/2016/5/11/chartex" xmlns:cx6="http://schemas.microsoft.com/office/drawing/2016/5/12/chartex" xmlns:cx7="http://schemas.microsoft.com/office/drawing/2016/5/13/chartex" xmlns:cx8="http://schemas.microsoft.com/office/drawing/2016/5/14/chartex" xmlns:mc="http://schemas.openxmlformats.org/markup-compatibility/2006" xmlns:aink="http://schemas.microsoft.com/office/drawing/2016/ink" xmlns:am3d="http://schemas.microsoft.com/office/drawing/2017/model3d" xmlns:o="urn:schemas-microsoft-com:office:office" xmlns:r="http://schemas.openxmlformats.org/officeDocument/2006/relationships" xmlns:m="http://schemas.openxmlformats.org/officeDocument/2006/math" xmlns:v="urn:schemas-microsoft-com:vml" xmlns:wp14="http://schemas.microsoft.com/office/word/2010/wordprocessingDrawing" xmlns:wp="http://schemas.openxmlformats.org/drawingml/2006/wordprocessingDrawing" xmlns:w10="urn:schemas-microsoft-com:office:word" xmlns:w="http://schemas.openxmlformats.org/wordprocessingml/2006/main" xmlns:w14="http://schemas.microsoft.com/office/word/2010/wordml" xmlns:w15="http://schemas.microsoft.com/office/word/2012/wordml" xmlns:w16cid="http://schemas.microsoft.com/office/word/2016/wordml/cid" xmlns:w16se="http://schemas.microsoft.com/office/word/2015/wordml/symex" xmlns:wpg="http://schemas.microsoft.com/office/word/2010/wordprocessingGroup" xmlns:wpi="http://schemas.microsoft.com/office/word/2010/wordprocessingInk" xmlns:wne="http://schemas.microsoft.com/office/word/2006/wordml" xmlns:wps="http://schemas.microsoft.com/office/word/2010/wordprocessingShape" mc:Ignorable="w14 w15 w16se w16cid wp14">
+  <w:abstractNum w:abstractNumId="0" w15:restartNumberingAfterBreak="0">
+    <w:nsid w:val="EA454B4C"/>
     <w:multiLevelType w:val="multilevel"/>
+    <w:tmpl w:val="59068EEA"/>
+    <w:lvl w:ilvl="0">
+      <w:numFmt w:val="bullet"/>
+      <w:lvlText w:val="•"/>
+      <w:lvlJc w:val="left"/>
+      <w:pPr>
+        <w:tabs>
+          <w:tab w:val="num" w:pos="0"/>
+        </w:tabs>
+        <w:ind w:left="480" w:hanging="480"/>
+      </w:pPr>
+    </w:lvl>
+    <w:lvl w:ilvl="1">
+      <w:numFmt w:val="bullet"/>
+      <w:lvlText w:val="–"/>
+      <w:lvlJc w:val="left"/>
+      <w:pPr>
+        <w:tabs>
+          <w:tab w:val="num" w:pos="720"/>
+        </w:tabs>
+        <w:ind w:left="1200" w:hanging="480"/>
+      </w:pPr>
+    </w:lvl>
+    <w:lvl w:ilvl="2">
+      <w:numFmt w:val="bullet"/>
+      <w:lvlText w:val="•"/>
+      <w:lvlJc w:val="left"/>
+      <w:pPr>
+        <w:tabs>
+          <w:tab w:val="num" w:pos="1440"/>
+        </w:tabs>
+        <w:ind w:left="1920" w:hanging="480"/>
+      </w:pPr>
+    </w:lvl>
+    <w:lvl w:ilvl="3">
+      <w:numFmt w:val="bullet"/>
+      <w:lvlText w:val="–"/>
+      <w:lvlJc w:val="left"/>
+      <w:pPr>
+        <w:tabs>
+          <w:tab w:val="num" w:pos="2160"/>
+        </w:tabs>
+        <w:ind w:left="2640" w:hanging="480"/>
+      </w:pPr>
+    </w:lvl>
+    <w:lvl w:ilvl="4">
+      <w:numFmt w:val="bullet"/>
+      <w:lvlText w:val="•"/>
+      <w:lvlJc w:val="left"/>
+      <w:pPr>
+        <w:tabs>
+          <w:tab w:val="num" w:pos="2880"/>
+        </w:tabs>
+        <w:ind w:left="3360" w:hanging="480"/>
+      </w:pPr>
+    </w:lvl>
+    <w:lvl w:ilvl="5">
+      <w:numFmt w:val="bullet"/>
+      <w:lvlText w:val="–"/>
+      <w:lvlJc w:val="left"/>
+      <w:pPr>
+        <w:tabs>
+          <w:tab w:val="num" w:pos="3600"/>
+        </w:tabs>
+        <w:ind w:left="4080" w:hanging="480"/>
+      </w:pPr>
+    </w:lvl>
+    <w:lvl w:ilvl="6">
+      <w:numFmt w:val="bullet"/>
+      <w:lvlText w:val="•"/>
+      <w:lvlJc w:val="left"/>
+      <w:pPr>
+        <w:tabs>
+          <w:tab w:val="num" w:pos="4320"/>
+        </w:tabs>
+        <w:ind w:left="4800" w:hanging="480"/>
+      </w:pPr>
+    </w:lvl>
+    <w:lvl w:ilvl="7">
+      <w:numFmt w:val="bullet"/>
+      <w:lvlText w:val="–"/>
+      <w:lvlJc w:val="left"/>
+      <w:pPr>
+        <w:tabs>
+          <w:tab w:val="num" w:pos="5040"/>
+        </w:tabs>
+        <w:ind w:left="5520" w:hanging="480"/>
+      </w:pPr>
+    </w:lvl>
+    <w:lvl w:ilvl="8">
+      <w:numFmt w:val="bullet"/>
+      <w:lvlText w:val="•"/>
+      <w:lvlJc w:val="left"/>
+      <w:pPr>
+        <w:tabs>
+          <w:tab w:val="num" w:pos="5760"/>
+        </w:tabs>
+        <w:ind w:left="6240" w:hanging="480"/>
+      </w:pPr>
+    </w:lvl>
+  </w:abstractNum>
+  <w:abstractNum w:abstractNumId="1" w15:restartNumberingAfterBreak="0">
+    <w:nsid w:val="170CD2DE"/>
+    <w:multiLevelType w:val="multilevel"/>
+    <w:tmpl w:val="844A70AA"/>
     <w:lvl w:ilvl="0">
       <w:numFmt w:val="bullet"/>
       <w:lvlText w:val=" "/>
@@ -1473,9 +1433,10 @@
       </w:pPr>
     </w:lvl>
   </w:abstractNum>
-  <w:abstractNum w:abstractNumId="990">
-    <w:nsid w:val="2c1ae401"/>
+  <w:abstractNum w:abstractNumId="2" w15:restartNumberingAfterBreak="0">
+    <w:nsid w:val="2C1AE401"/>
     <w:multiLevelType w:val="multilevel"/>
+    <w:tmpl w:val="B016B020"/>
     <w:lvl w:ilvl="0">
       <w:numFmt w:val="bullet"/>
       <w:lvlText w:val=" "/>
@@ -1576,112 +1537,10 @@
       </w:pPr>
     </w:lvl>
   </w:abstractNum>
-  <w:abstractNum w:abstractNumId="991">
-    <w:nsid w:val="ea454b4c"/>
+  <w:abstractNum w:abstractNumId="3" w15:restartNumberingAfterBreak="0">
+    <w:nsid w:val="71315DCA"/>
     <w:multiLevelType w:val="multilevel"/>
-    <w:lvl w:ilvl="0">
-      <w:numFmt w:val="bullet"/>
-      <w:lvlText w:val="•"/>
-      <w:lvlJc w:val="left"/>
-      <w:pPr>
-        <w:tabs>
-          <w:tab w:val="num" w:pos="0"/>
-        </w:tabs>
-        <w:ind w:left="480" w:hanging="480"/>
-      </w:pPr>
-    </w:lvl>
-    <w:lvl w:ilvl="1">
-      <w:numFmt w:val="bullet"/>
-      <w:lvlText w:val="–"/>
-      <w:lvlJc w:val="left"/>
-      <w:pPr>
-        <w:tabs>
-          <w:tab w:val="num" w:pos="720"/>
-        </w:tabs>
-        <w:ind w:left="1200" w:hanging="480"/>
-      </w:pPr>
-    </w:lvl>
-    <w:lvl w:ilvl="2">
-      <w:numFmt w:val="bullet"/>
-      <w:lvlText w:val="•"/>
-      <w:lvlJc w:val="left"/>
-      <w:pPr>
-        <w:tabs>
-          <w:tab w:val="num" w:pos="1440"/>
-        </w:tabs>
-        <w:ind w:left="1920" w:hanging="480"/>
-      </w:pPr>
-    </w:lvl>
-    <w:lvl w:ilvl="3">
-      <w:numFmt w:val="bullet"/>
-      <w:lvlText w:val="–"/>
-      <w:lvlJc w:val="left"/>
-      <w:pPr>
-        <w:tabs>
-          <w:tab w:val="num" w:pos="2160"/>
-        </w:tabs>
-        <w:ind w:left="2640" w:hanging="480"/>
-      </w:pPr>
-    </w:lvl>
-    <w:lvl w:ilvl="4">
-      <w:numFmt w:val="bullet"/>
-      <w:lvlText w:val="•"/>
-      <w:lvlJc w:val="left"/>
-      <w:pPr>
-        <w:tabs>
-          <w:tab w:val="num" w:pos="2880"/>
-        </w:tabs>
-        <w:ind w:left="3360" w:hanging="480"/>
-      </w:pPr>
-    </w:lvl>
-    <w:lvl w:ilvl="5">
-      <w:numFmt w:val="bullet"/>
-      <w:lvlText w:val="–"/>
-      <w:lvlJc w:val="left"/>
-      <w:pPr>
-        <w:tabs>
-          <w:tab w:val="num" w:pos="3600"/>
-        </w:tabs>
-        <w:ind w:left="4080" w:hanging="480"/>
-      </w:pPr>
-    </w:lvl>
-    <w:lvl w:ilvl="6">
-      <w:numFmt w:val="bullet"/>
-      <w:lvlText w:val="•"/>
-      <w:lvlJc w:val="left"/>
-      <w:pPr>
-        <w:tabs>
-          <w:tab w:val="num" w:pos="4320"/>
-        </w:tabs>
-        <w:ind w:left="4800" w:hanging="480"/>
-      </w:pPr>
-    </w:lvl>
-    <w:lvl w:ilvl="7">
-      <w:numFmt w:val="bullet"/>
-      <w:lvlText w:val="–"/>
-      <w:lvlJc w:val="left"/>
-      <w:pPr>
-        <w:tabs>
-          <w:tab w:val="num" w:pos="5040"/>
-        </w:tabs>
-        <w:ind w:left="5520" w:hanging="480"/>
-      </w:pPr>
-    </w:lvl>
-    <w:lvl w:ilvl="8">
-      <w:numFmt w:val="bullet"/>
-      <w:lvlText w:val="•"/>
-      <w:lvlJc w:val="left"/>
-      <w:pPr>
-        <w:tabs>
-          <w:tab w:val="num" w:pos="5760"/>
-        </w:tabs>
-        <w:ind w:left="6240" w:hanging="480"/>
-      </w:pPr>
-    </w:lvl>
-  </w:abstractNum>
-  <w:abstractNum w:abstractNumId="99411">
-    <w:nsid w:val="71315dca"/>
-    <w:multiLevelType w:val="multilevel"/>
+    <w:tmpl w:val="26D8893A"/>
     <w:lvl w:ilvl="0">
       <w:start w:val="1"/>
       <w:numFmt w:val="decimal"/>
@@ -1791,20 +1650,20 @@
       </w:pPr>
     </w:lvl>
   </w:abstractNum>
-  <w:num w:numId="1000">
-    <w:abstractNumId w:val="990"/>
+  <w:num w:numId="1">
+    <w:abstractNumId w:val="1"/>
   </w:num>
-  <w:num w:numId="1000">
-    <w:abstractNumId w:val="990"/>
+  <w:num w:numId="2">
+    <w:abstractNumId w:val="1"/>
   </w:num>
-  <w:num w:numId="1001">
-    <w:abstractNumId w:val="991"/>
+  <w:num w:numId="3">
+    <w:abstractNumId w:val="0"/>
   </w:num>
-  <w:num w:numId="1002">
-    <w:abstractNumId w:val="991"/>
+  <w:num w:numId="4">
+    <w:abstractNumId w:val="0"/>
   </w:num>
-  <w:num w:numId="1003">
-    <w:abstractNumId w:val="99411"/>
+  <w:num w:numId="5">
+    <w:abstractNumId w:val="3"/>
     <w:lvlOverride w:ilvl="0">
       <w:startOverride w:val="1"/>
     </w:lvlOverride>
@@ -1837,7 +1696,7 @@
 </file>
 
 <file path=word/styles.xml><?xml version="1.0" encoding="utf-8"?>
-<w:styles xmlns:r="http://schemas.openxmlformats.org/officeDocument/2006/relationships" xmlns:w="http://schemas.openxmlformats.org/wordprocessingml/2006/main">
+<w:styles xmlns:mc="http://schemas.openxmlformats.org/markup-compatibility/2006" xmlns:r="http://schemas.openxmlformats.org/officeDocument/2006/relationships" xmlns:w="http://schemas.openxmlformats.org/wordprocessingml/2006/main" xmlns:w14="http://schemas.microsoft.com/office/word/2010/wordml" xmlns:w15="http://schemas.microsoft.com/office/word/2012/wordml" xmlns:w16cid="http://schemas.microsoft.com/office/word/2016/wordml/cid" xmlns:w16se="http://schemas.microsoft.com/office/word/2015/wordml/symex" mc:Ignorable="w14 w15 w16se w16cid">
   <w:docDefaults>
     <w:rPrDefault>
       <w:rPr>
@@ -1853,19 +1712,552 @@
       </w:pPr>
     </w:pPrDefault>
   </w:docDefaults>
-  <w:latentStyles w:defLockedState="0" w:defUIPriority="0" w:defSemiHidden="0" w:defUnhideWhenUsed="0" w:defQFormat="0" w:count="276"/>
+  <w:latentStyles w:defLockedState="0" w:defUIPriority="0" w:defSemiHidden="0" w:defUnhideWhenUsed="0" w:defQFormat="0" w:count="376">
+    <w:lsdException w:name="heading 5" w:semiHidden="1" w:unhideWhenUsed="1"/>
+    <w:lsdException w:name="index 2" w:semiHidden="1" w:unhideWhenUsed="1"/>
+    <w:lsdException w:name="index 3" w:semiHidden="1" w:unhideWhenUsed="1"/>
+    <w:lsdException w:name="index 4" w:semiHidden="1" w:unhideWhenUsed="1"/>
+    <w:lsdException w:name="index 5" w:semiHidden="1" w:unhideWhenUsed="1"/>
+    <w:lsdException w:name="index 6" w:semiHidden="1" w:unhideWhenUsed="1"/>
+    <w:lsdException w:name="index 7" w:semiHidden="1" w:unhideWhenUsed="1"/>
+    <w:lsdException w:name="index 8" w:semiHidden="1" w:unhideWhenUsed="1"/>
+    <w:lsdException w:name="index 9" w:semiHidden="1" w:unhideWhenUsed="1"/>
+    <w:lsdException w:name="toc 1" w:semiHidden="1" w:unhideWhenUsed="1"/>
+    <w:lsdException w:name="toc 2" w:semiHidden="1" w:unhideWhenUsed="1"/>
+    <w:lsdException w:name="toc 3" w:semiHidden="1" w:unhideWhenUsed="1"/>
+    <w:lsdException w:name="toc 4" w:semiHidden="1" w:unhideWhenUsed="1"/>
+    <w:lsdException w:name="toc 5" w:semiHidden="1" w:unhideWhenUsed="1"/>
+    <w:lsdException w:name="toc 6" w:semiHidden="1" w:unhideWhenUsed="1"/>
+    <w:lsdException w:name="toc 7" w:semiHidden="1" w:unhideWhenUsed="1"/>
+    <w:lsdException w:name="toc 8" w:semiHidden="1" w:unhideWhenUsed="1"/>
+    <w:lsdException w:name="toc 9" w:semiHidden="1" w:unhideWhenUsed="1"/>
+    <w:lsdException w:name="Normal Indent" w:semiHidden="1" w:unhideWhenUsed="1"/>
+    <w:lsdException w:name="footnote text" w:semiHidden="1" w:unhideWhenUsed="1"/>
+    <w:lsdException w:name="annotation text" w:semiHidden="1" w:unhideWhenUsed="1"/>
+    <w:lsdException w:name="header" w:semiHidden="1" w:unhideWhenUsed="1"/>
+    <w:lsdException w:name="footer" w:semiHidden="1" w:unhideWhenUsed="1"/>
+    <w:lsdException w:name="index heading" w:semiHidden="1" w:unhideWhenUsed="1"/>
+    <w:lsdException w:name="caption" w:semiHidden="1" w:unhideWhenUsed="1"/>
+    <w:lsdException w:name="table of figures" w:semiHidden="1" w:unhideWhenUsed="1"/>
+    <w:lsdException w:name="envelope address" w:semiHidden="1" w:unhideWhenUsed="1"/>
+    <w:lsdException w:name="envelope return" w:semiHidden="1" w:unhideWhenUsed="1"/>
+    <w:lsdException w:name="footnote reference" w:semiHidden="1" w:unhideWhenUsed="1"/>
+    <w:lsdException w:name="annotation reference" w:semiHidden="1" w:unhideWhenUsed="1"/>
+    <w:lsdException w:name="line number" w:semiHidden="1" w:unhideWhenUsed="1"/>
+    <w:lsdException w:name="page number" w:semiHidden="1" w:unhideWhenUsed="1"/>
+    <w:lsdException w:name="endnote reference" w:semiHidden="1" w:unhideWhenUsed="1"/>
+    <w:lsdException w:name="endnote text" w:semiHidden="1" w:unhideWhenUsed="1"/>
+    <w:lsdException w:name="table of authorities" w:semiHidden="1" w:unhideWhenUsed="1"/>
+    <w:lsdException w:name="macro" w:semiHidden="1" w:unhideWhenUsed="1"/>
+    <w:lsdException w:name="toa heading" w:semiHidden="1" w:unhideWhenUsed="1"/>
+    <w:lsdException w:name="List" w:semiHidden="1" w:unhideWhenUsed="1"/>
+    <w:lsdException w:name="List Bullet" w:semiHidden="1" w:unhideWhenUsed="1"/>
+    <w:lsdException w:name="List Number" w:semiHidden="1" w:unhideWhenUsed="1"/>
+    <w:lsdException w:name="List 2" w:semiHidden="1" w:unhideWhenUsed="1"/>
+    <w:lsdException w:name="List 3" w:semiHidden="1" w:unhideWhenUsed="1"/>
+    <w:lsdException w:name="List 4" w:semiHidden="1" w:unhideWhenUsed="1"/>
+    <w:lsdException w:name="List Bullet 2" w:semiHidden="1" w:unhideWhenUsed="1"/>
+    <w:lsdException w:name="List Bullet 3" w:semiHidden="1" w:unhideWhenUsed="1"/>
+    <w:lsdException w:name="List Number 2" w:semiHidden="1" w:unhideWhenUsed="1"/>
+    <w:lsdException w:name="List Number 3" w:semiHidden="1" w:unhideWhenUsed="1"/>
+    <w:lsdException w:name="List Number 4" w:semiHidden="1" w:unhideWhenUsed="1"/>
+    <w:lsdException w:name="List Number 5" w:semiHidden="1" w:unhideWhenUsed="1"/>
+    <w:lsdException w:name="Closing" w:semiHidden="1" w:unhideWhenUsed="1"/>
+    <w:lsdException w:name="Signature" w:semiHidden="1" w:unhideWhenUsed="1"/>
+    <w:lsdException w:name="Default Paragraph Font" w:semiHidden="1" w:unhideWhenUsed="1"/>
+    <w:lsdException w:name="Body Text" w:semiHidden="1" w:unhideWhenUsed="1"/>
+    <w:lsdException w:name="Body Text Indent" w:semiHidden="1" w:unhideWhenUsed="1"/>
+    <w:lsdException w:name="List Continue" w:semiHidden="1" w:unhideWhenUsed="1"/>
+    <w:lsdException w:name="List Continue 2" w:semiHidden="1" w:unhideWhenUsed="1"/>
+    <w:lsdException w:name="List Continue 3" w:semiHidden="1" w:unhideWhenUsed="1"/>
+    <w:lsdException w:name="List Continue 4" w:semiHidden="1" w:unhideWhenUsed="1"/>
+    <w:lsdException w:name="List Continue 5" w:semiHidden="1" w:unhideWhenUsed="1"/>
+    <w:lsdException w:name="Message Header" w:semiHidden="1" w:unhideWhenUsed="1"/>
+    <w:lsdException w:name="Salutation" w:semiHidden="1" w:unhideWhenUsed="1"/>
+    <w:lsdException w:name="Date" w:semiHidden="1" w:unhideWhenUsed="1"/>
+    <w:lsdException w:name="Body Text First Indent" w:semiHidden="1" w:unhideWhenUsed="1"/>
+    <w:lsdException w:name="Body Text Indent 2" w:semiHidden="1" w:unhideWhenUsed="1"/>
+    <w:lsdException w:name="Body Text Indent 3" w:semiHidden="1" w:unhideWhenUsed="1"/>
+    <w:lsdException w:name="Block Text" w:semiHidden="1" w:unhideWhenUsed="1"/>
+    <w:lsdException w:name="Hyperlink" w:semiHidden="1" w:unhideWhenUsed="1"/>
+    <w:lsdException w:name="FollowedHyperlink" w:semiHidden="1" w:unhideWhenUsed="1"/>
+    <w:lsdException w:name="Document Map" w:semiHidden="1" w:unhideWhenUsed="1"/>
+    <w:lsdException w:name="Plain Text" w:semiHidden="1" w:unhideWhenUsed="1"/>
+    <w:lsdException w:name="E-mail Signature" w:semiHidden="1" w:unhideWhenUsed="1"/>
+    <w:lsdException w:name="HTML Top of Form" w:semiHidden="1" w:unhideWhenUsed="1"/>
+    <w:lsdException w:name="HTML Bottom of Form" w:semiHidden="1" w:unhideWhenUsed="1"/>
+    <w:lsdException w:name="Normal (Web)" w:semiHidden="1" w:unhideWhenUsed="1"/>
+    <w:lsdException w:name="HTML Acronym" w:semiHidden="1" w:unhideWhenUsed="1"/>
+    <w:lsdException w:name="HTML Address" w:semiHidden="1" w:unhideWhenUsed="1"/>
+    <w:lsdException w:name="HTML Cite" w:semiHidden="1" w:unhideWhenUsed="1"/>
+    <w:lsdException w:name="HTML Code" w:semiHidden="1" w:unhideWhenUsed="1"/>
+    <w:lsdException w:name="HTML Definition" w:semiHidden="1" w:unhideWhenUsed="1"/>
+    <w:lsdException w:name="HTML Keyboard" w:semiHidden="1" w:unhideWhenUsed="1"/>
+    <w:lsdException w:name="HTML Preformatted" w:semiHidden="1" w:unhideWhenUsed="1"/>
+    <w:lsdException w:name="HTML Sample" w:semiHidden="1" w:unhideWhenUsed="1"/>
+    <w:lsdException w:name="HTML Typewriter" w:semiHidden="1" w:unhideWhenUsed="1"/>
+    <w:lsdException w:name="HTML Variable" w:semiHidden="1" w:unhideWhenUsed="1"/>
+    <w:lsdException w:name="Normal Table" w:semiHidden="1" w:unhideWhenUsed="1"/>
+    <w:lsdException w:name="annotation subject" w:semiHidden="1" w:unhideWhenUsed="1"/>
+    <w:lsdException w:name="No List" w:semiHidden="1" w:unhideWhenUsed="1"/>
+    <w:lsdException w:name="Outline List 1" w:semiHidden="1" w:unhideWhenUsed="1"/>
+    <w:lsdException w:name="Outline List 2" w:semiHidden="1" w:unhideWhenUsed="1"/>
+    <w:lsdException w:name="Outline List 3" w:semiHidden="1" w:unhideWhenUsed="1"/>
+    <w:lsdException w:name="Table Simple 1" w:semiHidden="1" w:unhideWhenUsed="1"/>
+    <w:lsdException w:name="Table Simple 2" w:semiHidden="1" w:unhideWhenUsed="1"/>
+    <w:lsdException w:name="Table Simple 3" w:semiHidden="1" w:unhideWhenUsed="1"/>
+    <w:lsdException w:name="Table Classic 1" w:semiHidden="1" w:unhideWhenUsed="1"/>
+    <w:lsdException w:name="Table Classic 2" w:semiHidden="1" w:unhideWhenUsed="1"/>
+    <w:lsdException w:name="Table Classic 3" w:semiHidden="1" w:unhideWhenUsed="1"/>
+    <w:lsdException w:name="Table Classic 4" w:semiHidden="1" w:unhideWhenUsed="1"/>
+    <w:lsdException w:name="Table Colorful 1" w:semiHidden="1" w:unhideWhenUsed="1"/>
+    <w:lsdException w:name="Table Colorful 2" w:semiHidden="1" w:unhideWhenUsed="1"/>
+    <w:lsdException w:name="Table Colorful 3" w:semiHidden="1" w:unhideWhenUsed="1"/>
+    <w:lsdException w:name="Table Columns 1" w:semiHidden="1" w:unhideWhenUsed="1"/>
+    <w:lsdException w:name="Table Columns 2" w:semiHidden="1" w:unhideWhenUsed="1"/>
+    <w:lsdException w:name="Table Columns 3" w:semiHidden="1" w:unhideWhenUsed="1"/>
+    <w:lsdException w:name="Table Columns 4" w:semiHidden="1" w:unhideWhenUsed="1"/>
+    <w:lsdException w:name="Table Columns 5" w:semiHidden="1" w:unhideWhenUsed="1"/>
+    <w:lsdException w:name="Table Grid 1" w:semiHidden="1" w:unhideWhenUsed="1"/>
+    <w:lsdException w:name="Table Grid 2" w:semiHidden="1" w:unhideWhenUsed="1"/>
+    <w:lsdException w:name="Table Grid 3" w:semiHidden="1" w:unhideWhenUsed="1"/>
+    <w:lsdException w:name="Table Grid 4" w:semiHidden="1" w:unhideWhenUsed="1"/>
+    <w:lsdException w:name="Table Grid 5" w:semiHidden="1" w:unhideWhenUsed="1"/>
+    <w:lsdException w:name="Table Grid 6" w:semiHidden="1" w:unhideWhenUsed="1"/>
+    <w:lsdException w:name="Table Grid 7" w:semiHidden="1" w:unhideWhenUsed="1"/>
+    <w:lsdException w:name="Table Grid 8" w:semiHidden="1" w:unhideWhenUsed="1"/>
+    <w:lsdException w:name="Table List 1" w:semiHidden="1" w:unhideWhenUsed="1"/>
+    <w:lsdException w:name="Table List 2" w:semiHidden="1" w:unhideWhenUsed="1"/>
+    <w:lsdException w:name="Table List 3" w:semiHidden="1" w:unhideWhenUsed="1"/>
+    <w:lsdException w:name="Table List 4" w:semiHidden="1" w:unhideWhenUsed="1"/>
+    <w:lsdException w:name="Table List 5" w:semiHidden="1" w:unhideWhenUsed="1"/>
+    <w:lsdException w:name="Table List 6" w:semiHidden="1" w:unhideWhenUsed="1"/>
+    <w:lsdException w:name="Table List 7" w:semiHidden="1" w:unhideWhenUsed="1"/>
+    <w:lsdException w:name="Table List 8" w:semiHidden="1" w:unhideWhenUsed="1"/>
+    <w:lsdException w:name="Table 3D effects 1" w:semiHidden="1" w:unhideWhenUsed="1"/>
+    <w:lsdException w:name="Table 3D effects 2" w:semiHidden="1" w:unhideWhenUsed="1"/>
+    <w:lsdException w:name="Table 3D effects 3" w:semiHidden="1" w:unhideWhenUsed="1"/>
+    <w:lsdException w:name="Table Contemporary" w:semiHidden="1" w:unhideWhenUsed="1"/>
+    <w:lsdException w:name="Table Elegant" w:semiHidden="1" w:unhideWhenUsed="1"/>
+    <w:lsdException w:name="Table Professional" w:semiHidden="1" w:unhideWhenUsed="1"/>
+    <w:lsdException w:name="Table Subtle 1" w:semiHidden="1" w:unhideWhenUsed="1"/>
+    <w:lsdException w:name="Table Subtle 2" w:semiHidden="1" w:unhideWhenUsed="1"/>
+    <w:lsdException w:name="Table Web 1" w:semiHidden="1" w:unhideWhenUsed="1"/>
+    <w:lsdException w:name="Table Web 2" w:semiHidden="1" w:unhideWhenUsed="1"/>
+    <w:lsdException w:name="Table Web 3" w:semiHidden="1" w:unhideWhenUsed="1"/>
+    <w:lsdException w:name="Balloon Text" w:semiHidden="1" w:unhideWhenUsed="1"/>
+    <w:lsdException w:name="Table Theme" w:semiHidden="1" w:unhideWhenUsed="1"/>
+    <w:lsdException w:name="Placeholder Text" w:semiHidden="1"/>
+    <w:lsdException w:name="Light Shading"/>
+    <w:lsdException w:name="Light List"/>
+    <w:lsdException w:name="Medium Grid 3"/>
+    <w:lsdException w:name="Dark List"/>
+    <w:lsdException w:name="Colorful Shading"/>
+    <w:lsdException w:name="Colorful List"/>
+    <w:lsdException w:name="Colorful Grid"/>
+    <w:lsdException w:name="Light Shading Accent 1"/>
+    <w:lsdException w:name="Light List Accent 1"/>
+    <w:lsdException w:name="Light Grid Accent 1"/>
+    <w:lsdException w:name="Medium Shading 1 Accent 1"/>
+    <w:lsdException w:name="Medium Shading 2 Accent 1"/>
+    <w:lsdException w:name="Medium List 1 Accent 1"/>
+    <w:lsdException w:name="Revision" w:semiHidden="1"/>
+    <w:lsdException w:name="Medium List 2 Accent 1"/>
+    <w:lsdException w:name="Medium Grid 1 Accent 1"/>
+    <w:lsdException w:name="Medium Grid 2 Accent 1"/>
+    <w:lsdException w:name="Medium Grid 3 Accent 1"/>
+    <w:lsdException w:name="Dark List Accent 1"/>
+    <w:lsdException w:name="Colorful Shading Accent 1"/>
+    <w:lsdException w:name="Colorful List Accent 1"/>
+    <w:lsdException w:name="Colorful Grid Accent 1"/>
+    <w:lsdException w:name="Light Shading Accent 2"/>
+    <w:lsdException w:name="Light List Accent 2"/>
+    <w:lsdException w:name="Light Grid Accent 2"/>
+    <w:lsdException w:name="Medium Shading 1 Accent 2"/>
+    <w:lsdException w:name="Medium Shading 2 Accent 2"/>
+    <w:lsdException w:name="Medium List 1 Accent 2"/>
+    <w:lsdException w:name="Medium List 2 Accent 2"/>
+    <w:lsdException w:name="Medium Grid 1 Accent 2"/>
+    <w:lsdException w:name="Medium Grid 2 Accent 2"/>
+    <w:lsdException w:name="Medium Grid 3 Accent 2"/>
+    <w:lsdException w:name="Dark List Accent 2"/>
+    <w:lsdException w:name="Colorful Shading Accent 2"/>
+    <w:lsdException w:name="Colorful List Accent 2"/>
+    <w:lsdException w:name="Colorful Grid Accent 2"/>
+    <w:lsdException w:name="Light Shading Accent 3"/>
+    <w:lsdException w:name="Light List Accent 3"/>
+    <w:lsdException w:name="Light Grid Accent 3"/>
+    <w:lsdException w:name="Medium Shading 1 Accent 3"/>
+    <w:lsdException w:name="Medium Shading 2 Accent 3"/>
+    <w:lsdException w:name="Medium List 1 Accent 3"/>
+    <w:lsdException w:name="Medium List 2 Accent 3"/>
+    <w:lsdException w:name="Medium Grid 1 Accent 3"/>
+    <w:lsdException w:name="Medium Grid 2 Accent 3"/>
+    <w:lsdException w:name="Medium Grid 3 Accent 3"/>
+    <w:lsdException w:name="Dark List Accent 3"/>
+    <w:lsdException w:name="Colorful Shading Accent 3"/>
+    <w:lsdException w:name="Colorful List Accent 3"/>
+    <w:lsdException w:name="Colorful Grid Accent 3"/>
+    <w:lsdException w:name="Light Shading Accent 4"/>
+    <w:lsdException w:name="Light List Accent 4"/>
+    <w:lsdException w:name="Light Grid Accent 4"/>
+    <w:lsdException w:name="Medium Shading 1 Accent 4"/>
+    <w:lsdException w:name="Medium Shading 2 Accent 4"/>
+    <w:lsdException w:name="Medium List 1 Accent 4"/>
+    <w:lsdException w:name="Medium List 2 Accent 4"/>
+    <w:lsdException w:name="Medium Grid 1 Accent 4"/>
+    <w:lsdException w:name="Medium Grid 2 Accent 4"/>
+    <w:lsdException w:name="Medium Grid 3 Accent 4"/>
+    <w:lsdException w:name="Dark List Accent 4"/>
+    <w:lsdException w:name="Colorful Shading Accent 4"/>
+    <w:lsdException w:name="Colorful List Accent 4"/>
+    <w:lsdException w:name="Colorful Grid Accent 4"/>
+    <w:lsdException w:name="Light Shading Accent 5"/>
+    <w:lsdException w:name="Light List Accent 5"/>
+    <w:lsdException w:name="Light Grid Accent 5"/>
+    <w:lsdException w:name="Medium Shading 1 Accent 5"/>
+    <w:lsdException w:name="Medium Shading 2 Accent 5"/>
+    <w:lsdException w:name="Medium List 1 Accent 5"/>
+    <w:lsdException w:name="Medium List 2 Accent 5"/>
+    <w:lsdException w:name="Medium Grid 1 Accent 5"/>
+    <w:lsdException w:name="Medium Grid 2 Accent 5"/>
+    <w:lsdException w:name="Medium Grid 3 Accent 5"/>
+    <w:lsdException w:name="Dark List Accent 5"/>
+    <w:lsdException w:name="Colorful Shading Accent 5"/>
+    <w:lsdException w:name="Colorful List Accent 5"/>
+    <w:lsdException w:name="Colorful Grid Accent 5"/>
+    <w:lsdException w:name="Light Shading Accent 6"/>
+    <w:lsdException w:name="Light List Accent 6"/>
+    <w:lsdException w:name="Light Grid Accent 6"/>
+    <w:lsdException w:name="Medium Shading 1 Accent 6"/>
+    <w:lsdException w:name="Medium Shading 2 Accent 6"/>
+    <w:lsdException w:name="Medium List 1 Accent 6"/>
+    <w:lsdException w:name="Medium List 2 Accent 6"/>
+    <w:lsdException w:name="Medium Grid 1 Accent 6"/>
+    <w:lsdException w:name="Medium Grid 2 Accent 6"/>
+    <w:lsdException w:name="Medium Grid 3 Accent 6"/>
+    <w:lsdException w:name="Dark List Accent 6"/>
+    <w:lsdException w:name="Colorful Shading Accent 6"/>
+    <w:lsdException w:name="Colorful List Accent 6"/>
+    <w:lsdException w:name="Colorful Grid Accent 6"/>
+    <w:lsdException w:name="Bibliography" w:semiHidden="1" w:unhideWhenUsed="1"/>
+    <w:lsdException w:name="TOC Heading" w:semiHidden="1" w:unhideWhenUsed="1"/>
+    <w:lsdException w:name="Grid Table 4" w:uiPriority="49"/>
+    <w:lsdException w:name="Grid Table 5 Dark" w:uiPriority="50"/>
+    <w:lsdException w:name="Grid Table 6 Colorful" w:uiPriority="51"/>
+    <w:lsdException w:name="Grid Table 7 Colorful" w:uiPriority="52"/>
+    <w:lsdException w:name="Grid Table 1 Light Accent 1" w:uiPriority="46"/>
+    <w:lsdException w:name="Grid Table 2 Accent 1" w:uiPriority="47"/>
+    <w:lsdException w:name="Grid Table 3 Accent 1" w:uiPriority="48"/>
+    <w:lsdException w:name="Grid Table 4 Accent 1" w:uiPriority="49"/>
+    <w:lsdException w:name="Grid Table 5 Dark Accent 1" w:uiPriority="50"/>
+    <w:lsdException w:name="Grid Table 6 Colorful Accent 1" w:uiPriority="51"/>
+    <w:lsdException w:name="Grid Table 7 Colorful Accent 1" w:uiPriority="52"/>
+    <w:lsdException w:name="Grid Table 1 Light Accent 2" w:uiPriority="46"/>
+    <w:lsdException w:name="Grid Table 2 Accent 2" w:uiPriority="47"/>
+    <w:lsdException w:name="Grid Table 3 Accent 2" w:uiPriority="48"/>
+    <w:lsdException w:name="Grid Table 4 Accent 2" w:uiPriority="49"/>
+    <w:lsdException w:name="Grid Table 5 Dark Accent 2" w:uiPriority="50"/>
+    <w:lsdException w:name="Grid Table 6 Colorful Accent 2" w:uiPriority="51"/>
+    <w:lsdException w:name="Grid Table 7 Colorful Accent 2" w:uiPriority="52"/>
+    <w:lsdException w:name="Grid Table 1 Light Accent 3" w:uiPriority="46"/>
+    <w:lsdException w:name="Grid Table 2 Accent 3" w:uiPriority="47"/>
+    <w:lsdException w:name="Grid Table 3 Accent 3" w:uiPriority="48"/>
+    <w:lsdException w:name="Grid Table 4 Accent 3" w:uiPriority="49"/>
+    <w:lsdException w:name="Grid Table 5 Dark Accent 3" w:uiPriority="50"/>
+    <w:lsdException w:name="Grid Table 6 Colorful Accent 3" w:uiPriority="51"/>
+    <w:lsdException w:name="Grid Table 7 Colorful Accent 3" w:uiPriority="52"/>
+    <w:lsdException w:name="Grid Table 1 Light Accent 4" w:uiPriority="46"/>
+    <w:lsdException w:name="Grid Table 2 Accent 4" w:uiPriority="47"/>
+    <w:lsdException w:name="Grid Table 3 Accent 4" w:uiPriority="48"/>
+    <w:lsdException w:name="Grid Table 4 Accent 4" w:uiPriority="49"/>
+    <w:lsdException w:name="Grid Table 5 Dark Accent 4" w:uiPriority="50"/>
+    <w:lsdException w:name="Grid Table 6 Colorful Accent 4" w:uiPriority="51"/>
+    <w:lsdException w:name="Grid Table 7 Colorful Accent 4" w:uiPriority="52"/>
+    <w:lsdException w:name="Grid Table 1 Light Accent 5" w:uiPriority="46"/>
+    <w:lsdException w:name="Grid Table 2 Accent 5" w:uiPriority="47"/>
+    <w:lsdException w:name="Grid Table 3 Accent 5" w:uiPriority="48"/>
+    <w:lsdException w:name="Grid Table 4 Accent 5" w:uiPriority="49"/>
+    <w:lsdException w:name="Grid Table 5 Dark Accent 5" w:uiPriority="50"/>
+    <w:lsdException w:name="Grid Table 6 Colorful Accent 5" w:uiPriority="51"/>
+    <w:lsdException w:name="Grid Table 7 Colorful Accent 5" w:uiPriority="52"/>
+    <w:lsdException w:name="Grid Table 1 Light Accent 6" w:uiPriority="46"/>
+    <w:lsdException w:name="Grid Table 2 Accent 6" w:uiPriority="47"/>
+    <w:lsdException w:name="Grid Table 3 Accent 6" w:uiPriority="48"/>
+    <w:lsdException w:name="Grid Table 4 Accent 6" w:uiPriority="49"/>
+    <w:lsdException w:name="Grid Table 5 Dark Accent 6" w:uiPriority="50"/>
+    <w:lsdException w:name="Grid Table 6 Colorful Accent 6" w:uiPriority="51"/>
+    <w:lsdException w:name="Grid Table 7 Colorful Accent 6" w:uiPriority="52"/>
+    <w:lsdException w:name="List Table 1 Light" w:uiPriority="46"/>
+    <w:lsdException w:name="List Table 2" w:uiPriority="47"/>
+    <w:lsdException w:name="List Table 3" w:uiPriority="48"/>
+    <w:lsdException w:name="List Table 4" w:uiPriority="49"/>
+    <w:lsdException w:name="List Table 5 Dark" w:uiPriority="50"/>
+    <w:lsdException w:name="List Table 6 Colorful" w:uiPriority="51"/>
+    <w:lsdException w:name="List Table 7 Colorful" w:uiPriority="52"/>
+    <w:lsdException w:name="List Table 1 Light Accent 1" w:uiPriority="46"/>
+    <w:lsdException w:name="List Table 2 Accent 1" w:uiPriority="47"/>
+    <w:lsdException w:name="List Table 3 Accent 1" w:uiPriority="48"/>
+    <w:lsdException w:name="List Table 4 Accent 1" w:uiPriority="49"/>
+    <w:lsdException w:name="List Table 5 Dark Accent 1" w:uiPriority="50"/>
+    <w:lsdException w:name="List Table 6 Colorful Accent 1" w:uiPriority="51"/>
+    <w:lsdException w:name="List Table 7 Colorful Accent 1" w:uiPriority="52"/>
+    <w:lsdException w:name="List Table 1 Light Accent 2" w:uiPriority="46"/>
+    <w:lsdException w:name="List Table 2 Accent 2" w:uiPriority="47"/>
+    <w:lsdException w:name="List Table 3 Accent 2" w:uiPriority="48"/>
+    <w:lsdException w:name="List Table 4 Accent 2" w:uiPriority="49"/>
+    <w:lsdException w:name="List Table 5 Dark Accent 2" w:uiPriority="50"/>
+    <w:lsdException w:name="List Table 6 Colorful Accent 2" w:uiPriority="51"/>
+    <w:lsdException w:name="List Table 7 Colorful Accent 2" w:uiPriority="52"/>
+    <w:lsdException w:name="List Table 1 Light Accent 3" w:uiPriority="46"/>
+    <w:lsdException w:name="List Table 2 Accent 3" w:uiPriority="47"/>
+    <w:lsdException w:name="List Table 3 Accent 3" w:uiPriority="48"/>
+    <w:lsdException w:name="List Table 4 Accent 3" w:uiPriority="49"/>
+    <w:lsdException w:name="List Table 5 Dark Accent 3" w:uiPriority="50"/>
+    <w:lsdException w:name="List Table 6 Colorful Accent 3" w:uiPriority="51"/>
+    <w:lsdException w:name="List Table 7 Colorful Accent 3" w:uiPriority="52"/>
+    <w:lsdException w:name="List Table 1 Light Accent 4" w:uiPriority="46"/>
+    <w:lsdException w:name="List Table 2 Accent 4" w:uiPriority="47"/>
+    <w:lsdException w:name="List Table 3 Accent 4" w:uiPriority="48"/>
+    <w:lsdException w:name="List Table 4 Accent 4" w:uiPriority="49"/>
+    <w:lsdException w:name="List Table 5 Dark Accent 4" w:uiPriority="50"/>
+    <w:lsdException w:name="List Table 6 Colorful Accent 4" w:uiPriority="51"/>
+    <w:lsdException w:name="List Table 7 Colorful Accent 4" w:uiPriority="52"/>
+    <w:lsdException w:name="List Table 1 Light Accent 5" w:uiPriority="46"/>
+    <w:lsdException w:name="List Table 2 Accent 5" w:uiPriority="47"/>
+    <w:lsdException w:name="List Table 3 Accent 5" w:uiPriority="48"/>
+    <w:lsdException w:name="List Table 4 Accent 5" w:uiPriority="49"/>
+    <w:lsdException w:name="List Table 5 Dark Accent 5" w:uiPriority="50"/>
+    <w:lsdException w:name="List Table 6 Colorful Accent 5" w:uiPriority="51"/>
+    <w:lsdException w:name="List Table 7 Colorful Accent 5" w:uiPriority="52"/>
+    <w:lsdException w:name="List Table 1 Light Accent 6" w:uiPriority="46"/>
+    <w:lsdException w:name="List Table 2 Accent 6" w:uiPriority="47"/>
+    <w:lsdException w:name="List Table 3 Accent 6" w:uiPriority="48"/>
+    <w:lsdException w:name="List Table 4 Accent 6" w:uiPriority="49"/>
+    <w:lsdException w:name="List Table 5 Dark Accent 6" w:uiPriority="50"/>
+    <w:lsdException w:name="List Table 6 Colorful Accent 6" w:uiPriority="51"/>
+    <w:lsdException w:name="List Table 7 Colorful Accent 6" w:uiPriority="52"/>
+    <w:lsdException w:name="Mention" w:semiHidden="1" w:uiPriority="99" w:unhideWhenUsed="1"/>
+    <w:lsdException w:name="Smart Hyperlink" w:semiHidden="1" w:uiPriority="99" w:unhideWhenUsed="1"/>
+    <w:lsdException w:name="Hashtag" w:semiHidden="1" w:uiPriority="99" w:unhideWhenUsed="1"/>
+    <w:lsdException w:name="Unresolved Mention" w:semiHidden="1" w:uiPriority="99" w:unhideWhenUsed="1"/>
+    <w:lsdException w:name="Smart Link" w:semiHidden="1" w:uiPriority="99" w:unhideWhenUsed="1"/>
+  </w:latentStyles>
   <w:style w:type="paragraph" w:default="1" w:styleId="Normal">
     <w:name w:val="Normal"/>
     <w:qFormat/>
   </w:style>
+  <w:style w:type="paragraph" w:styleId="Heading1">
+    <w:name w:val="heading 1"/>
+    <w:basedOn w:val="Normal"/>
+    <w:next w:val="BodyText"/>
+    <w:uiPriority w:val="9"/>
+    <w:qFormat/>
+    <w:pPr>
+      <w:keepNext/>
+      <w:keepLines/>
+      <w:spacing w:before="480" w:after="0"/>
+      <w:outlineLvl w:val="0"/>
+    </w:pPr>
+    <w:rPr>
+      <w:rFonts w:asciiTheme="majorHAnsi" w:eastAsiaTheme="majorEastAsia" w:hAnsiTheme="majorHAnsi" w:cstheme="majorBidi"/>
+      <w:b/>
+      <w:bCs/>
+      <w:color w:val="345A8A" w:themeColor="accent1" w:themeShade="B5"/>
+      <w:sz w:val="32"/>
+      <w:szCs w:val="32"/>
+    </w:rPr>
+  </w:style>
+  <w:style w:type="paragraph" w:styleId="Heading2">
+    <w:name w:val="heading 2"/>
+    <w:basedOn w:val="Normal"/>
+    <w:next w:val="BodyText"/>
+    <w:uiPriority w:val="9"/>
+    <w:unhideWhenUsed/>
+    <w:qFormat/>
+    <w:pPr>
+      <w:keepNext/>
+      <w:keepLines/>
+      <w:spacing w:before="200" w:after="0"/>
+      <w:outlineLvl w:val="1"/>
+    </w:pPr>
+    <w:rPr>
+      <w:rFonts w:asciiTheme="majorHAnsi" w:eastAsiaTheme="majorEastAsia" w:hAnsiTheme="majorHAnsi" w:cstheme="majorBidi"/>
+      <w:b/>
+      <w:bCs/>
+      <w:color w:val="4F81BD" w:themeColor="accent1"/>
+      <w:sz w:val="32"/>
+      <w:szCs w:val="32"/>
+    </w:rPr>
+  </w:style>
+  <w:style w:type="paragraph" w:styleId="Heading3">
+    <w:name w:val="heading 3"/>
+    <w:basedOn w:val="Normal"/>
+    <w:next w:val="BodyText"/>
+    <w:uiPriority w:val="9"/>
+    <w:unhideWhenUsed/>
+    <w:qFormat/>
+    <w:pPr>
+      <w:keepNext/>
+      <w:keepLines/>
+      <w:spacing w:before="200" w:after="0"/>
+      <w:outlineLvl w:val="2"/>
+    </w:pPr>
+    <w:rPr>
+      <w:rFonts w:asciiTheme="majorHAnsi" w:eastAsiaTheme="majorEastAsia" w:hAnsiTheme="majorHAnsi" w:cstheme="majorBidi"/>
+      <w:b/>
+      <w:bCs/>
+      <w:color w:val="4F81BD" w:themeColor="accent1"/>
+      <w:sz w:val="28"/>
+      <w:szCs w:val="28"/>
+    </w:rPr>
+  </w:style>
+  <w:style w:type="paragraph" w:styleId="Heading4">
+    <w:name w:val="heading 4"/>
+    <w:basedOn w:val="Normal"/>
+    <w:next w:val="BodyText"/>
+    <w:uiPriority w:val="9"/>
+    <w:unhideWhenUsed/>
+    <w:qFormat/>
+    <w:pPr>
+      <w:keepNext/>
+      <w:keepLines/>
+      <w:spacing w:before="200" w:after="0"/>
+      <w:outlineLvl w:val="3"/>
+    </w:pPr>
+    <w:rPr>
+      <w:rFonts w:asciiTheme="majorHAnsi" w:eastAsiaTheme="majorEastAsia" w:hAnsiTheme="majorHAnsi" w:cstheme="majorBidi"/>
+      <w:b/>
+      <w:bCs/>
+      <w:color w:val="4F81BD" w:themeColor="accent1"/>
+    </w:rPr>
+  </w:style>
+  <w:style w:type="paragraph" w:styleId="Heading5">
+    <w:name w:val="heading 5"/>
+    <w:basedOn w:val="Normal"/>
+    <w:next w:val="BodyText"/>
+    <w:uiPriority w:val="9"/>
+    <w:unhideWhenUsed/>
+    <w:qFormat/>
+    <w:pPr>
+      <w:keepNext/>
+      <w:keepLines/>
+      <w:spacing w:before="200" w:after="0"/>
+      <w:outlineLvl w:val="4"/>
+    </w:pPr>
+    <w:rPr>
+      <w:rFonts w:asciiTheme="majorHAnsi" w:eastAsiaTheme="majorEastAsia" w:hAnsiTheme="majorHAnsi" w:cstheme="majorBidi"/>
+      <w:i/>
+      <w:iCs/>
+      <w:color w:val="4F81BD" w:themeColor="accent1"/>
+    </w:rPr>
+  </w:style>
+  <w:style w:type="paragraph" w:styleId="Heading6">
+    <w:name w:val="heading 6"/>
+    <w:basedOn w:val="Normal"/>
+    <w:next w:val="BodyText"/>
+    <w:uiPriority w:val="9"/>
+    <w:unhideWhenUsed/>
+    <w:qFormat/>
+    <w:pPr>
+      <w:keepNext/>
+      <w:keepLines/>
+      <w:spacing w:before="200" w:after="0"/>
+      <w:outlineLvl w:val="5"/>
+    </w:pPr>
+    <w:rPr>
+      <w:rFonts w:asciiTheme="majorHAnsi" w:eastAsiaTheme="majorEastAsia" w:hAnsiTheme="majorHAnsi" w:cstheme="majorBidi"/>
+      <w:color w:val="4F81BD" w:themeColor="accent1"/>
+    </w:rPr>
+  </w:style>
+  <w:style w:type="paragraph" w:styleId="Heading7">
+    <w:name w:val="heading 7"/>
+    <w:basedOn w:val="Normal"/>
+    <w:next w:val="BodyText"/>
+    <w:uiPriority w:val="9"/>
+    <w:unhideWhenUsed/>
+    <w:qFormat/>
+    <w:pPr>
+      <w:keepNext/>
+      <w:keepLines/>
+      <w:spacing w:before="200" w:after="0"/>
+      <w:outlineLvl w:val="6"/>
+    </w:pPr>
+    <w:rPr>
+      <w:rFonts w:asciiTheme="majorHAnsi" w:eastAsiaTheme="majorEastAsia" w:hAnsiTheme="majorHAnsi" w:cstheme="majorBidi"/>
+      <w:color w:val="4F81BD" w:themeColor="accent1"/>
+    </w:rPr>
+  </w:style>
+  <w:style w:type="paragraph" w:styleId="Heading8">
+    <w:name w:val="heading 8"/>
+    <w:basedOn w:val="Normal"/>
+    <w:next w:val="BodyText"/>
+    <w:uiPriority w:val="9"/>
+    <w:unhideWhenUsed/>
+    <w:qFormat/>
+    <w:pPr>
+      <w:keepNext/>
+      <w:keepLines/>
+      <w:spacing w:before="200" w:after="0"/>
+      <w:outlineLvl w:val="7"/>
+    </w:pPr>
+    <w:rPr>
+      <w:rFonts w:asciiTheme="majorHAnsi" w:eastAsiaTheme="majorEastAsia" w:hAnsiTheme="majorHAnsi" w:cstheme="majorBidi"/>
+      <w:color w:val="4F81BD" w:themeColor="accent1"/>
+    </w:rPr>
+  </w:style>
+  <w:style w:type="paragraph" w:styleId="Heading9">
+    <w:name w:val="heading 9"/>
+    <w:basedOn w:val="Normal"/>
+    <w:next w:val="BodyText"/>
+    <w:uiPriority w:val="9"/>
+    <w:unhideWhenUsed/>
+    <w:qFormat/>
+    <w:pPr>
+      <w:keepNext/>
+      <w:keepLines/>
+      <w:spacing w:before="200" w:after="0"/>
+      <w:outlineLvl w:val="8"/>
+    </w:pPr>
+    <w:rPr>
+      <w:rFonts w:asciiTheme="majorHAnsi" w:eastAsiaTheme="majorEastAsia" w:hAnsiTheme="majorHAnsi" w:cstheme="majorBidi"/>
+      <w:color w:val="4F81BD" w:themeColor="accent1"/>
+    </w:rPr>
+  </w:style>
+  <w:style w:type="character" w:default="1" w:styleId="DefaultParagraphFont">
+    <w:name w:val="Default Paragraph Font"/>
+    <w:uiPriority w:val="1"/>
+    <w:semiHidden/>
+    <w:unhideWhenUsed/>
+  </w:style>
+  <w:style w:type="table" w:default="1" w:styleId="TableNormal">
+    <w:name w:val="Normal Table"/>
+    <w:uiPriority w:val="99"/>
+    <w:semiHidden/>
+    <w:unhideWhenUsed/>
+    <w:tblPr>
+      <w:tblInd w:w="0" w:type="dxa"/>
+      <w:tblCellMar>
+        <w:top w:w="0" w:type="dxa"/>
+        <w:left w:w="108" w:type="dxa"/>
+        <w:bottom w:w="0" w:type="dxa"/>
+        <w:right w:w="108" w:type="dxa"/>
+      </w:tblCellMar>
+    </w:tblPr>
+  </w:style>
+  <w:style w:type="numbering" w:default="1" w:styleId="NoList">
+    <w:name w:val="No List"/>
+    <w:uiPriority w:val="99"/>
+    <w:semiHidden/>
+    <w:unhideWhenUsed/>
+  </w:style>
   <w:style w:type="paragraph" w:styleId="BodyText">
     <w:name w:val="Body Text"/>
     <w:basedOn w:val="Normal"/>
-    <w:link w:val="BodyTextChar"/>
+    <w:qFormat/>
     <w:pPr>
       <w:spacing w:before="180" w:after="180"/>
     </w:pPr>
-    <w:qFormat/>
   </w:style>
   <w:style w:type="paragraph" w:customStyle="1" w:styleId="FirstParagraph">
     <w:name w:val="First Paragraph"/>
@@ -1907,10 +2299,7 @@
     <w:next w:val="BodyText"/>
     <w:qFormat/>
     <w:pPr>
-      <w:keepNext/>
-      <w:keepLines/>
-      <w:spacing w:before="240" w:after="240"/>
-      <w:jc w:val="center"/>
+      <w:spacing w:before="240"/>
     </w:pPr>
     <w:rPr>
       <w:sz w:val="30"/>
@@ -1955,199 +2344,7 @@
   <w:style w:type="paragraph" w:styleId="Bibliography">
     <w:name w:val="Bibliography"/>
     <w:basedOn w:val="Normal"/>
-    <w:next w:val="Bibliography"/>
     <w:qFormat/>
-    <w:pPr/>
-    <w:rPr/>
-  </w:style>
-  <w:style w:type="paragraph" w:styleId="Heading1">
-    <w:name w:val="Heading 1"/>
-    <w:basedOn w:val="Normal"/>
-    <w:next w:val="BodyText"/>
-    <w:uiPriority w:val="9"/>
-    <w:qFormat/>
-    <w:pPr>
-      <w:keepNext/>
-      <w:keepLines/>
-      <w:spacing w:before="480" w:after="0"/>
-      <w:outlineLvl w:val="0"/>
-    </w:pPr>
-    <w:rPr>
-      <w:rFonts w:asciiTheme="majorHAnsi" w:eastAsiaTheme="majorEastAsia" w:hAnsiTheme="majorHAnsi" w:cstheme="majorBidi"/>
-      <w:b/>
-      <w:bCs/>
-      <w:color w:val="345A8A" w:themeColor="accent1" w:themeShade="B5"/>
-      <w:sz w:val="32"/>
-      <w:szCs w:val="32"/>
-    </w:rPr>
-  </w:style>
-  <w:style w:type="paragraph" w:styleId="Heading2">
-    <w:name w:val="Heading 2"/>
-    <w:basedOn w:val="Normal"/>
-    <w:next w:val="BodyText"/>
-    <w:uiPriority w:val="9"/>
-    <w:unhideWhenUsed/>
-    <w:qFormat/>
-    <w:pPr>
-      <w:keepNext/>
-      <w:keepLines/>
-      <w:spacing w:before="200" w:after="0"/>
-      <w:outlineLvl w:val="1"/>
-    </w:pPr>
-    <w:rPr>
-      <w:rFonts w:asciiTheme="majorHAnsi" w:eastAsiaTheme="majorEastAsia" w:hAnsiTheme="majorHAnsi" w:cstheme="majorBidi"/>
-      <w:b/>
-      <w:bCs/>
-      <w:color w:val="4F81BD" w:themeColor="accent1"/>
-      <w:sz w:val="32"/>
-      <w:szCs w:val="32"/>
-    </w:rPr>
-  </w:style>
-  <w:style w:type="paragraph" w:styleId="Heading3">
-    <w:name w:val="Heading 3"/>
-    <w:basedOn w:val="Normal"/>
-    <w:next w:val="BodyText"/>
-    <w:uiPriority w:val="9"/>
-    <w:unhideWhenUsed/>
-    <w:qFormat/>
-    <w:pPr>
-      <w:keepNext/>
-      <w:keepLines/>
-      <w:spacing w:before="200" w:after="0"/>
-      <w:outlineLvl w:val="2"/>
-    </w:pPr>
-    <w:rPr>
-      <w:rFonts w:asciiTheme="majorHAnsi" w:eastAsiaTheme="majorEastAsia" w:hAnsiTheme="majorHAnsi" w:cstheme="majorBidi"/>
-      <w:b/>
-      <w:bCs/>
-      <w:color w:val="4F81BD" w:themeColor="accent1"/>
-      <w:sz w:val="28"/>
-      <w:szCs w:val="28"/>
-    </w:rPr>
-  </w:style>
-  <w:style w:type="paragraph" w:styleId="Heading4">
-    <w:name w:val="Heading 4"/>
-    <w:basedOn w:val="Normal"/>
-    <w:next w:val="BodyText"/>
-    <w:uiPriority w:val="9"/>
-    <w:unhideWhenUsed/>
-    <w:qFormat/>
-    <w:pPr>
-      <w:keepNext/>
-      <w:keepLines/>
-      <w:spacing w:before="200" w:after="0"/>
-      <w:outlineLvl w:val="3"/>
-    </w:pPr>
-    <w:rPr>
-      <w:rFonts w:asciiTheme="majorHAnsi" w:eastAsiaTheme="majorEastAsia" w:hAnsiTheme="majorHAnsi" w:cstheme="majorBidi"/>
-      <w:b/>
-      <w:bCs/>
-      <w:color w:val="4F81BD" w:themeColor="accent1"/>
-      <w:sz w:val="24"/>
-      <w:szCs w:val="24"/>
-    </w:rPr>
-  </w:style>
-  <w:style w:type="paragraph" w:styleId="Heading5">
-    <w:name w:val="Heading 5"/>
-    <w:basedOn w:val="Normal"/>
-    <w:next w:val="BodyText"/>
-    <w:uiPriority w:val="9"/>
-    <w:unhideWhenUsed/>
-    <w:qFormat/>
-    <w:pPr>
-      <w:keepNext/>
-      <w:keepLines/>
-      <w:spacing w:before="200" w:after="0"/>
-      <w:outlineLvl w:val="4"/>
-    </w:pPr>
-    <w:rPr>
-      <w:rFonts w:asciiTheme="majorHAnsi" w:eastAsiaTheme="majorEastAsia" w:hAnsiTheme="majorHAnsi" w:cstheme="majorBidi"/>
-      <w:i/>
-      <w:iCs/>
-      <w:color w:val="4F81BD" w:themeColor="accent1"/>
-      <w:sz w:val="24"/>
-      <w:szCs w:val="24"/>
-    </w:rPr>
-  </w:style>
-  <w:style w:type="paragraph" w:styleId="Heading6">
-    <w:name w:val="Heading 6"/>
-    <w:basedOn w:val="Normal"/>
-    <w:next w:val="BodyText"/>
-    <w:uiPriority w:val="9"/>
-    <w:unhideWhenUsed/>
-    <w:qFormat/>
-    <w:pPr>
-      <w:keepNext/>
-      <w:keepLines/>
-      <w:spacing w:before="200" w:after="0"/>
-      <w:outlineLvl w:val="5"/>
-    </w:pPr>
-    <w:rPr>
-      <w:rFonts w:asciiTheme="majorHAnsi" w:eastAsiaTheme="majorEastAsia" w:hAnsiTheme="majorHAnsi" w:cstheme="majorBidi"/>
-      <w:color w:val="4F81BD" w:themeColor="accent1"/>
-      <w:sz w:val="24"/>
-      <w:szCs w:val="24"/>
-    </w:rPr>
-  </w:style>
-  <w:style w:type="paragraph" w:styleId="Heading7">
-    <w:name w:val="Heading 7"/>
-    <w:basedOn w:val="Normal"/>
-    <w:next w:val="BodyText"/>
-    <w:uiPriority w:val="9"/>
-    <w:unhideWhenUsed/>
-    <w:qFormat/>
-    <w:pPr>
-      <w:keepNext/>
-      <w:keepLines/>
-      <w:spacing w:before="200" w:after="0"/>
-      <w:outlineLvl w:val="6"/>
-    </w:pPr>
-    <w:rPr>
-      <w:rFonts w:asciiTheme="majorHAnsi" w:eastAsiaTheme="majorEastAsia" w:hAnsiTheme="majorHAnsi" w:cstheme="majorBidi"/>
-      <w:color w:val="4F81BD" w:themeColor="accent1"/>
-      <w:sz w:val="24"/>
-      <w:szCs w:val="24"/>
-    </w:rPr>
-  </w:style>
-  <w:style w:type="paragraph" w:styleId="Heading8">
-    <w:name w:val="Heading 8"/>
-    <w:basedOn w:val="Normal"/>
-    <w:next w:val="BodyText"/>
-    <w:uiPriority w:val="9"/>
-    <w:unhideWhenUsed/>
-    <w:qFormat/>
-    <w:pPr>
-      <w:keepNext/>
-      <w:keepLines/>
-      <w:spacing w:before="200" w:after="0"/>
-      <w:outlineLvl w:val="7"/>
-    </w:pPr>
-    <w:rPr>
-      <w:rFonts w:asciiTheme="majorHAnsi" w:eastAsiaTheme="majorEastAsia" w:hAnsiTheme="majorHAnsi" w:cstheme="majorBidi"/>
-      <w:color w:val="4F81BD" w:themeColor="accent1"/>
-      <w:sz w:val="24"/>
-      <w:szCs w:val="24"/>
-    </w:rPr>
-  </w:style>
-  <w:style w:type="paragraph" w:styleId="Heading9">
-    <w:name w:val="Heading 9"/>
-    <w:basedOn w:val="Normal"/>
-    <w:next w:val="BodyText"/>
-    <w:uiPriority w:val="9"/>
-    <w:unhideWhenUsed/>
-    <w:qFormat/>
-    <w:pPr>
-      <w:keepNext/>
-      <w:keepLines/>
-      <w:spacing w:before="200" w:after="0"/>
-      <w:outlineLvl w:val="8"/>
-    </w:pPr>
-    <w:rPr>
-      <w:rFonts w:asciiTheme="majorHAnsi" w:eastAsiaTheme="majorEastAsia" w:hAnsiTheme="majorHAnsi" w:cstheme="majorBidi"/>
-      <w:color w:val="4F81BD" w:themeColor="accent1"/>
-      <w:sz w:val="24"/>
-      <w:szCs w:val="24"/>
-    </w:rPr>
   </w:style>
   <w:style w:type="paragraph" w:styleId="BlockText">
     <w:name w:val="Block Text"/>
@@ -2158,7 +2355,6 @@
     <w:qFormat/>
     <w:pPr>
       <w:spacing w:before="100" w:after="100"/>
-      <w:ind w:firstLine="0"/>
     </w:pPr>
     <w:rPr>
       <w:rFonts w:asciiTheme="majorHAnsi" w:eastAsiaTheme="majorEastAsia" w:hAnsiTheme="majorHAnsi" w:cstheme="majorBidi"/>
@@ -2168,21 +2364,14 @@
     </w:rPr>
   </w:style>
   <w:style w:type="paragraph" w:styleId="FootnoteText">
-    <w:name w:val="Footnote Text"/>
+    <w:name w:val="footnote text"/>
     <w:basedOn w:val="Normal"/>
-    <w:next w:val="FootnoteText"/>
     <w:uiPriority w:val="9"/>
     <w:unhideWhenUsed/>
     <w:qFormat/>
   </w:style>
-  <w:style w:type="character" w:default="1" w:styleId="DefaultParagraphFont">
-    <w:name w:val="Default Paragraph Font"/>
-    <w:semiHidden/>
-    <w:unhideWhenUsed/>
-  </w:style>
-  <w:style w:type="table" w:default="1" w:styleId="Table">
+  <w:style w:type="table" w:customStyle="1" w:styleId="Table">
     <w:name w:val="Table"/>
-    <w:basedOn w:val="TableNormal"/>
     <w:semiHidden/>
     <w:unhideWhenUsed/>
     <w:qFormat/>
@@ -2214,11 +2403,11 @@
     <w:basedOn w:val="Normal"/>
   </w:style>
   <w:style w:type="paragraph" w:styleId="Caption">
-    <w:name w:val="Caption"/>
+    <w:name w:val="caption"/>
     <w:basedOn w:val="Normal"/>
-    <w:link w:val="BodyTextChar"/>
+    <w:link w:val="CaptionChar"/>
     <w:pPr>
-      <w:spacing w:before="0" w:after="120"/>
+      <w:spacing w:after="120"/>
     </w:pPr>
     <w:rPr>
       <w:i/>
@@ -2246,29 +2435,30 @@
       <w:keepNext/>
     </w:pPr>
   </w:style>
-  <w:style w:type="character" w:customStyle="1" w:styleId="BodyTextChar">
-    <w:name w:val="Body Text Char"/>
+  <w:style w:type="character" w:customStyle="1" w:styleId="CaptionChar">
+    <w:name w:val="Caption Char"/>
     <w:basedOn w:val="DefaultParagraphFont"/>
-    <w:link w:val="BodyText"/>
+    <w:link w:val="Caption"/>
   </w:style>
   <w:style w:type="character" w:customStyle="1" w:styleId="VerbatimChar">
     <w:name w:val="Verbatim Char"/>
-    <w:basedOn w:val="BodyTextChar"/>
+    <w:basedOn w:val="CaptionChar"/>
+    <w:link w:val="SourceCode"/>
     <w:rPr>
       <w:rFonts w:ascii="Consolas" w:hAnsi="Consolas"/>
       <w:sz w:val="22"/>
     </w:rPr>
   </w:style>
   <w:style w:type="character" w:styleId="FootnoteReference">
-    <w:name w:val="Footnote Reference"/>
-    <w:basedOn w:val="BodyTextChar"/>
+    <w:name w:val="footnote reference"/>
+    <w:basedOn w:val="CaptionChar"/>
     <w:rPr>
       <w:vertAlign w:val="superscript"/>
     </w:rPr>
   </w:style>
   <w:style w:type="character" w:styleId="Hyperlink">
     <w:name w:val="Hyperlink"/>
-    <w:basedOn w:val="BodyTextChar"/>
+    <w:basedOn w:val="CaptionChar"/>
     <w:rPr>
       <w:color w:val="4F81BD" w:themeColor="accent1"/>
     </w:rPr>
@@ -2285,7 +2475,6 @@
       <w:outlineLvl w:val="9"/>
     </w:pPr>
     <w:rPr>
-      <w:rFonts w:asciiTheme="majorHAnsi" w:eastAsiaTheme="majorEastAsia" w:hAnsiTheme="majorHAnsi" w:cstheme="majorBidi"/>
       <w:b w:val="0"/>
       <w:bCs w:val="0"/>
       <w:color w:val="365F91" w:themeColor="accent1" w:themeShade="BF"/>
@@ -2296,267 +2485,357 @@
     <w:basedOn w:val="Normal"/>
     <w:link w:val="VerbatimChar"/>
     <w:pPr>
-      <w:wordWrap w:val="off"/>
-      <w:shd w:val="clear" w:fill="f8f8f8"/>
+      <w:shd w:val="clear" w:color="auto" w:fill="F8F8F8"/>
+      <w:wordWrap w:val="0"/>
     </w:pPr>
   </w:style>
   <w:style w:type="character" w:customStyle="1" w:styleId="KeywordTok">
     <w:name w:val="KeywordTok"/>
     <w:basedOn w:val="VerbatimChar"/>
     <w:rPr>
-      <w:color w:val="204a87"/>
-      <w:shd w:val="clear" w:fill="f8f8f8"/>
+      <w:rFonts w:ascii="Consolas" w:hAnsi="Consolas"/>
       <w:b/>
+      <w:color w:val="204A87"/>
+      <w:sz w:val="22"/>
+      <w:shd w:val="clear" w:color="auto" w:fill="F8F8F8"/>
     </w:rPr>
   </w:style>
   <w:style w:type="character" w:customStyle="1" w:styleId="DataTypeTok">
     <w:name w:val="DataTypeTok"/>
     <w:basedOn w:val="VerbatimChar"/>
     <w:rPr>
-      <w:color w:val="204a87"/>
-      <w:shd w:val="clear" w:fill="f8f8f8"/>
+      <w:rFonts w:ascii="Consolas" w:hAnsi="Consolas"/>
+      <w:color w:val="204A87"/>
+      <w:sz w:val="22"/>
+      <w:shd w:val="clear" w:color="auto" w:fill="F8F8F8"/>
     </w:rPr>
   </w:style>
   <w:style w:type="character" w:customStyle="1" w:styleId="DecValTok">
     <w:name w:val="DecValTok"/>
     <w:basedOn w:val="VerbatimChar"/>
     <w:rPr>
-      <w:color w:val="0000cf"/>
-      <w:shd w:val="clear" w:fill="f8f8f8"/>
+      <w:rFonts w:ascii="Consolas" w:hAnsi="Consolas"/>
+      <w:color w:val="0000CF"/>
+      <w:sz w:val="22"/>
+      <w:shd w:val="clear" w:color="auto" w:fill="F8F8F8"/>
     </w:rPr>
   </w:style>
   <w:style w:type="character" w:customStyle="1" w:styleId="BaseNTok">
     <w:name w:val="BaseNTok"/>
     <w:basedOn w:val="VerbatimChar"/>
     <w:rPr>
-      <w:color w:val="0000cf"/>
-      <w:shd w:val="clear" w:fill="f8f8f8"/>
+      <w:rFonts w:ascii="Consolas" w:hAnsi="Consolas"/>
+      <w:color w:val="0000CF"/>
+      <w:sz w:val="22"/>
+      <w:shd w:val="clear" w:color="auto" w:fill="F8F8F8"/>
     </w:rPr>
   </w:style>
   <w:style w:type="character" w:customStyle="1" w:styleId="FloatTok">
     <w:name w:val="FloatTok"/>
     <w:basedOn w:val="VerbatimChar"/>
     <w:rPr>
-      <w:color w:val="0000cf"/>
-      <w:shd w:val="clear" w:fill="f8f8f8"/>
+      <w:rFonts w:ascii="Consolas" w:hAnsi="Consolas"/>
+      <w:color w:val="0000CF"/>
+      <w:sz w:val="22"/>
+      <w:shd w:val="clear" w:color="auto" w:fill="F8F8F8"/>
     </w:rPr>
   </w:style>
   <w:style w:type="character" w:customStyle="1" w:styleId="ConstantTok">
     <w:name w:val="ConstantTok"/>
     <w:basedOn w:val="VerbatimChar"/>
     <w:rPr>
+      <w:rFonts w:ascii="Consolas" w:hAnsi="Consolas"/>
       <w:color w:val="000000"/>
-      <w:shd w:val="clear" w:fill="f8f8f8"/>
+      <w:sz w:val="22"/>
+      <w:shd w:val="clear" w:color="auto" w:fill="F8F8F8"/>
     </w:rPr>
   </w:style>
   <w:style w:type="character" w:customStyle="1" w:styleId="CharTok">
     <w:name w:val="CharTok"/>
     <w:basedOn w:val="VerbatimChar"/>
     <w:rPr>
-      <w:color w:val="4e9a06"/>
-      <w:shd w:val="clear" w:fill="f8f8f8"/>
+      <w:rFonts w:ascii="Consolas" w:hAnsi="Consolas"/>
+      <w:color w:val="4E9A06"/>
+      <w:sz w:val="22"/>
+      <w:shd w:val="clear" w:color="auto" w:fill="F8F8F8"/>
     </w:rPr>
   </w:style>
   <w:style w:type="character" w:customStyle="1" w:styleId="SpecialCharTok">
     <w:name w:val="SpecialCharTok"/>
     <w:basedOn w:val="VerbatimChar"/>
     <w:rPr>
+      <w:rFonts w:ascii="Consolas" w:hAnsi="Consolas"/>
       <w:color w:val="000000"/>
-      <w:shd w:val="clear" w:fill="f8f8f8"/>
+      <w:sz w:val="22"/>
+      <w:shd w:val="clear" w:color="auto" w:fill="F8F8F8"/>
     </w:rPr>
   </w:style>
   <w:style w:type="character" w:customStyle="1" w:styleId="StringTok">
     <w:name w:val="StringTok"/>
     <w:basedOn w:val="VerbatimChar"/>
     <w:rPr>
-      <w:color w:val="4e9a06"/>
-      <w:shd w:val="clear" w:fill="f8f8f8"/>
+      <w:rFonts w:ascii="Consolas" w:hAnsi="Consolas"/>
+      <w:color w:val="4E9A06"/>
+      <w:sz w:val="22"/>
+      <w:shd w:val="clear" w:color="auto" w:fill="F8F8F8"/>
     </w:rPr>
   </w:style>
   <w:style w:type="character" w:customStyle="1" w:styleId="VerbatimStringTok">
     <w:name w:val="VerbatimStringTok"/>
     <w:basedOn w:val="VerbatimChar"/>
     <w:rPr>
-      <w:color w:val="4e9a06"/>
-      <w:shd w:val="clear" w:fill="f8f8f8"/>
+      <w:rFonts w:ascii="Consolas" w:hAnsi="Consolas"/>
+      <w:color w:val="4E9A06"/>
+      <w:sz w:val="22"/>
+      <w:shd w:val="clear" w:color="auto" w:fill="F8F8F8"/>
     </w:rPr>
   </w:style>
   <w:style w:type="character" w:customStyle="1" w:styleId="SpecialStringTok">
     <w:name w:val="SpecialStringTok"/>
     <w:basedOn w:val="VerbatimChar"/>
     <w:rPr>
-      <w:color w:val="4e9a06"/>
-      <w:shd w:val="clear" w:fill="f8f8f8"/>
+      <w:rFonts w:ascii="Consolas" w:hAnsi="Consolas"/>
+      <w:color w:val="4E9A06"/>
+      <w:sz w:val="22"/>
+      <w:shd w:val="clear" w:color="auto" w:fill="F8F8F8"/>
     </w:rPr>
   </w:style>
   <w:style w:type="character" w:customStyle="1" w:styleId="ImportTok">
     <w:name w:val="ImportTok"/>
     <w:basedOn w:val="VerbatimChar"/>
     <w:rPr>
-      <w:shd w:val="clear" w:fill="f8f8f8"/>
+      <w:rFonts w:ascii="Consolas" w:hAnsi="Consolas"/>
+      <w:sz w:val="22"/>
+      <w:shd w:val="clear" w:color="auto" w:fill="F8F8F8"/>
     </w:rPr>
   </w:style>
   <w:style w:type="character" w:customStyle="1" w:styleId="CommentTok">
     <w:name w:val="CommentTok"/>
     <w:basedOn w:val="VerbatimChar"/>
     <w:rPr>
-      <w:color w:val="8f5902"/>
-      <w:shd w:val="clear" w:fill="f8f8f8"/>
+      <w:rFonts w:ascii="Consolas" w:hAnsi="Consolas"/>
       <w:i/>
+      <w:color w:val="8F5902"/>
+      <w:sz w:val="22"/>
+      <w:shd w:val="clear" w:color="auto" w:fill="F8F8F8"/>
     </w:rPr>
   </w:style>
   <w:style w:type="character" w:customStyle="1" w:styleId="DocumentationTok">
     <w:name w:val="DocumentationTok"/>
     <w:basedOn w:val="VerbatimChar"/>
     <w:rPr>
-      <w:color w:val="8f5902"/>
-      <w:shd w:val="clear" w:fill="f8f8f8"/>
+      <w:rFonts w:ascii="Consolas" w:hAnsi="Consolas"/>
       <w:b/>
       <w:i/>
+      <w:color w:val="8F5902"/>
+      <w:sz w:val="22"/>
+      <w:shd w:val="clear" w:color="auto" w:fill="F8F8F8"/>
     </w:rPr>
   </w:style>
   <w:style w:type="character" w:customStyle="1" w:styleId="AnnotationTok">
     <w:name w:val="AnnotationTok"/>
     <w:basedOn w:val="VerbatimChar"/>
     <w:rPr>
-      <w:color w:val="8f5902"/>
-      <w:shd w:val="clear" w:fill="f8f8f8"/>
+      <w:rFonts w:ascii="Consolas" w:hAnsi="Consolas"/>
       <w:b/>
       <w:i/>
+      <w:color w:val="8F5902"/>
+      <w:sz w:val="22"/>
+      <w:shd w:val="clear" w:color="auto" w:fill="F8F8F8"/>
     </w:rPr>
   </w:style>
   <w:style w:type="character" w:customStyle="1" w:styleId="CommentVarTok">
     <w:name w:val="CommentVarTok"/>
     <w:basedOn w:val="VerbatimChar"/>
     <w:rPr>
-      <w:color w:val="8f5902"/>
-      <w:shd w:val="clear" w:fill="f8f8f8"/>
+      <w:rFonts w:ascii="Consolas" w:hAnsi="Consolas"/>
       <w:b/>
       <w:i/>
+      <w:color w:val="8F5902"/>
+      <w:sz w:val="22"/>
+      <w:shd w:val="clear" w:color="auto" w:fill="F8F8F8"/>
     </w:rPr>
   </w:style>
   <w:style w:type="character" w:customStyle="1" w:styleId="OtherTok">
     <w:name w:val="OtherTok"/>
     <w:basedOn w:val="VerbatimChar"/>
     <w:rPr>
-      <w:color w:val="8f5902"/>
-      <w:shd w:val="clear" w:fill="f8f8f8"/>
+      <w:rFonts w:ascii="Consolas" w:hAnsi="Consolas"/>
+      <w:color w:val="8F5902"/>
+      <w:sz w:val="22"/>
+      <w:shd w:val="clear" w:color="auto" w:fill="F8F8F8"/>
     </w:rPr>
   </w:style>
   <w:style w:type="character" w:customStyle="1" w:styleId="FunctionTok">
     <w:name w:val="FunctionTok"/>
     <w:basedOn w:val="VerbatimChar"/>
     <w:rPr>
+      <w:rFonts w:ascii="Consolas" w:hAnsi="Consolas"/>
       <w:color w:val="000000"/>
-      <w:shd w:val="clear" w:fill="f8f8f8"/>
+      <w:sz w:val="22"/>
+      <w:shd w:val="clear" w:color="auto" w:fill="F8F8F8"/>
     </w:rPr>
   </w:style>
   <w:style w:type="character" w:customStyle="1" w:styleId="VariableTok">
     <w:name w:val="VariableTok"/>
     <w:basedOn w:val="VerbatimChar"/>
     <w:rPr>
+      <w:rFonts w:ascii="Consolas" w:hAnsi="Consolas"/>
       <w:color w:val="000000"/>
-      <w:shd w:val="clear" w:fill="f8f8f8"/>
+      <w:sz w:val="22"/>
+      <w:shd w:val="clear" w:color="auto" w:fill="F8F8F8"/>
     </w:rPr>
   </w:style>
   <w:style w:type="character" w:customStyle="1" w:styleId="ControlFlowTok">
     <w:name w:val="ControlFlowTok"/>
     <w:basedOn w:val="VerbatimChar"/>
     <w:rPr>
-      <w:color w:val="204a87"/>
-      <w:shd w:val="clear" w:fill="f8f8f8"/>
+      <w:rFonts w:ascii="Consolas" w:hAnsi="Consolas"/>
       <w:b/>
+      <w:color w:val="204A87"/>
+      <w:sz w:val="22"/>
+      <w:shd w:val="clear" w:color="auto" w:fill="F8F8F8"/>
     </w:rPr>
   </w:style>
   <w:style w:type="character" w:customStyle="1" w:styleId="OperatorTok">
     <w:name w:val="OperatorTok"/>
     <w:basedOn w:val="VerbatimChar"/>
     <w:rPr>
-      <w:color w:val="ce5c00"/>
-      <w:shd w:val="clear" w:fill="f8f8f8"/>
+      <w:rFonts w:ascii="Consolas" w:hAnsi="Consolas"/>
       <w:b/>
+      <w:color w:val="CE5C00"/>
+      <w:sz w:val="22"/>
+      <w:shd w:val="clear" w:color="auto" w:fill="F8F8F8"/>
     </w:rPr>
   </w:style>
   <w:style w:type="character" w:customStyle="1" w:styleId="BuiltInTok">
     <w:name w:val="BuiltInTok"/>
     <w:basedOn w:val="VerbatimChar"/>
     <w:rPr>
-      <w:shd w:val="clear" w:fill="f8f8f8"/>
+      <w:rFonts w:ascii="Consolas" w:hAnsi="Consolas"/>
+      <w:sz w:val="22"/>
+      <w:shd w:val="clear" w:color="auto" w:fill="F8F8F8"/>
     </w:rPr>
   </w:style>
   <w:style w:type="character" w:customStyle="1" w:styleId="ExtensionTok">
     <w:name w:val="ExtensionTok"/>
     <w:basedOn w:val="VerbatimChar"/>
     <w:rPr>
-      <w:shd w:val="clear" w:fill="f8f8f8"/>
+      <w:rFonts w:ascii="Consolas" w:hAnsi="Consolas"/>
+      <w:sz w:val="22"/>
+      <w:shd w:val="clear" w:color="auto" w:fill="F8F8F8"/>
     </w:rPr>
   </w:style>
   <w:style w:type="character" w:customStyle="1" w:styleId="PreprocessorTok">
     <w:name w:val="PreprocessorTok"/>
     <w:basedOn w:val="VerbatimChar"/>
     <w:rPr>
-      <w:color w:val="8f5902"/>
-      <w:shd w:val="clear" w:fill="f8f8f8"/>
+      <w:rFonts w:ascii="Consolas" w:hAnsi="Consolas"/>
       <w:i/>
+      <w:color w:val="8F5902"/>
+      <w:sz w:val="22"/>
+      <w:shd w:val="clear" w:color="auto" w:fill="F8F8F8"/>
     </w:rPr>
   </w:style>
   <w:style w:type="character" w:customStyle="1" w:styleId="AttributeTok">
     <w:name w:val="AttributeTok"/>
     <w:basedOn w:val="VerbatimChar"/>
     <w:rPr>
-      <w:color w:val="c4a000"/>
-      <w:shd w:val="clear" w:fill="f8f8f8"/>
+      <w:rFonts w:ascii="Consolas" w:hAnsi="Consolas"/>
+      <w:color w:val="C4A000"/>
+      <w:sz w:val="22"/>
+      <w:shd w:val="clear" w:color="auto" w:fill="F8F8F8"/>
     </w:rPr>
   </w:style>
   <w:style w:type="character" w:customStyle="1" w:styleId="RegionMarkerTok">
     <w:name w:val="RegionMarkerTok"/>
     <w:basedOn w:val="VerbatimChar"/>
     <w:rPr>
-      <w:shd w:val="clear" w:fill="f8f8f8"/>
+      <w:rFonts w:ascii="Consolas" w:hAnsi="Consolas"/>
+      <w:sz w:val="22"/>
+      <w:shd w:val="clear" w:color="auto" w:fill="F8F8F8"/>
     </w:rPr>
   </w:style>
   <w:style w:type="character" w:customStyle="1" w:styleId="InformationTok">
     <w:name w:val="InformationTok"/>
     <w:basedOn w:val="VerbatimChar"/>
     <w:rPr>
-      <w:color w:val="8f5902"/>
-      <w:shd w:val="clear" w:fill="f8f8f8"/>
+      <w:rFonts w:ascii="Consolas" w:hAnsi="Consolas"/>
       <w:b/>
       <w:i/>
+      <w:color w:val="8F5902"/>
+      <w:sz w:val="22"/>
+      <w:shd w:val="clear" w:color="auto" w:fill="F8F8F8"/>
     </w:rPr>
   </w:style>
   <w:style w:type="character" w:customStyle="1" w:styleId="WarningTok">
     <w:name w:val="WarningTok"/>
     <w:basedOn w:val="VerbatimChar"/>
     <w:rPr>
-      <w:color w:val="8f5902"/>
-      <w:shd w:val="clear" w:fill="f8f8f8"/>
+      <w:rFonts w:ascii="Consolas" w:hAnsi="Consolas"/>
       <w:b/>
       <w:i/>
+      <w:color w:val="8F5902"/>
+      <w:sz w:val="22"/>
+      <w:shd w:val="clear" w:color="auto" w:fill="F8F8F8"/>
     </w:rPr>
   </w:style>
   <w:style w:type="character" w:customStyle="1" w:styleId="AlertTok">
     <w:name w:val="AlertTok"/>
     <w:basedOn w:val="VerbatimChar"/>
     <w:rPr>
-      <w:color w:val="ef2929"/>
-      <w:shd w:val="clear" w:fill="f8f8f8"/>
+      <w:rFonts w:ascii="Consolas" w:hAnsi="Consolas"/>
+      <w:color w:val="EF2929"/>
+      <w:sz w:val="22"/>
+      <w:shd w:val="clear" w:color="auto" w:fill="F8F8F8"/>
     </w:rPr>
   </w:style>
   <w:style w:type="character" w:customStyle="1" w:styleId="ErrorTok">
     <w:name w:val="ErrorTok"/>
     <w:basedOn w:val="VerbatimChar"/>
     <w:rPr>
-      <w:color w:val="a40000"/>
-      <w:shd w:val="clear" w:fill="f8f8f8"/>
+      <w:rFonts w:ascii="Consolas" w:hAnsi="Consolas"/>
       <w:b/>
+      <w:color w:val="A40000"/>
+      <w:sz w:val="22"/>
+      <w:shd w:val="clear" w:color="auto" w:fill="F8F8F8"/>
     </w:rPr>
   </w:style>
   <w:style w:type="character" w:customStyle="1" w:styleId="NormalTok">
     <w:name w:val="NormalTok"/>
     <w:basedOn w:val="VerbatimChar"/>
     <w:rPr>
-      <w:shd w:val="clear" w:fill="f8f8f8"/>
+      <w:rFonts w:ascii="Consolas" w:hAnsi="Consolas"/>
+      <w:sz w:val="22"/>
+      <w:shd w:val="clear" w:color="auto" w:fill="F8F8F8"/>
+    </w:rPr>
+  </w:style>
+  <w:style w:type="paragraph" w:styleId="BalloonText">
+    <w:name w:val="Balloon Text"/>
+    <w:basedOn w:val="Normal"/>
+    <w:link w:val="BalloonTextChar"/>
+    <w:semiHidden/>
+    <w:unhideWhenUsed/>
+    <w:rsid w:val="00191BBD"/>
+    <w:pPr>
+      <w:spacing w:after="0"/>
+    </w:pPr>
+    <w:rPr>
+      <w:rFonts w:ascii="Segoe UI" w:hAnsi="Segoe UI" w:cs="Segoe UI"/>
+      <w:sz w:val="18"/>
+      <w:szCs w:val="18"/>
+    </w:rPr>
+  </w:style>
+  <w:style w:type="character" w:customStyle="1" w:styleId="BalloonTextChar">
+    <w:name w:val="Balloon Text Char"/>
+    <w:basedOn w:val="DefaultParagraphFont"/>
+    <w:link w:val="BalloonText"/>
+    <w:semiHidden/>
+    <w:rsid w:val="00191BBD"/>
+    <w:rPr>
+      <w:rFonts w:ascii="Segoe UI" w:hAnsi="Segoe UI" w:cs="Segoe UI"/>
+      <w:sz w:val="18"/>
+      <w:szCs w:val="18"/>
     </w:rPr>
   </w:style>
 </w:styles>

</xml_diff>